<commit_message>
Atualização dos casos de testes
</commit_message>
<xml_diff>
--- a/requisitos/Administrador/SD2_Abrir_Semestre.docx
+++ b/requisitos/Administrador/SD2_Abrir_Semestre.docx
@@ -9,19 +9,11 @@
           <w:lang w:val="pt-BR"/>
         </w:rPr>
       </w:pPr>
-      <w:proofErr w:type="spellStart"/>
-      <w:r>
-        <w:rPr>
-          <w:lang w:val="pt-BR"/>
-        </w:rPr>
-        <w:t>School</w:t>
-      </w:r>
-      <w:proofErr w:type="spellEnd"/>
-      <w:r>
-        <w:rPr>
-          <w:lang w:val="pt-BR"/>
-        </w:rPr>
-        <w:t xml:space="preserve"> Drive</w:t>
+      <w:r>
+        <w:rPr>
+          <w:lang w:val="pt-BR"/>
+        </w:rPr>
+        <w:t>School Drive</w:t>
       </w:r>
     </w:p>
     <w:p>
@@ -36,29 +28,9 @@
       <w:pPr>
         <w:pStyle w:val="Ttulo"/>
       </w:pPr>
-      <w:proofErr w:type="spellStart"/>
-      <w:r>
-        <w:t>Especificação</w:t>
-      </w:r>
-      <w:proofErr w:type="spellEnd"/>
-      <w:r>
-        <w:t xml:space="preserve"> de </w:t>
-      </w:r>
-      <w:proofErr w:type="spellStart"/>
-      <w:r>
-        <w:t>Caso</w:t>
-      </w:r>
-      <w:proofErr w:type="spellEnd"/>
-      <w:r>
-        <w:t xml:space="preserve"> de </w:t>
-      </w:r>
-      <w:proofErr w:type="spellStart"/>
-      <w:proofErr w:type="gramStart"/>
-      <w:r>
-        <w:t>Uso</w:t>
-      </w:r>
-      <w:proofErr w:type="spellEnd"/>
-      <w:proofErr w:type="gramEnd"/>
+      <w:r>
+        <w:t>Especificação de Caso de Uso</w:t>
+      </w:r>
     </w:p>
     <w:p>
       <w:pPr>
@@ -109,56 +81,37 @@
           <w:szCs w:val="28"/>
         </w:rPr>
       </w:pPr>
-      <w:proofErr w:type="spellStart"/>
       <w:r>
         <w:rPr>
           <w:sz w:val="28"/>
           <w:szCs w:val="28"/>
         </w:rPr>
-        <w:t>Versão</w:t>
-      </w:r>
-      <w:proofErr w:type="spellEnd"/>
+        <w:t>Versão 1.</w:t>
+      </w:r>
       <w:r>
         <w:rPr>
           <w:sz w:val="28"/>
           <w:szCs w:val="28"/>
         </w:rPr>
-        <w:t xml:space="preserve"> 1.</w:t>
-      </w:r>
-      <w:r>
+        <w:t>0</w:t>
+      </w:r>
+    </w:p>
+    <w:p>
+      <w:pPr>
+        <w:pStyle w:val="Ttulo"/>
         <w:rPr>
           <w:sz w:val="28"/>
           <w:szCs w:val="28"/>
         </w:rPr>
-        <w:t>0</w:t>
-      </w:r>
+      </w:pPr>
     </w:p>
     <w:p>
       <w:pPr>
         <w:pStyle w:val="Ttulo"/>
-        <w:rPr>
-          <w:sz w:val="28"/>
-          <w:szCs w:val="28"/>
-        </w:rPr>
-      </w:pPr>
-    </w:p>
-    <w:p>
-      <w:pPr>
-        <w:pStyle w:val="Ttulo"/>
-      </w:pPr>
-      <w:proofErr w:type="spellStart"/>
-      <w:r>
-        <w:t>Histórico</w:t>
-      </w:r>
-      <w:proofErr w:type="spellEnd"/>
-      <w:r>
-        <w:t xml:space="preserve"> de </w:t>
-      </w:r>
-      <w:proofErr w:type="spellStart"/>
-      <w:r>
-        <w:t>Revisões</w:t>
-      </w:r>
-      <w:proofErr w:type="spellEnd"/>
+      </w:pPr>
+      <w:r>
+        <w:t>Histórico de Revisões</w:t>
+      </w:r>
     </w:p>
     <w:p>
       <w:pPr>
@@ -653,141 +606,93 @@
           <w:rFonts w:cs="Arial"/>
         </w:rPr>
       </w:pPr>
-      <w:proofErr w:type="spellStart"/>
       <w:r>
         <w:rPr>
           <w:rFonts w:cs="Arial"/>
         </w:rPr>
-        <w:t>Descrição</w:t>
-      </w:r>
-      <w:proofErr w:type="spellEnd"/>
-      <w:r>
+        <w:t>Descrição Resumida</w:t>
+      </w:r>
+    </w:p>
+    <w:p>
+      <w:pPr>
+        <w:pStyle w:val="Corpodetexto"/>
+        <w:rPr>
+          <w:rFonts w:ascii="Arial" w:hAnsi="Arial" w:cs="Arial"/>
+          <w:lang w:val="pt-BR"/>
+        </w:rPr>
+      </w:pPr>
+      <w:r>
+        <w:rPr>
+          <w:rFonts w:ascii="Arial" w:hAnsi="Arial" w:cs="Arial"/>
+          <w:lang w:val="pt-BR"/>
+        </w:rPr>
+        <w:t xml:space="preserve">Esse </w:t>
+      </w:r>
+      <w:r>
+        <w:rPr>
+          <w:rFonts w:ascii="Arial" w:hAnsi="Arial" w:cs="Arial"/>
+          <w:lang w:val="pt-BR"/>
+        </w:rPr>
+        <w:t>Caso de Uso</w:t>
+      </w:r>
+      <w:r>
+        <w:rPr>
+          <w:rFonts w:ascii="Arial" w:hAnsi="Arial" w:cs="Arial"/>
+          <w:lang w:val="pt-BR"/>
+        </w:rPr>
+        <w:t xml:space="preserve"> é responsável por cadastrar um novo semestre </w:t>
+      </w:r>
+      <w:r>
+        <w:rPr>
+          <w:rFonts w:ascii="Arial" w:hAnsi="Arial" w:cs="Arial"/>
+          <w:lang w:val="pt-BR"/>
+        </w:rPr>
+        <w:t>n</w:t>
+      </w:r>
+      <w:r>
+        <w:rPr>
+          <w:rFonts w:ascii="Arial" w:hAnsi="Arial" w:cs="Arial"/>
+          <w:lang w:val="pt-BR"/>
+        </w:rPr>
+        <w:t>o sistema School Drive</w:t>
+      </w:r>
+      <w:r>
+        <w:rPr>
+          <w:rFonts w:ascii="Arial" w:hAnsi="Arial" w:cs="Arial"/>
+          <w:lang w:val="pt-BR"/>
+        </w:rPr>
+        <w:t>.</w:t>
+      </w:r>
+    </w:p>
+    <w:p>
+      <w:pPr>
+        <w:pStyle w:val="Corpodetexto"/>
+        <w:rPr>
+          <w:rFonts w:ascii="Arial" w:hAnsi="Arial" w:cs="Arial"/>
+          <w:lang w:val="pt-BR"/>
+        </w:rPr>
+      </w:pPr>
+      <w:r>
+        <w:rPr>
+          <w:rFonts w:ascii="Arial" w:hAnsi="Arial" w:cs="Arial"/>
+          <w:lang w:val="pt-BR"/>
+        </w:rPr>
+        <w:t>.</w:t>
+      </w:r>
+    </w:p>
+    <w:p>
+      <w:pPr>
+        <w:pStyle w:val="Cabealho1"/>
         <w:rPr>
           <w:rFonts w:cs="Arial"/>
         </w:rPr>
-        <w:t xml:space="preserve"> </w:t>
-      </w:r>
-      <w:proofErr w:type="spellStart"/>
+      </w:pPr>
       <w:r>
         <w:rPr>
           <w:rFonts w:cs="Arial"/>
         </w:rPr>
-        <w:t>Resumida</w:t>
-      </w:r>
-      <w:proofErr w:type="spellEnd"/>
-    </w:p>
-    <w:p>
-      <w:pPr>
-        <w:pStyle w:val="Corpodetexto"/>
-        <w:rPr>
-          <w:rFonts w:ascii="Arial" w:hAnsi="Arial" w:cs="Arial"/>
-          <w:lang w:val="pt-BR"/>
-        </w:rPr>
-      </w:pPr>
-      <w:r>
-        <w:rPr>
-          <w:rFonts w:ascii="Arial" w:hAnsi="Arial" w:cs="Arial"/>
-          <w:lang w:val="pt-BR"/>
-        </w:rPr>
-        <w:t xml:space="preserve">Esse </w:t>
-      </w:r>
-      <w:r>
-        <w:rPr>
-          <w:rFonts w:ascii="Arial" w:hAnsi="Arial" w:cs="Arial"/>
-          <w:lang w:val="pt-BR"/>
-        </w:rPr>
-        <w:t>Caso de Uso</w:t>
-      </w:r>
-      <w:r>
-        <w:rPr>
-          <w:rFonts w:ascii="Arial" w:hAnsi="Arial" w:cs="Arial"/>
-          <w:lang w:val="pt-BR"/>
-        </w:rPr>
-        <w:t xml:space="preserve"> é responsável por cadastrar um novo semestre </w:t>
-      </w:r>
-      <w:r>
-        <w:rPr>
-          <w:rFonts w:ascii="Arial" w:hAnsi="Arial" w:cs="Arial"/>
-          <w:lang w:val="pt-BR"/>
-        </w:rPr>
-        <w:t>n</w:t>
-      </w:r>
-      <w:r>
-        <w:rPr>
-          <w:rFonts w:ascii="Arial" w:hAnsi="Arial" w:cs="Arial"/>
-          <w:lang w:val="pt-BR"/>
-        </w:rPr>
-        <w:t xml:space="preserve">o sistema </w:t>
-      </w:r>
-      <w:proofErr w:type="spellStart"/>
-      <w:r>
-        <w:rPr>
-          <w:rFonts w:ascii="Arial" w:hAnsi="Arial" w:cs="Arial"/>
-          <w:lang w:val="pt-BR"/>
-        </w:rPr>
-        <w:t>School</w:t>
-      </w:r>
-      <w:proofErr w:type="spellEnd"/>
-      <w:r>
-        <w:rPr>
-          <w:rFonts w:ascii="Arial" w:hAnsi="Arial" w:cs="Arial"/>
-          <w:lang w:val="pt-BR"/>
-        </w:rPr>
-        <w:t xml:space="preserve"> Drive</w:t>
-      </w:r>
-      <w:r>
-        <w:rPr>
-          <w:rFonts w:ascii="Arial" w:hAnsi="Arial" w:cs="Arial"/>
-          <w:lang w:val="pt-BR"/>
-        </w:rPr>
-        <w:t>.</w:t>
-      </w:r>
-    </w:p>
-    <w:p>
-      <w:pPr>
-        <w:pStyle w:val="Corpodetexto"/>
-        <w:rPr>
-          <w:rFonts w:ascii="Arial" w:hAnsi="Arial" w:cs="Arial"/>
-          <w:lang w:val="pt-BR"/>
-        </w:rPr>
-      </w:pPr>
-      <w:r>
-        <w:rPr>
-          <w:rFonts w:ascii="Arial" w:hAnsi="Arial" w:cs="Arial"/>
-          <w:lang w:val="pt-BR"/>
-        </w:rPr>
-        <w:t>.</w:t>
-      </w:r>
-    </w:p>
-    <w:p>
-      <w:pPr>
-        <w:pStyle w:val="Cabealho1"/>
-        <w:rPr>
-          <w:rFonts w:cs="Arial"/>
-        </w:rPr>
-      </w:pPr>
-      <w:proofErr w:type="spellStart"/>
-      <w:r>
-        <w:rPr>
-          <w:rFonts w:cs="Arial"/>
-        </w:rPr>
-        <w:t>Descrição</w:t>
-      </w:r>
-      <w:proofErr w:type="spellEnd"/>
-      <w:r>
-        <w:rPr>
-          <w:rFonts w:cs="Arial"/>
-        </w:rPr>
-        <w:t xml:space="preserve"> dos </w:t>
-      </w:r>
-      <w:proofErr w:type="spellStart"/>
-      <w:r>
-        <w:rPr>
-          <w:rFonts w:cs="Arial"/>
-        </w:rPr>
-        <w:t>Atores</w:t>
-      </w:r>
-      <w:proofErr w:type="spellEnd"/>
+        <w:t>Descrição dos Atores</w:t>
+      </w:r>
     </w:p>
     <w:p>
       <w:pPr>
@@ -797,7 +702,6 @@
           <w:b w:val="0"/>
         </w:rPr>
       </w:pPr>
-      <w:proofErr w:type="spellStart"/>
       <w:r>
         <w:rPr>
           <w:rFonts w:cs="Arial"/>
@@ -805,7 +709,6 @@
         </w:rPr>
         <w:t>Administrador</w:t>
       </w:r>
-      <w:proofErr w:type="spellEnd"/>
       <w:r>
         <w:rPr>
           <w:rFonts w:cs="Arial"/>
@@ -844,6 +747,38 @@
           <w:b w:val="0"/>
           <w:lang w:val="pt-BR"/>
         </w:rPr>
+        <w:t>O ator está</w:t>
+      </w:r>
+      <w:bookmarkStart w:id="0" w:name="_GoBack"/>
+      <w:bookmarkEnd w:id="0"/>
+      <w:r>
+        <w:rPr>
+          <w:b w:val="0"/>
+          <w:lang w:val="pt-BR"/>
+        </w:rPr>
+        <w:t xml:space="preserve"> logado no sistema</w:t>
+      </w:r>
+      <w:r>
+        <w:rPr>
+          <w:b w:val="0"/>
+          <w:lang w:val="pt-BR"/>
+        </w:rPr>
+        <w:t>.</w:t>
+      </w:r>
+    </w:p>
+    <w:p>
+      <w:pPr>
+        <w:pStyle w:val="Cabealho2"/>
+        <w:rPr>
+          <w:b w:val="0"/>
+          <w:lang w:val="pt-BR"/>
+        </w:rPr>
+      </w:pPr>
+      <w:r>
+        <w:rPr>
+          <w:b w:val="0"/>
+          <w:lang w:val="pt-BR"/>
+        </w:rPr>
         <w:t xml:space="preserve">O status do semestre atual deve ser </w:t>
       </w:r>
       <w:r>
@@ -860,6 +795,13 @@
         </w:rPr>
         <w:t>“Fechado”.</w:t>
       </w:r>
+    </w:p>
+    <w:p>
+      <w:pPr>
+        <w:rPr>
+          <w:lang w:val="pt-BR"/>
+        </w:rPr>
+      </w:pPr>
     </w:p>
     <w:p>
       <w:pPr>
@@ -951,27 +893,7 @@
           <w:szCs w:val="20"/>
           <w:lang w:val="pt-BR"/>
         </w:rPr>
-        <w:t xml:space="preserve"> no sistema </w:t>
-      </w:r>
-      <w:proofErr w:type="spellStart"/>
-      <w:r>
-        <w:rPr>
-          <w:rFonts w:ascii="Arial" w:hAnsi="Arial" w:cs="Arial"/>
-          <w:sz w:val="20"/>
-          <w:szCs w:val="20"/>
-          <w:lang w:val="pt-BR"/>
-        </w:rPr>
-        <w:t>School</w:t>
-      </w:r>
-      <w:proofErr w:type="spellEnd"/>
-      <w:r>
-        <w:rPr>
-          <w:rFonts w:ascii="Arial" w:hAnsi="Arial" w:cs="Arial"/>
-          <w:sz w:val="20"/>
-          <w:szCs w:val="20"/>
-          <w:lang w:val="pt-BR"/>
-        </w:rPr>
-        <w:t xml:space="preserve"> Drive. </w:t>
+        <w:t xml:space="preserve"> no sistema School Drive. </w:t>
       </w:r>
     </w:p>
     <w:p>
@@ -1021,7 +943,37 @@
         <w:rPr>
           <w:lang w:val="pt-BR"/>
         </w:rPr>
-        <w:t>O ator escolhe a opção referente a semestre para ser direcionado para página de semestres.</w:t>
+        <w:t>O ator escolhe a opção S</w:t>
+      </w:r>
+      <w:r>
+        <w:rPr>
+          <w:lang w:val="pt-BR"/>
+        </w:rPr>
+        <w:t xml:space="preserve">emestre </w:t>
+      </w:r>
+      <w:r>
+        <w:rPr>
+          <w:lang w:val="pt-BR"/>
+        </w:rPr>
+        <w:t xml:space="preserve">na Página Principal </w:t>
+      </w:r>
+      <w:r>
+        <w:rPr>
+          <w:lang w:val="pt-BR"/>
+        </w:rPr>
+        <w:t xml:space="preserve">para ser direcionado para </w:t>
+      </w:r>
+      <w:r>
+        <w:rPr>
+          <w:lang w:val="pt-BR"/>
+        </w:rPr>
+        <w:t>tela</w:t>
+      </w:r>
+      <w:r>
+        <w:rPr>
+          <w:lang w:val="pt-BR"/>
+        </w:rPr>
+        <w:t xml:space="preserve"> de semestres.</w:t>
       </w:r>
     </w:p>
     <w:p>
@@ -1060,30 +1012,14 @@
           <w:b/>
           <w:lang w:val="pt-BR"/>
         </w:rPr>
-        <w:t>[FA</w:t>
-      </w:r>
-      <w:proofErr w:type="gramStart"/>
+        <w:t>[FA1]</w:t>
+      </w:r>
       <w:r>
         <w:rPr>
           <w:b/>
           <w:lang w:val="pt-BR"/>
         </w:rPr>
-        <w:t>1]</w:t>
-      </w:r>
-      <w:r>
-        <w:rPr>
-          <w:b/>
-          <w:lang w:val="pt-BR"/>
-        </w:rPr>
-        <w:t>[</w:t>
-      </w:r>
-      <w:proofErr w:type="gramEnd"/>
-      <w:r>
-        <w:rPr>
-          <w:b/>
-          <w:lang w:val="pt-BR"/>
-        </w:rPr>
-        <w:t>FA2]</w:t>
+        <w:t>[FA2]</w:t>
       </w:r>
     </w:p>
     <w:p>
@@ -1155,7 +1091,7 @@
         <w:rPr>
           <w:lang w:val="pt-BR"/>
         </w:rPr>
-        <w:t>Atual</w:t>
+        <w:t>aberto</w:t>
       </w:r>
       <w:r>
         <w:rPr>
@@ -1163,8 +1099,6 @@
         </w:rPr>
         <w:t>”.</w:t>
       </w:r>
-      <w:bookmarkStart w:id="0" w:name="_GoBack"/>
-      <w:bookmarkEnd w:id="0"/>
     </w:p>
     <w:p>
       <w:pPr>
@@ -1200,7 +1134,6 @@
           <w:szCs w:val="22"/>
         </w:rPr>
       </w:pPr>
-      <w:proofErr w:type="spellStart"/>
       <w:r>
         <w:rPr>
           <w:rFonts w:cs="Arial"/>
@@ -1208,29 +1141,8 @@
           <w:sz w:val="22"/>
           <w:szCs w:val="22"/>
         </w:rPr>
-        <w:t>Fluxos</w:t>
-      </w:r>
-      <w:proofErr w:type="spellEnd"/>
-      <w:r>
-        <w:rPr>
-          <w:rFonts w:cs="Arial"/>
-          <w:i/>
-          <w:sz w:val="22"/>
-          <w:szCs w:val="22"/>
-        </w:rPr>
-        <w:t xml:space="preserve"> </w:t>
-      </w:r>
-      <w:proofErr w:type="spellStart"/>
-      <w:r>
-        <w:rPr>
-          <w:rFonts w:cs="Arial"/>
-          <w:i/>
-          <w:sz w:val="22"/>
-          <w:szCs w:val="22"/>
-        </w:rPr>
-        <w:t>Alternativos</w:t>
-      </w:r>
-      <w:proofErr w:type="spellEnd"/>
+        <w:t>Fluxos Alternativos</w:t>
+      </w:r>
     </w:p>
     <w:p>
       <w:pPr>
@@ -1262,134 +1174,44 @@
         <w:rPr>
           <w:b w:val="0"/>
         </w:rPr>
-        <w:t xml:space="preserve">o </w:t>
-      </w:r>
-      <w:proofErr w:type="spellStart"/>
+        <w:t>o fluxo principal no passo 4.1.2, caso o ano do novo semestre</w:t>
+      </w:r>
       <w:r>
         <w:rPr>
           <w:b w:val="0"/>
         </w:rPr>
-        <w:t>fluxo</w:t>
-      </w:r>
-      <w:proofErr w:type="spellEnd"/>
+        <w:t xml:space="preserve"> seja menor </w:t>
+      </w:r>
       <w:r>
         <w:rPr>
           <w:b w:val="0"/>
         </w:rPr>
-        <w:t xml:space="preserve"> principal no </w:t>
-      </w:r>
-      <w:proofErr w:type="spellStart"/>
+        <w:t>ou igual aos úl</w:t>
+      </w:r>
       <w:r>
         <w:rPr>
           <w:b w:val="0"/>
         </w:rPr>
-        <w:t>passo</w:t>
-      </w:r>
-      <w:proofErr w:type="spellEnd"/>
+        <w:t>timo</w:t>
+      </w:r>
       <w:r>
         <w:rPr>
           <w:b w:val="0"/>
         </w:rPr>
-        <w:t xml:space="preserve"> 4.1.2, </w:t>
-      </w:r>
-      <w:proofErr w:type="spellStart"/>
+        <w:t>s</w:t>
+      </w:r>
       <w:r>
         <w:rPr>
           <w:b w:val="0"/>
         </w:rPr>
-        <w:t>caso</w:t>
-      </w:r>
-      <w:proofErr w:type="spellEnd"/>
+        <w:t xml:space="preserve"> cadastrado</w:t>
+      </w:r>
       <w:r>
         <w:rPr>
           <w:b w:val="0"/>
         </w:rPr>
-        <w:t xml:space="preserve"> o </w:t>
-      </w:r>
-      <w:proofErr w:type="spellStart"/>
-      <w:r>
-        <w:rPr>
-          <w:b w:val="0"/>
-        </w:rPr>
-        <w:t>ano</w:t>
-      </w:r>
-      <w:proofErr w:type="spellEnd"/>
-      <w:r>
-        <w:rPr>
-          <w:b w:val="0"/>
-        </w:rPr>
-        <w:t xml:space="preserve"> do novo </w:t>
-      </w:r>
-      <w:proofErr w:type="spellStart"/>
-      <w:r>
-        <w:rPr>
-          <w:b w:val="0"/>
-        </w:rPr>
-        <w:t>semestre</w:t>
-      </w:r>
-      <w:proofErr w:type="spellEnd"/>
-      <w:r>
-        <w:rPr>
-          <w:b w:val="0"/>
-        </w:rPr>
-        <w:t xml:space="preserve"> </w:t>
-      </w:r>
-      <w:proofErr w:type="spellStart"/>
-      <w:r>
-        <w:rPr>
-          <w:b w:val="0"/>
-        </w:rPr>
-        <w:t>seja</w:t>
-      </w:r>
-      <w:proofErr w:type="spellEnd"/>
-      <w:r>
-        <w:rPr>
-          <w:b w:val="0"/>
-        </w:rPr>
-        <w:t xml:space="preserve"> </w:t>
-      </w:r>
-      <w:proofErr w:type="spellStart"/>
-      <w:r>
-        <w:rPr>
-          <w:b w:val="0"/>
-        </w:rPr>
-        <w:t>menor</w:t>
-      </w:r>
-      <w:proofErr w:type="spellEnd"/>
-      <w:r>
-        <w:rPr>
-          <w:b w:val="0"/>
-        </w:rPr>
-        <w:t xml:space="preserve"> </w:t>
-      </w:r>
-      <w:proofErr w:type="spellStart"/>
-      <w:r>
-        <w:rPr>
-          <w:b w:val="0"/>
-        </w:rPr>
-        <w:t>que</w:t>
-      </w:r>
-      <w:proofErr w:type="spellEnd"/>
-      <w:r>
-        <w:rPr>
-          <w:b w:val="0"/>
-        </w:rPr>
-        <w:t xml:space="preserve"> o ultimo</w:t>
-      </w:r>
-      <w:r>
-        <w:rPr>
-          <w:b w:val="0"/>
-        </w:rPr>
-        <w:t xml:space="preserve"> </w:t>
-      </w:r>
-      <w:proofErr w:type="spellStart"/>
-      <w:r>
-        <w:rPr>
-          <w:b w:val="0"/>
-        </w:rPr>
-        <w:t>cadastrado</w:t>
-      </w:r>
-      <w:proofErr w:type="spellEnd"/>
+        <w:t>s</w:t>
+      </w:r>
       <w:r>
         <w:rPr>
           <w:b w:val="0"/>
@@ -1410,7 +1232,6 @@
           <w:szCs w:val="20"/>
         </w:rPr>
       </w:pPr>
-      <w:proofErr w:type="spellStart"/>
       <w:r>
         <w:rPr>
           <w:rFonts w:ascii="Arial" w:hAnsi="Arial" w:cs="Arial"/>
@@ -1419,7 +1240,6 @@
         </w:rPr>
         <w:t>Exibir</w:t>
       </w:r>
-      <w:proofErr w:type="spellEnd"/>
       <w:r>
         <w:rPr>
           <w:rFonts w:ascii="Arial" w:hAnsi="Arial" w:cs="Arial"/>
@@ -1428,230 +1248,46 @@
         </w:rPr>
         <w:t xml:space="preserve"> </w:t>
       </w:r>
-      <w:proofErr w:type="spellStart"/>
-      <w:r>
-        <w:rPr>
-          <w:rFonts w:ascii="Arial" w:hAnsi="Arial" w:cs="Arial"/>
-          <w:sz w:val="20"/>
-          <w:szCs w:val="20"/>
-        </w:rPr>
-        <w:t>uma</w:t>
-      </w:r>
-      <w:proofErr w:type="spellEnd"/>
-      <w:r>
-        <w:rPr>
-          <w:rFonts w:ascii="Arial" w:hAnsi="Arial" w:cs="Arial"/>
-          <w:sz w:val="20"/>
-          <w:szCs w:val="20"/>
-        </w:rPr>
-        <w:t xml:space="preserve"> </w:t>
-      </w:r>
-      <w:proofErr w:type="spellStart"/>
-      <w:r>
-        <w:rPr>
-          <w:rFonts w:ascii="Arial" w:hAnsi="Arial" w:cs="Arial"/>
-          <w:sz w:val="20"/>
-          <w:szCs w:val="20"/>
-        </w:rPr>
-        <w:t>mensagem</w:t>
-      </w:r>
-      <w:proofErr w:type="spellEnd"/>
-      <w:r>
-        <w:rPr>
-          <w:rFonts w:ascii="Arial" w:hAnsi="Arial" w:cs="Arial"/>
-          <w:sz w:val="20"/>
-          <w:szCs w:val="20"/>
-        </w:rPr>
-        <w:t xml:space="preserve"> para o </w:t>
-      </w:r>
-      <w:proofErr w:type="spellStart"/>
-      <w:r>
-        <w:rPr>
-          <w:rFonts w:ascii="Arial" w:hAnsi="Arial" w:cs="Arial"/>
-          <w:sz w:val="20"/>
-          <w:szCs w:val="20"/>
-        </w:rPr>
-        <w:t>ator</w:t>
-      </w:r>
-      <w:proofErr w:type="spellEnd"/>
-      <w:r>
-        <w:rPr>
-          <w:rFonts w:ascii="Arial" w:hAnsi="Arial" w:cs="Arial"/>
-          <w:sz w:val="20"/>
-          <w:szCs w:val="20"/>
-        </w:rPr>
-        <w:t>,</w:t>
-      </w:r>
-      <w:r>
-        <w:rPr>
-          <w:rFonts w:ascii="Arial" w:hAnsi="Arial" w:cs="Arial"/>
-          <w:sz w:val="20"/>
-          <w:szCs w:val="20"/>
-        </w:rPr>
-        <w:t xml:space="preserve"> </w:t>
-      </w:r>
-      <w:proofErr w:type="spellStart"/>
-      <w:r>
-        <w:rPr>
-          <w:rFonts w:ascii="Arial" w:hAnsi="Arial" w:cs="Arial"/>
-          <w:sz w:val="20"/>
-          <w:szCs w:val="20"/>
-        </w:rPr>
-        <w:t>informando</w:t>
-      </w:r>
-      <w:proofErr w:type="spellEnd"/>
-      <w:r>
-        <w:rPr>
-          <w:rFonts w:ascii="Arial" w:hAnsi="Arial" w:cs="Arial"/>
-          <w:sz w:val="20"/>
-          <w:szCs w:val="20"/>
-        </w:rPr>
-        <w:t xml:space="preserve"> </w:t>
-      </w:r>
-      <w:proofErr w:type="spellStart"/>
-      <w:r>
-        <w:rPr>
-          <w:rFonts w:ascii="Arial" w:hAnsi="Arial" w:cs="Arial"/>
-          <w:sz w:val="20"/>
-          <w:szCs w:val="20"/>
-        </w:rPr>
-        <w:t>que</w:t>
-      </w:r>
-      <w:proofErr w:type="spellEnd"/>
-      <w:r>
-        <w:rPr>
-          <w:rFonts w:ascii="Arial" w:hAnsi="Arial" w:cs="Arial"/>
-          <w:sz w:val="20"/>
-          <w:szCs w:val="20"/>
-        </w:rPr>
-        <w:t xml:space="preserve"> o </w:t>
-      </w:r>
-      <w:proofErr w:type="spellStart"/>
-      <w:r>
-        <w:rPr>
-          <w:rFonts w:ascii="Arial" w:hAnsi="Arial" w:cs="Arial"/>
-          <w:sz w:val="20"/>
-          <w:szCs w:val="20"/>
-        </w:rPr>
-        <w:t>ano</w:t>
-      </w:r>
-      <w:proofErr w:type="spellEnd"/>
-      <w:r>
-        <w:rPr>
-          <w:rFonts w:ascii="Arial" w:hAnsi="Arial" w:cs="Arial"/>
-          <w:sz w:val="20"/>
-          <w:szCs w:val="20"/>
-        </w:rPr>
-        <w:t xml:space="preserve"> do </w:t>
-      </w:r>
-      <w:proofErr w:type="spellStart"/>
-      <w:r>
-        <w:rPr>
-          <w:rFonts w:ascii="Arial" w:hAnsi="Arial" w:cs="Arial"/>
-          <w:sz w:val="20"/>
-          <w:szCs w:val="20"/>
-        </w:rPr>
-        <w:t>semestre</w:t>
-      </w:r>
-      <w:proofErr w:type="spellEnd"/>
-      <w:r>
-        <w:rPr>
-          <w:rFonts w:ascii="Arial" w:hAnsi="Arial" w:cs="Arial"/>
-          <w:sz w:val="20"/>
-          <w:szCs w:val="20"/>
-        </w:rPr>
-        <w:t xml:space="preserve"> </w:t>
-      </w:r>
-      <w:proofErr w:type="spellStart"/>
-      <w:r>
-        <w:rPr>
-          <w:rFonts w:ascii="Arial" w:hAnsi="Arial" w:cs="Arial"/>
-          <w:sz w:val="20"/>
-          <w:szCs w:val="20"/>
-        </w:rPr>
-        <w:t>deverá</w:t>
-      </w:r>
-      <w:proofErr w:type="spellEnd"/>
-      <w:r>
-        <w:rPr>
-          <w:rFonts w:ascii="Arial" w:hAnsi="Arial" w:cs="Arial"/>
-          <w:sz w:val="20"/>
-          <w:szCs w:val="20"/>
-        </w:rPr>
-        <w:t xml:space="preserve"> </w:t>
-      </w:r>
-      <w:proofErr w:type="spellStart"/>
-      <w:r>
-        <w:rPr>
-          <w:rFonts w:ascii="Arial" w:hAnsi="Arial" w:cs="Arial"/>
-          <w:sz w:val="20"/>
-          <w:szCs w:val="20"/>
-        </w:rPr>
-        <w:t>ser</w:t>
-      </w:r>
-      <w:proofErr w:type="spellEnd"/>
-      <w:r>
-        <w:rPr>
-          <w:rFonts w:ascii="Arial" w:hAnsi="Arial" w:cs="Arial"/>
-          <w:sz w:val="20"/>
-          <w:szCs w:val="20"/>
-        </w:rPr>
-        <w:t xml:space="preserve"> </w:t>
-      </w:r>
-      <w:proofErr w:type="spellStart"/>
-      <w:r>
-        <w:rPr>
-          <w:rFonts w:ascii="Arial" w:hAnsi="Arial" w:cs="Arial"/>
-          <w:sz w:val="20"/>
-          <w:szCs w:val="20"/>
-        </w:rPr>
-        <w:t>maior</w:t>
-      </w:r>
-      <w:proofErr w:type="spellEnd"/>
-      <w:r>
-        <w:rPr>
-          <w:rFonts w:ascii="Arial" w:hAnsi="Arial" w:cs="Arial"/>
-          <w:sz w:val="20"/>
-          <w:szCs w:val="20"/>
-        </w:rPr>
-        <w:t xml:space="preserve"> </w:t>
-      </w:r>
-      <w:proofErr w:type="spellStart"/>
-      <w:r>
-        <w:rPr>
-          <w:rFonts w:ascii="Arial" w:hAnsi="Arial" w:cs="Arial"/>
-          <w:sz w:val="20"/>
-          <w:szCs w:val="20"/>
-        </w:rPr>
-        <w:t>que</w:t>
-      </w:r>
-      <w:proofErr w:type="spellEnd"/>
-      <w:r>
-        <w:rPr>
-          <w:rFonts w:ascii="Arial" w:hAnsi="Arial" w:cs="Arial"/>
-          <w:sz w:val="20"/>
-          <w:szCs w:val="20"/>
-        </w:rPr>
-        <w:t xml:space="preserve"> o ultimo</w:t>
-      </w:r>
-      <w:r>
-        <w:rPr>
-          <w:rFonts w:ascii="Arial" w:hAnsi="Arial" w:cs="Arial"/>
-          <w:sz w:val="20"/>
-          <w:szCs w:val="20"/>
-        </w:rPr>
-        <w:t xml:space="preserve"> </w:t>
-      </w:r>
-      <w:proofErr w:type="spellStart"/>
-      <w:r>
-        <w:rPr>
-          <w:rFonts w:ascii="Arial" w:hAnsi="Arial" w:cs="Arial"/>
-          <w:sz w:val="20"/>
-          <w:szCs w:val="20"/>
-        </w:rPr>
-        <w:t>cadastrado</w:t>
-      </w:r>
-      <w:proofErr w:type="spellEnd"/>
+      <w:r>
+        <w:rPr>
+          <w:rFonts w:ascii="Arial" w:hAnsi="Arial" w:cs="Arial"/>
+          <w:sz w:val="20"/>
+          <w:szCs w:val="20"/>
+        </w:rPr>
+        <w:t>a mensagem</w:t>
+      </w:r>
+      <w:r>
+        <w:rPr>
+          <w:rFonts w:ascii="Arial" w:hAnsi="Arial" w:cs="Arial"/>
+          <w:sz w:val="20"/>
+          <w:szCs w:val="20"/>
+        </w:rPr>
+        <w:t>: “</w:t>
+      </w:r>
+      <w:r>
+        <w:rPr>
+          <w:rFonts w:ascii="Arial" w:hAnsi="Arial" w:cs="Arial"/>
+          <w:sz w:val="20"/>
+          <w:szCs w:val="20"/>
+        </w:rPr>
+        <w:t xml:space="preserve">Não é possível criar um semestre com </w:t>
+      </w:r>
+      <w:r>
+        <w:rPr>
+          <w:rFonts w:ascii="Arial" w:hAnsi="Arial" w:cs="Arial"/>
+          <w:sz w:val="20"/>
+          <w:szCs w:val="20"/>
+        </w:rPr>
+        <w:t xml:space="preserve">o </w:t>
+      </w:r>
+      <w:r>
+        <w:rPr>
+          <w:rFonts w:ascii="Arial" w:hAnsi="Arial" w:cs="Arial"/>
+          <w:sz w:val="20"/>
+          <w:szCs w:val="20"/>
+        </w:rPr>
+        <w:t>ano e semestre menor ou igual aos últimos listados"</w:t>
+      </w:r>
       <w:r>
         <w:rPr>
           <w:rFonts w:ascii="Arial" w:hAnsi="Arial" w:cs="Arial"/>
@@ -1672,55 +1308,12 @@
           <w:b w:val="0"/>
         </w:rPr>
       </w:pPr>
-      <w:proofErr w:type="spellStart"/>
-      <w:proofErr w:type="gramStart"/>
       <w:r>
         <w:rPr>
           <w:rFonts w:cs="Arial"/>
           <w:b w:val="0"/>
         </w:rPr>
-        <w:t>caso</w:t>
-      </w:r>
-      <w:proofErr w:type="spellEnd"/>
-      <w:proofErr w:type="gramEnd"/>
-      <w:r>
-        <w:rPr>
-          <w:rFonts w:cs="Arial"/>
-          <w:b w:val="0"/>
-        </w:rPr>
-        <w:t xml:space="preserve"> de </w:t>
-      </w:r>
-      <w:proofErr w:type="spellStart"/>
-      <w:r>
-        <w:rPr>
-          <w:rFonts w:cs="Arial"/>
-          <w:b w:val="0"/>
-        </w:rPr>
-        <w:t>uso</w:t>
-      </w:r>
-      <w:proofErr w:type="spellEnd"/>
-      <w:r>
-        <w:rPr>
-          <w:rFonts w:cs="Arial"/>
-          <w:b w:val="0"/>
-        </w:rPr>
-        <w:t xml:space="preserve"> é </w:t>
-      </w:r>
-      <w:proofErr w:type="spellStart"/>
-      <w:r>
-        <w:rPr>
-          <w:rFonts w:cs="Arial"/>
-          <w:b w:val="0"/>
-        </w:rPr>
-        <w:t>encerrado</w:t>
-      </w:r>
-      <w:proofErr w:type="spellEnd"/>
-      <w:r>
-        <w:rPr>
-          <w:rFonts w:cs="Arial"/>
-          <w:b w:val="0"/>
-        </w:rPr>
-        <w:t>.</w:t>
+        <w:t>caso de uso é encerrado.</w:t>
       </w:r>
     </w:p>
     <w:p>
@@ -1756,237 +1349,31 @@
         <w:rPr>
           <w:b w:val="0"/>
         </w:rPr>
-        <w:t xml:space="preserve">o </w:t>
-      </w:r>
-      <w:proofErr w:type="spellStart"/>
+        <w:t>o fluxo principal no passo 4.1.2</w:t>
+      </w:r>
       <w:r>
         <w:rPr>
           <w:b w:val="0"/>
         </w:rPr>
-        <w:t>fluxo</w:t>
-      </w:r>
-      <w:proofErr w:type="spellEnd"/>
+        <w:t xml:space="preserve">, </w:t>
+      </w:r>
       <w:r>
         <w:rPr>
           <w:b w:val="0"/>
         </w:rPr>
-        <w:t xml:space="preserve"> principal no </w:t>
-      </w:r>
-      <w:proofErr w:type="spellStart"/>
+        <w:t xml:space="preserve">digitando um ano maior que o atual e clicar em “Cadastrar” </w:t>
+      </w:r>
       <w:r>
         <w:rPr>
           <w:b w:val="0"/>
         </w:rPr>
-        <w:t>passo</w:t>
-      </w:r>
-      <w:proofErr w:type="spellEnd"/>
+        <w:t>contend um semester aberto</w:t>
+      </w:r>
       <w:r>
         <w:rPr>
           <w:b w:val="0"/>
         </w:rPr>
-        <w:t xml:space="preserve"> 4.1.2</w:t>
-      </w:r>
-      <w:r>
-        <w:rPr>
-          <w:b w:val="0"/>
-        </w:rPr>
-        <w:t xml:space="preserve">, </w:t>
-      </w:r>
-      <w:proofErr w:type="spellStart"/>
-      <w:r>
-        <w:rPr>
-          <w:b w:val="0"/>
-        </w:rPr>
-        <w:t>digitando</w:t>
-      </w:r>
-      <w:proofErr w:type="spellEnd"/>
-      <w:r>
-        <w:rPr>
-          <w:b w:val="0"/>
-        </w:rPr>
-        <w:t xml:space="preserve"> um </w:t>
-      </w:r>
-      <w:proofErr w:type="spellStart"/>
-      <w:r>
-        <w:rPr>
-          <w:b w:val="0"/>
-        </w:rPr>
-        <w:t>ano</w:t>
-      </w:r>
-      <w:proofErr w:type="spellEnd"/>
-      <w:r>
-        <w:rPr>
-          <w:b w:val="0"/>
-        </w:rPr>
-        <w:t xml:space="preserve"> </w:t>
-      </w:r>
-      <w:proofErr w:type="spellStart"/>
-      <w:r>
-        <w:rPr>
-          <w:b w:val="0"/>
-        </w:rPr>
-        <w:t>maior</w:t>
-      </w:r>
-      <w:proofErr w:type="spellEnd"/>
-      <w:r>
-        <w:rPr>
-          <w:b w:val="0"/>
-        </w:rPr>
-        <w:t xml:space="preserve"> </w:t>
-      </w:r>
-      <w:proofErr w:type="spellStart"/>
-      <w:r>
-        <w:rPr>
-          <w:b w:val="0"/>
-        </w:rPr>
-        <w:t>que</w:t>
-      </w:r>
-      <w:proofErr w:type="spellEnd"/>
-      <w:r>
-        <w:rPr>
-          <w:b w:val="0"/>
-        </w:rPr>
-        <w:t xml:space="preserve"> o </w:t>
-      </w:r>
-      <w:proofErr w:type="spellStart"/>
-      <w:r>
-        <w:rPr>
-          <w:b w:val="0"/>
-        </w:rPr>
-        <w:t>atual</w:t>
-      </w:r>
-      <w:proofErr w:type="spellEnd"/>
-      <w:r>
-        <w:rPr>
-          <w:b w:val="0"/>
-        </w:rPr>
-        <w:t xml:space="preserve"> e </w:t>
-      </w:r>
-      <w:proofErr w:type="spellStart"/>
-      <w:r>
-        <w:rPr>
-          <w:b w:val="0"/>
-        </w:rPr>
-        <w:t>clicar</w:t>
-      </w:r>
-      <w:proofErr w:type="spellEnd"/>
-      <w:r>
-        <w:rPr>
-          <w:b w:val="0"/>
-        </w:rPr>
-        <w:t xml:space="preserve"> </w:t>
-      </w:r>
-      <w:proofErr w:type="spellStart"/>
-      <w:r>
-        <w:rPr>
-          <w:b w:val="0"/>
-        </w:rPr>
-        <w:t>em</w:t>
-      </w:r>
-      <w:proofErr w:type="spellEnd"/>
-      <w:r>
-        <w:rPr>
-          <w:b w:val="0"/>
-        </w:rPr>
-        <w:t xml:space="preserve"> “</w:t>
-      </w:r>
-      <w:proofErr w:type="spellStart"/>
-      <w:r>
-        <w:rPr>
-          <w:b w:val="0"/>
-        </w:rPr>
-        <w:t>Cadastrar</w:t>
-      </w:r>
-      <w:proofErr w:type="spellEnd"/>
-      <w:r>
-        <w:rPr>
-          <w:b w:val="0"/>
-        </w:rPr>
-        <w:t xml:space="preserve">” com ultimo </w:t>
-      </w:r>
-      <w:proofErr w:type="spellStart"/>
-      <w:r>
-        <w:rPr>
-          <w:b w:val="0"/>
-        </w:rPr>
-        <w:t>semestre</w:t>
-      </w:r>
-      <w:proofErr w:type="spellEnd"/>
-      <w:r>
-        <w:rPr>
-          <w:b w:val="0"/>
-        </w:rPr>
-        <w:t xml:space="preserve"> </w:t>
-      </w:r>
-      <w:proofErr w:type="spellStart"/>
-      <w:r>
-        <w:rPr>
-          <w:b w:val="0"/>
-        </w:rPr>
-        <w:t>criado</w:t>
-      </w:r>
-      <w:proofErr w:type="spellEnd"/>
-      <w:r>
-        <w:rPr>
-          <w:b w:val="0"/>
-        </w:rPr>
-        <w:t xml:space="preserve"> </w:t>
-      </w:r>
-      <w:proofErr w:type="spellStart"/>
-      <w:r>
-        <w:rPr>
-          <w:b w:val="0"/>
-        </w:rPr>
-        <w:t>estando</w:t>
-      </w:r>
-      <w:proofErr w:type="spellEnd"/>
-      <w:r>
-        <w:rPr>
-          <w:b w:val="0"/>
-        </w:rPr>
-        <w:t xml:space="preserve"> com status </w:t>
-      </w:r>
-      <w:proofErr w:type="spellStart"/>
-      <w:r>
-        <w:rPr>
-          <w:b w:val="0"/>
-        </w:rPr>
-        <w:t>igual</w:t>
-      </w:r>
-      <w:proofErr w:type="spellEnd"/>
-      <w:r>
-        <w:rPr>
-          <w:b w:val="0"/>
-        </w:rPr>
-        <w:t xml:space="preserve"> </w:t>
-      </w:r>
-      <w:proofErr w:type="gramStart"/>
-      <w:r>
-        <w:rPr>
-          <w:b w:val="0"/>
-        </w:rPr>
-        <w:t>a</w:t>
-      </w:r>
-      <w:proofErr w:type="gramEnd"/>
-      <w:r>
-        <w:rPr>
-          <w:b w:val="0"/>
-        </w:rPr>
-        <w:t xml:space="preserve"> “</w:t>
-      </w:r>
-      <w:proofErr w:type="spellStart"/>
-      <w:r>
-        <w:rPr>
-          <w:b w:val="0"/>
-        </w:rPr>
-        <w:t>aberto</w:t>
-      </w:r>
-      <w:proofErr w:type="spellEnd"/>
-      <w:r>
-        <w:rPr>
-          <w:b w:val="0"/>
-        </w:rPr>
-        <w:t>”.</w:t>
+        <w:t>.</w:t>
       </w:r>
     </w:p>
     <w:p>
@@ -2002,7 +1389,6 @@
           <w:szCs w:val="20"/>
         </w:rPr>
       </w:pPr>
-      <w:proofErr w:type="spellStart"/>
       <w:r>
         <w:rPr>
           <w:rFonts w:ascii="Arial" w:hAnsi="Arial" w:cs="Arial"/>
@@ -2011,192 +1397,37 @@
         </w:rPr>
         <w:t>Exibir</w:t>
       </w:r>
-      <w:proofErr w:type="spellEnd"/>
-      <w:r>
-        <w:rPr>
-          <w:rFonts w:ascii="Arial" w:hAnsi="Arial" w:cs="Arial"/>
-          <w:sz w:val="20"/>
-          <w:szCs w:val="20"/>
-        </w:rPr>
-        <w:t xml:space="preserve"> </w:t>
-      </w:r>
-      <w:proofErr w:type="spellStart"/>
-      <w:r>
-        <w:rPr>
-          <w:rFonts w:ascii="Arial" w:hAnsi="Arial" w:cs="Arial"/>
-          <w:sz w:val="20"/>
-          <w:szCs w:val="20"/>
-        </w:rPr>
-        <w:t>uma</w:t>
-      </w:r>
-      <w:proofErr w:type="spellEnd"/>
-      <w:r>
-        <w:rPr>
-          <w:rFonts w:ascii="Arial" w:hAnsi="Arial" w:cs="Arial"/>
-          <w:sz w:val="20"/>
-          <w:szCs w:val="20"/>
-        </w:rPr>
-        <w:t xml:space="preserve"> </w:t>
-      </w:r>
-      <w:proofErr w:type="spellStart"/>
-      <w:r>
-        <w:rPr>
-          <w:rFonts w:ascii="Arial" w:hAnsi="Arial" w:cs="Arial"/>
-          <w:sz w:val="20"/>
-          <w:szCs w:val="20"/>
-        </w:rPr>
-        <w:t>mensagem</w:t>
-      </w:r>
-      <w:proofErr w:type="spellEnd"/>
-      <w:r>
-        <w:rPr>
-          <w:rFonts w:ascii="Arial" w:hAnsi="Arial" w:cs="Arial"/>
-          <w:sz w:val="20"/>
-          <w:szCs w:val="20"/>
-        </w:rPr>
-        <w:t xml:space="preserve"> para o </w:t>
-      </w:r>
-      <w:proofErr w:type="spellStart"/>
-      <w:r>
-        <w:rPr>
-          <w:rFonts w:ascii="Arial" w:hAnsi="Arial" w:cs="Arial"/>
-          <w:sz w:val="20"/>
-          <w:szCs w:val="20"/>
-        </w:rPr>
-        <w:t>ator</w:t>
-      </w:r>
-      <w:proofErr w:type="spellEnd"/>
-      <w:r>
-        <w:rPr>
-          <w:rFonts w:ascii="Arial" w:hAnsi="Arial" w:cs="Arial"/>
-          <w:sz w:val="20"/>
-          <w:szCs w:val="20"/>
-        </w:rPr>
-        <w:t>,</w:t>
-      </w:r>
-      <w:r>
-        <w:rPr>
-          <w:rFonts w:ascii="Arial" w:hAnsi="Arial" w:cs="Arial"/>
-          <w:sz w:val="20"/>
-          <w:szCs w:val="20"/>
-        </w:rPr>
-        <w:t xml:space="preserve"> </w:t>
-      </w:r>
-      <w:proofErr w:type="spellStart"/>
-      <w:r>
-        <w:rPr>
-          <w:rFonts w:ascii="Arial" w:hAnsi="Arial" w:cs="Arial"/>
-          <w:sz w:val="20"/>
-          <w:szCs w:val="20"/>
-        </w:rPr>
-        <w:t>informando</w:t>
-      </w:r>
-      <w:proofErr w:type="spellEnd"/>
-      <w:r>
-        <w:rPr>
-          <w:rFonts w:ascii="Arial" w:hAnsi="Arial" w:cs="Arial"/>
-          <w:sz w:val="20"/>
-          <w:szCs w:val="20"/>
-        </w:rPr>
-        <w:t xml:space="preserve"> </w:t>
-      </w:r>
-      <w:proofErr w:type="spellStart"/>
-      <w:r>
-        <w:rPr>
-          <w:rFonts w:ascii="Arial" w:hAnsi="Arial" w:cs="Arial"/>
-          <w:sz w:val="20"/>
-          <w:szCs w:val="20"/>
-        </w:rPr>
-        <w:t>que</w:t>
-      </w:r>
-      <w:proofErr w:type="spellEnd"/>
-      <w:r>
-        <w:rPr>
-          <w:rFonts w:ascii="Arial" w:hAnsi="Arial" w:cs="Arial"/>
-          <w:sz w:val="20"/>
-          <w:szCs w:val="20"/>
-        </w:rPr>
-        <w:t xml:space="preserve"> </w:t>
-      </w:r>
-      <w:proofErr w:type="spellStart"/>
-      <w:r>
-        <w:rPr>
-          <w:rFonts w:ascii="Arial" w:hAnsi="Arial" w:cs="Arial"/>
-          <w:sz w:val="20"/>
-          <w:szCs w:val="20"/>
-        </w:rPr>
-        <w:t>já</w:t>
-      </w:r>
-      <w:proofErr w:type="spellEnd"/>
-      <w:r>
-        <w:rPr>
-          <w:rFonts w:ascii="Arial" w:hAnsi="Arial" w:cs="Arial"/>
-          <w:sz w:val="20"/>
-          <w:szCs w:val="20"/>
-        </w:rPr>
-        <w:t xml:space="preserve"> </w:t>
-      </w:r>
-      <w:proofErr w:type="spellStart"/>
-      <w:r>
-        <w:rPr>
-          <w:rFonts w:ascii="Arial" w:hAnsi="Arial" w:cs="Arial"/>
-          <w:sz w:val="20"/>
-          <w:szCs w:val="20"/>
-        </w:rPr>
-        <w:t>existe</w:t>
-      </w:r>
-      <w:proofErr w:type="spellEnd"/>
-      <w:r>
-        <w:rPr>
-          <w:rFonts w:ascii="Arial" w:hAnsi="Arial" w:cs="Arial"/>
-          <w:sz w:val="20"/>
-          <w:szCs w:val="20"/>
-        </w:rPr>
-        <w:t xml:space="preserve"> um </w:t>
-      </w:r>
-      <w:proofErr w:type="spellStart"/>
-      <w:r>
-        <w:rPr>
-          <w:rFonts w:ascii="Arial" w:hAnsi="Arial" w:cs="Arial"/>
-          <w:sz w:val="20"/>
-          <w:szCs w:val="20"/>
-        </w:rPr>
-        <w:t>semest</w:t>
-      </w:r>
-      <w:r>
-        <w:rPr>
-          <w:rFonts w:ascii="Arial" w:hAnsi="Arial" w:cs="Arial"/>
-          <w:sz w:val="20"/>
-          <w:szCs w:val="20"/>
-        </w:rPr>
-        <w:t>re</w:t>
-      </w:r>
-      <w:proofErr w:type="spellEnd"/>
-      <w:r>
-        <w:rPr>
-          <w:rFonts w:ascii="Arial" w:hAnsi="Arial" w:cs="Arial"/>
-          <w:sz w:val="20"/>
-          <w:szCs w:val="20"/>
-        </w:rPr>
-        <w:t xml:space="preserve"> </w:t>
-      </w:r>
-      <w:proofErr w:type="spellStart"/>
-      <w:r>
-        <w:rPr>
-          <w:rFonts w:ascii="Arial" w:hAnsi="Arial" w:cs="Arial"/>
-          <w:sz w:val="20"/>
-          <w:szCs w:val="20"/>
-        </w:rPr>
-        <w:t>aberto</w:t>
-      </w:r>
-      <w:proofErr w:type="spellEnd"/>
-      <w:r>
-        <w:rPr>
-          <w:rFonts w:ascii="Arial" w:hAnsi="Arial" w:cs="Arial"/>
-          <w:sz w:val="20"/>
-          <w:szCs w:val="20"/>
-        </w:rPr>
-        <w:t>.</w:t>
+      <w:r>
+        <w:rPr>
+          <w:rFonts w:ascii="Arial" w:hAnsi="Arial" w:cs="Arial"/>
+          <w:sz w:val="20"/>
+          <w:szCs w:val="20"/>
+        </w:rPr>
+        <w:t xml:space="preserve"> a</w:t>
+      </w:r>
+      <w:r>
+        <w:rPr>
+          <w:rFonts w:ascii="Arial" w:hAnsi="Arial" w:cs="Arial"/>
+          <w:sz w:val="20"/>
+          <w:szCs w:val="20"/>
+        </w:rPr>
+        <w:t xml:space="preserve"> mensagem</w:t>
+      </w:r>
+      <w:r>
+        <w:rPr>
+          <w:rFonts w:ascii="Arial" w:hAnsi="Arial" w:cs="Arial"/>
+          <w:sz w:val="20"/>
+          <w:szCs w:val="20"/>
+        </w:rPr>
+        <w:t xml:space="preserve">: </w:t>
+      </w:r>
+      <w:r>
+        <w:rPr>
+          <w:rFonts w:ascii="Arial" w:hAnsi="Arial" w:cs="Arial"/>
+          <w:sz w:val="20"/>
+          <w:szCs w:val="20"/>
+        </w:rPr>
+        <w:t>"Não é possível criar um novo semestre com um semestre aberto"</w:t>
       </w:r>
     </w:p>
     <w:p>
@@ -2212,61 +1443,13 @@
           <w:szCs w:val="20"/>
         </w:rPr>
       </w:pPr>
-      <w:proofErr w:type="spellStart"/>
-      <w:proofErr w:type="gramStart"/>
-      <w:r>
-        <w:rPr>
-          <w:rFonts w:ascii="Arial" w:hAnsi="Arial" w:cs="Arial"/>
-          <w:sz w:val="20"/>
-          <w:szCs w:val="20"/>
-        </w:rPr>
-        <w:t>caso</w:t>
-      </w:r>
-      <w:proofErr w:type="spellEnd"/>
-      <w:proofErr w:type="gramEnd"/>
-      <w:r>
-        <w:rPr>
-          <w:rFonts w:ascii="Arial" w:hAnsi="Arial" w:cs="Arial"/>
-          <w:sz w:val="20"/>
-          <w:szCs w:val="20"/>
-        </w:rPr>
-        <w:t xml:space="preserve"> de </w:t>
-      </w:r>
-      <w:proofErr w:type="spellStart"/>
-      <w:r>
-        <w:rPr>
-          <w:rFonts w:ascii="Arial" w:hAnsi="Arial" w:cs="Arial"/>
-          <w:sz w:val="20"/>
-          <w:szCs w:val="20"/>
-        </w:rPr>
-        <w:t>uso</w:t>
-      </w:r>
-      <w:proofErr w:type="spellEnd"/>
-      <w:r>
-        <w:rPr>
-          <w:rFonts w:ascii="Arial" w:hAnsi="Arial" w:cs="Arial"/>
-          <w:sz w:val="20"/>
-          <w:szCs w:val="20"/>
-        </w:rPr>
-        <w:t xml:space="preserve"> é </w:t>
-      </w:r>
-      <w:proofErr w:type="spellStart"/>
-      <w:r>
-        <w:rPr>
-          <w:rFonts w:ascii="Arial" w:hAnsi="Arial" w:cs="Arial"/>
-          <w:sz w:val="20"/>
-          <w:szCs w:val="20"/>
-        </w:rPr>
-        <w:t>encerrado</w:t>
-      </w:r>
-      <w:proofErr w:type="spellEnd"/>
-      <w:r>
-        <w:rPr>
-          <w:rFonts w:ascii="Arial" w:hAnsi="Arial" w:cs="Arial"/>
-          <w:sz w:val="20"/>
-          <w:szCs w:val="20"/>
-        </w:rPr>
-        <w:t>.</w:t>
+      <w:r>
+        <w:rPr>
+          <w:rFonts w:ascii="Arial" w:hAnsi="Arial" w:cs="Arial"/>
+          <w:sz w:val="20"/>
+          <w:szCs w:val="20"/>
+        </w:rPr>
+        <w:t>caso de uso é encerrado.</w:t>
       </w:r>
     </w:p>
     <w:p>
@@ -2357,7 +1540,6 @@
           <w:lang w:val="pt-BR"/>
         </w:rPr>
       </w:pPr>
-      <w:proofErr w:type="spellStart"/>
       <w:r>
         <w:rPr>
           <w:rFonts w:ascii="Arial" w:hAnsi="Arial" w:cs="Arial"/>
@@ -2374,32 +1556,13 @@
         </w:rPr>
         <w:t>s</w:t>
       </w:r>
-      <w:proofErr w:type="spellEnd"/>
-      <w:r>
-        <w:rPr>
-          <w:rFonts w:ascii="Arial" w:hAnsi="Arial" w:cs="Arial"/>
-          <w:sz w:val="20"/>
-          <w:szCs w:val="20"/>
-        </w:rPr>
-        <w:t xml:space="preserve"> do </w:t>
-      </w:r>
-      <w:proofErr w:type="spellStart"/>
-      <w:r>
-        <w:rPr>
-          <w:rFonts w:ascii="Arial" w:hAnsi="Arial" w:cs="Arial"/>
-          <w:sz w:val="20"/>
-          <w:szCs w:val="20"/>
-        </w:rPr>
-        <w:t>Fluxo</w:t>
-      </w:r>
-      <w:proofErr w:type="spellEnd"/>
-      <w:r>
-        <w:rPr>
-          <w:rFonts w:ascii="Arial" w:hAnsi="Arial" w:cs="Arial"/>
-          <w:sz w:val="20"/>
-          <w:szCs w:val="20"/>
-        </w:rPr>
-        <w:t xml:space="preserve"> Principal</w:t>
+      <w:r>
+        <w:rPr>
+          <w:rFonts w:ascii="Arial" w:hAnsi="Arial" w:cs="Arial"/>
+          <w:sz w:val="20"/>
+          <w:szCs w:val="20"/>
+        </w:rPr>
+        <w:t xml:space="preserve"> do Fluxo Principal</w:t>
       </w:r>
     </w:p>
     <w:p>
@@ -2415,41 +1578,13 @@
           <w:lang w:val="pt-BR"/>
         </w:rPr>
       </w:pPr>
-      <w:proofErr w:type="spellStart"/>
-      <w:r>
-        <w:rPr>
-          <w:rFonts w:ascii="Arial" w:hAnsi="Arial" w:cs="Arial"/>
-          <w:sz w:val="20"/>
-          <w:szCs w:val="20"/>
-        </w:rPr>
-        <w:t>Fluxo</w:t>
-      </w:r>
-      <w:proofErr w:type="spellEnd"/>
-      <w:r>
-        <w:rPr>
-          <w:rFonts w:ascii="Arial" w:hAnsi="Arial" w:cs="Arial"/>
-          <w:sz w:val="20"/>
-          <w:szCs w:val="20"/>
-        </w:rPr>
-        <w:t xml:space="preserve"> </w:t>
-      </w:r>
-      <w:proofErr w:type="spellStart"/>
-      <w:r>
-        <w:rPr>
-          <w:rFonts w:ascii="Arial" w:hAnsi="Arial" w:cs="Arial"/>
-          <w:sz w:val="20"/>
-          <w:szCs w:val="20"/>
-        </w:rPr>
-        <w:t>Alternativo</w:t>
-      </w:r>
-      <w:proofErr w:type="spellEnd"/>
-      <w:r>
-        <w:rPr>
-          <w:rFonts w:ascii="Arial" w:hAnsi="Arial" w:cs="Arial"/>
-          <w:sz w:val="20"/>
-          <w:szCs w:val="20"/>
-        </w:rPr>
-        <w:t xml:space="preserve"> 1</w:t>
+      <w:r>
+        <w:rPr>
+          <w:rFonts w:ascii="Arial" w:hAnsi="Arial" w:cs="Arial"/>
+          <w:sz w:val="20"/>
+          <w:szCs w:val="20"/>
+        </w:rPr>
+        <w:t>Fluxo Alternativo 1</w:t>
       </w:r>
     </w:p>
     <w:p>
@@ -2488,7 +1623,6 @@
           <w:lang w:val="pt-BR"/>
         </w:rPr>
       </w:pPr>
-      <w:proofErr w:type="spellStart"/>
       <w:r>
         <w:rPr>
           <w:rFonts w:ascii="Arial" w:hAnsi="Arial" w:cs="Arial"/>
@@ -2505,32 +1639,13 @@
         </w:rPr>
         <w:t>s</w:t>
       </w:r>
-      <w:proofErr w:type="spellEnd"/>
-      <w:r>
-        <w:rPr>
-          <w:rFonts w:ascii="Arial" w:hAnsi="Arial" w:cs="Arial"/>
-          <w:sz w:val="20"/>
-          <w:szCs w:val="20"/>
-        </w:rPr>
-        <w:t xml:space="preserve"> do </w:t>
-      </w:r>
-      <w:proofErr w:type="spellStart"/>
-      <w:r>
-        <w:rPr>
-          <w:rFonts w:ascii="Arial" w:hAnsi="Arial" w:cs="Arial"/>
-          <w:sz w:val="20"/>
-          <w:szCs w:val="20"/>
-        </w:rPr>
-        <w:t>Fluxo</w:t>
-      </w:r>
-      <w:proofErr w:type="spellEnd"/>
-      <w:r>
-        <w:rPr>
-          <w:rFonts w:ascii="Arial" w:hAnsi="Arial" w:cs="Arial"/>
-          <w:sz w:val="20"/>
-          <w:szCs w:val="20"/>
-        </w:rPr>
-        <w:t xml:space="preserve"> Principal</w:t>
+      <w:r>
+        <w:rPr>
+          <w:rFonts w:ascii="Arial" w:hAnsi="Arial" w:cs="Arial"/>
+          <w:sz w:val="20"/>
+          <w:szCs w:val="20"/>
+        </w:rPr>
+        <w:t xml:space="preserve"> do Fluxo Principal</w:t>
       </w:r>
     </w:p>
     <w:p>
@@ -2546,41 +1661,13 @@
           <w:lang w:val="pt-BR"/>
         </w:rPr>
       </w:pPr>
-      <w:proofErr w:type="spellStart"/>
-      <w:r>
-        <w:rPr>
-          <w:rFonts w:ascii="Arial" w:hAnsi="Arial" w:cs="Arial"/>
-          <w:sz w:val="20"/>
-          <w:szCs w:val="20"/>
-        </w:rPr>
-        <w:t>Fluxo</w:t>
-      </w:r>
-      <w:proofErr w:type="spellEnd"/>
-      <w:r>
-        <w:rPr>
-          <w:rFonts w:ascii="Arial" w:hAnsi="Arial" w:cs="Arial"/>
-          <w:sz w:val="20"/>
-          <w:szCs w:val="20"/>
-        </w:rPr>
-        <w:t xml:space="preserve"> </w:t>
-      </w:r>
-      <w:proofErr w:type="spellStart"/>
-      <w:r>
-        <w:rPr>
-          <w:rFonts w:ascii="Arial" w:hAnsi="Arial" w:cs="Arial"/>
-          <w:sz w:val="20"/>
-          <w:szCs w:val="20"/>
-        </w:rPr>
-        <w:t>Alternativo</w:t>
-      </w:r>
-      <w:proofErr w:type="spellEnd"/>
-      <w:r>
-        <w:rPr>
-          <w:rFonts w:ascii="Arial" w:hAnsi="Arial" w:cs="Arial"/>
-          <w:sz w:val="20"/>
-          <w:szCs w:val="20"/>
-        </w:rPr>
-        <w:t xml:space="preserve"> 2</w:t>
+      <w:r>
+        <w:rPr>
+          <w:rFonts w:ascii="Arial" w:hAnsi="Arial" w:cs="Arial"/>
+          <w:sz w:val="20"/>
+          <w:szCs w:val="20"/>
+        </w:rPr>
+        <w:t>Fluxo Alternativo 2</w:t>
       </w:r>
     </w:p>
     <w:p>
@@ -2614,16 +1701,12 @@
         <w:pStyle w:val="Cabealho2"/>
         <w:rPr>
           <w:rFonts w:cs="Arial"/>
-          <w:sz w:val="22"/>
-          <w:szCs w:val="22"/>
           <w:lang w:val="pt-BR"/>
         </w:rPr>
       </w:pPr>
       <w:r>
         <w:rPr>
           <w:rFonts w:cs="Arial"/>
-          <w:sz w:val="22"/>
-          <w:szCs w:val="22"/>
           <w:lang w:val="pt-BR"/>
         </w:rPr>
         <w:t>Novo semestre cadastrado</w:t>
@@ -2646,6 +1729,7 @@
           <w:szCs w:val="20"/>
           <w:lang w:val="pt-BR"/>
         </w:rPr>
+        <w:lastRenderedPageBreak/>
         <w:t xml:space="preserve">Ao final da </w:t>
       </w:r>
       <w:r>
@@ -2673,6 +1757,15 @@
           <w:szCs w:val="20"/>
           <w:lang w:val="pt-BR"/>
         </w:rPr>
+        <w:t>,</w:t>
+      </w:r>
+      <w:r>
+        <w:rPr>
+          <w:rFonts w:ascii="Arial" w:hAnsi="Arial" w:cs="Arial"/>
+          <w:sz w:val="20"/>
+          <w:szCs w:val="20"/>
+          <w:lang w:val="pt-BR"/>
+        </w:rPr>
         <w:t xml:space="preserve"> um novo semestre será cadastrado</w:t>
       </w:r>
       <w:r>
@@ -2682,15 +1775,6 @@
           <w:szCs w:val="20"/>
           <w:lang w:val="pt-BR"/>
         </w:rPr>
-        <w:t xml:space="preserve"> com</w:t>
-      </w:r>
-      <w:r>
-        <w:rPr>
-          <w:rFonts w:ascii="Arial" w:hAnsi="Arial" w:cs="Arial"/>
-          <w:sz w:val="20"/>
-          <w:szCs w:val="20"/>
-          <w:lang w:val="pt-BR"/>
-        </w:rPr>
         <w:t xml:space="preserve"> </w:t>
       </w:r>
       <w:r>
@@ -2700,6 +1784,15 @@
           <w:szCs w:val="20"/>
           <w:lang w:val="pt-BR"/>
         </w:rPr>
+        <w:t xml:space="preserve">com sucesso e terá seu </w:t>
+      </w:r>
+      <w:r>
+        <w:rPr>
+          <w:rFonts w:ascii="Arial" w:hAnsi="Arial" w:cs="Arial"/>
+          <w:sz w:val="20"/>
+          <w:szCs w:val="20"/>
+          <w:lang w:val="pt-BR"/>
+        </w:rPr>
         <w:t>status</w:t>
       </w:r>
       <w:r>
@@ -2718,7 +1811,7 @@
           <w:szCs w:val="20"/>
           <w:lang w:val="pt-BR"/>
         </w:rPr>
-        <w:t>Atual</w:t>
+        <w:t>aberto</w:t>
       </w:r>
       <w:r>
         <w:rPr>
@@ -2847,7 +1940,43 @@
           <w:szCs w:val="20"/>
           <w:lang w:val="pt-BR"/>
         </w:rPr>
-        <w:t>Um novo semestre só pode ser criado se o atual estiver com status de “fechado”.</w:t>
+        <w:t>Um novo semestre só pode</w:t>
+      </w:r>
+      <w:r>
+        <w:rPr>
+          <w:rFonts w:ascii="Arial" w:hAnsi="Arial" w:cs="Arial"/>
+          <w:sz w:val="20"/>
+          <w:szCs w:val="20"/>
+          <w:lang w:val="pt-BR"/>
+        </w:rPr>
+        <w:t>rá</w:t>
+      </w:r>
+      <w:r>
+        <w:rPr>
+          <w:rFonts w:ascii="Arial" w:hAnsi="Arial" w:cs="Arial"/>
+          <w:sz w:val="20"/>
+          <w:szCs w:val="20"/>
+          <w:lang w:val="pt-BR"/>
+        </w:rPr>
+        <w:t xml:space="preserve"> ser criado se o atual estiver com status </w:t>
+      </w:r>
+      <w:r>
+        <w:rPr>
+          <w:rFonts w:ascii="Arial" w:hAnsi="Arial" w:cs="Arial"/>
+          <w:sz w:val="20"/>
+          <w:szCs w:val="20"/>
+          <w:lang w:val="pt-BR"/>
+        </w:rPr>
+        <w:t>igual a</w:t>
+      </w:r>
+      <w:r>
+        <w:rPr>
+          <w:rFonts w:ascii="Arial" w:hAnsi="Arial" w:cs="Arial"/>
+          <w:sz w:val="20"/>
+          <w:szCs w:val="20"/>
+          <w:lang w:val="pt-BR"/>
+        </w:rPr>
+        <w:t xml:space="preserve"> “fechado”.</w:t>
       </w:r>
     </w:p>
     <w:p>
@@ -2872,7 +2001,61 @@
           <w:szCs w:val="20"/>
           <w:lang w:val="pt-BR"/>
         </w:rPr>
-        <w:t>O ano do novo semestre deve ser maior que o anterior.</w:t>
+        <w:t xml:space="preserve">O ano do novo semestre deve ser </w:t>
+      </w:r>
+      <w:r>
+        <w:rPr>
+          <w:rFonts w:ascii="Arial" w:hAnsi="Arial" w:cs="Arial"/>
+          <w:sz w:val="20"/>
+          <w:szCs w:val="20"/>
+          <w:lang w:val="pt-BR"/>
+        </w:rPr>
+        <w:t xml:space="preserve">igual ao ano atual e </w:t>
+      </w:r>
+      <w:r>
+        <w:rPr>
+          <w:rFonts w:ascii="Arial" w:hAnsi="Arial" w:cs="Arial"/>
+          <w:sz w:val="20"/>
+          <w:szCs w:val="20"/>
+          <w:lang w:val="pt-BR"/>
+        </w:rPr>
+        <w:t>maior que o</w:t>
+      </w:r>
+      <w:r>
+        <w:rPr>
+          <w:rFonts w:ascii="Arial" w:hAnsi="Arial" w:cs="Arial"/>
+          <w:sz w:val="20"/>
+          <w:szCs w:val="20"/>
+          <w:lang w:val="pt-BR"/>
+        </w:rPr>
+        <w:t>s</w:t>
+      </w:r>
+      <w:r>
+        <w:rPr>
+          <w:rFonts w:ascii="Arial" w:hAnsi="Arial" w:cs="Arial"/>
+          <w:sz w:val="20"/>
+          <w:szCs w:val="20"/>
+          <w:lang w:val="pt-BR"/>
+        </w:rPr>
+        <w:t xml:space="preserve"> anterior</w:t>
+      </w:r>
+      <w:r>
+        <w:rPr>
+          <w:rFonts w:ascii="Arial" w:hAnsi="Arial" w:cs="Arial"/>
+          <w:sz w:val="20"/>
+          <w:szCs w:val="20"/>
+          <w:lang w:val="pt-BR"/>
+        </w:rPr>
+        <w:t>es</w:t>
+      </w:r>
+      <w:r>
+        <w:rPr>
+          <w:rFonts w:ascii="Arial" w:hAnsi="Arial" w:cs="Arial"/>
+          <w:sz w:val="20"/>
+          <w:szCs w:val="20"/>
+          <w:lang w:val="pt-BR"/>
+        </w:rPr>
+        <w:t>.</w:t>
       </w:r>
     </w:p>
     <w:p>
@@ -3059,19 +2242,11 @@
               <w:sz w:val="20"/>
             </w:rPr>
           </w:pPr>
-          <w:proofErr w:type="spellStart"/>
           <w:r>
             <w:rPr>
               <w:sz w:val="20"/>
             </w:rPr>
-            <w:t>Página</w:t>
-          </w:r>
-          <w:proofErr w:type="spellEnd"/>
-          <w:r>
-            <w:rPr>
-              <w:sz w:val="20"/>
-            </w:rPr>
-            <w:t xml:space="preserve"> </w:t>
+            <w:t xml:space="preserve">Página </w:t>
           </w:r>
           <w:r>
             <w:rPr>
@@ -3100,7 +2275,7 @@
               <w:noProof/>
               <w:sz w:val="20"/>
             </w:rPr>
-            <w:t>2</w:t>
+            <w:t>1</w:t>
           </w:r>
           <w:r>
             <w:rPr>

</xml_diff>

<commit_message>
Casos de Testes executados e atualizados
</commit_message>
<xml_diff>
--- a/requisitos/Administrador/SD2_Abrir_Semestre.docx
+++ b/requisitos/Administrador/SD2_Abrir_Semestre.docx
@@ -9,11 +9,19 @@
           <w:lang w:val="pt-BR"/>
         </w:rPr>
       </w:pPr>
-      <w:r>
-        <w:rPr>
-          <w:lang w:val="pt-BR"/>
-        </w:rPr>
-        <w:t>School Drive</w:t>
+      <w:proofErr w:type="spellStart"/>
+      <w:r>
+        <w:rPr>
+          <w:lang w:val="pt-BR"/>
+        </w:rPr>
+        <w:t>School</w:t>
+      </w:r>
+      <w:proofErr w:type="spellEnd"/>
+      <w:r>
+        <w:rPr>
+          <w:lang w:val="pt-BR"/>
+        </w:rPr>
+        <w:t xml:space="preserve"> Drive</w:t>
       </w:r>
     </w:p>
     <w:p>
@@ -28,9 +36,29 @@
       <w:pPr>
         <w:pStyle w:val="Ttulo"/>
       </w:pPr>
-      <w:r>
-        <w:t>Especificação de Caso de Uso</w:t>
-      </w:r>
+      <w:proofErr w:type="spellStart"/>
+      <w:r>
+        <w:t>Especificação</w:t>
+      </w:r>
+      <w:proofErr w:type="spellEnd"/>
+      <w:r>
+        <w:t xml:space="preserve"> de </w:t>
+      </w:r>
+      <w:proofErr w:type="spellStart"/>
+      <w:r>
+        <w:t>Caso</w:t>
+      </w:r>
+      <w:proofErr w:type="spellEnd"/>
+      <w:r>
+        <w:t xml:space="preserve"> de </w:t>
+      </w:r>
+      <w:proofErr w:type="spellStart"/>
+      <w:proofErr w:type="gramStart"/>
+      <w:r>
+        <w:t>Uso</w:t>
+      </w:r>
+      <w:proofErr w:type="spellEnd"/>
+      <w:proofErr w:type="gramEnd"/>
     </w:p>
     <w:p>
       <w:pPr>
@@ -81,37 +109,56 @@
           <w:szCs w:val="28"/>
         </w:rPr>
       </w:pPr>
+      <w:proofErr w:type="spellStart"/>
       <w:r>
         <w:rPr>
           <w:sz w:val="28"/>
           <w:szCs w:val="28"/>
         </w:rPr>
-        <w:t>Versão 1.</w:t>
-      </w:r>
+        <w:t>Versão</w:t>
+      </w:r>
+      <w:proofErr w:type="spellEnd"/>
       <w:r>
         <w:rPr>
           <w:sz w:val="28"/>
           <w:szCs w:val="28"/>
         </w:rPr>
-        <w:t>0</w:t>
-      </w:r>
-    </w:p>
-    <w:p>
-      <w:pPr>
-        <w:pStyle w:val="Ttulo"/>
+        <w:t xml:space="preserve"> 1.</w:t>
+      </w:r>
+      <w:r>
         <w:rPr>
           <w:sz w:val="28"/>
           <w:szCs w:val="28"/>
         </w:rPr>
-      </w:pPr>
+        <w:t>1</w:t>
+      </w:r>
     </w:p>
     <w:p>
       <w:pPr>
         <w:pStyle w:val="Ttulo"/>
-      </w:pPr>
-      <w:r>
-        <w:t>Histórico de Revisões</w:t>
-      </w:r>
+        <w:rPr>
+          <w:sz w:val="28"/>
+          <w:szCs w:val="28"/>
+        </w:rPr>
+      </w:pPr>
+    </w:p>
+    <w:p>
+      <w:pPr>
+        <w:pStyle w:val="Ttulo"/>
+      </w:pPr>
+      <w:proofErr w:type="spellStart"/>
+      <w:r>
+        <w:t>Histórico</w:t>
+      </w:r>
+      <w:proofErr w:type="spellEnd"/>
+      <w:r>
+        <w:t xml:space="preserve"> de </w:t>
+      </w:r>
+      <w:proofErr w:type="spellStart"/>
+      <w:r>
+        <w:t>Revisões</w:t>
+      </w:r>
+      <w:proofErr w:type="spellEnd"/>
     </w:p>
     <w:p>
       <w:pPr>
@@ -323,132 +370,6 @@
                 <w:bCs/>
               </w:rPr>
             </w:pPr>
-          </w:p>
-        </w:tc>
-        <w:tc>
-          <w:tcPr>
-            <w:tcW w:w="1775" w:type="dxa"/>
-            <w:tcBorders>
-              <w:top w:val="single" w:sz="4" w:space="0" w:color="000000"/>
-              <w:left w:val="single" w:sz="4" w:space="0" w:color="000000"/>
-              <w:bottom w:val="single" w:sz="4" w:space="0" w:color="000000"/>
-            </w:tcBorders>
-            <w:shd w:val="clear" w:color="auto" w:fill="C0C0C0"/>
-            <w:tcMar>
-              <w:top w:w="0" w:type="dxa"/>
-              <w:left w:w="70" w:type="dxa"/>
-              <w:bottom w:w="0" w:type="dxa"/>
-              <w:right w:w="70" w:type="dxa"/>
-            </w:tcMar>
-          </w:tcPr>
-          <w:p>
-            <w:pPr>
-              <w:pStyle w:val="Textbody"/>
-              <w:snapToGrid w:val="0"/>
-              <w:spacing w:after="0"/>
-              <w:ind w:left="0"/>
-              <w:jc w:val="center"/>
-              <w:rPr>
-                <w:rFonts w:cs="Arial"/>
-                <w:b/>
-                <w:bCs/>
-              </w:rPr>
-            </w:pPr>
-          </w:p>
-        </w:tc>
-        <w:tc>
-          <w:tcPr>
-            <w:tcW w:w="3678" w:type="dxa"/>
-            <w:tcBorders>
-              <w:top w:val="single" w:sz="4" w:space="0" w:color="000000"/>
-              <w:left w:val="single" w:sz="4" w:space="0" w:color="000000"/>
-              <w:bottom w:val="single" w:sz="4" w:space="0" w:color="000000"/>
-            </w:tcBorders>
-            <w:shd w:val="clear" w:color="auto" w:fill="C0C0C0"/>
-            <w:tcMar>
-              <w:top w:w="0" w:type="dxa"/>
-              <w:left w:w="70" w:type="dxa"/>
-              <w:bottom w:w="0" w:type="dxa"/>
-              <w:right w:w="70" w:type="dxa"/>
-            </w:tcMar>
-          </w:tcPr>
-          <w:p>
-            <w:pPr>
-              <w:pStyle w:val="Textbody"/>
-              <w:snapToGrid w:val="0"/>
-              <w:spacing w:after="0"/>
-              <w:ind w:left="0"/>
-              <w:jc w:val="center"/>
-              <w:rPr>
-                <w:rFonts w:cs="Arial"/>
-                <w:b/>
-                <w:bCs/>
-              </w:rPr>
-            </w:pPr>
-          </w:p>
-        </w:tc>
-        <w:tc>
-          <w:tcPr>
-            <w:tcW w:w="2286" w:type="dxa"/>
-            <w:tcBorders>
-              <w:top w:val="single" w:sz="4" w:space="0" w:color="000000"/>
-              <w:left w:val="single" w:sz="4" w:space="0" w:color="000000"/>
-              <w:bottom w:val="single" w:sz="4" w:space="0" w:color="000000"/>
-              <w:right w:val="single" w:sz="4" w:space="0" w:color="000000"/>
-            </w:tcBorders>
-            <w:shd w:val="clear" w:color="auto" w:fill="C0C0C0"/>
-            <w:tcMar>
-              <w:top w:w="0" w:type="dxa"/>
-              <w:left w:w="70" w:type="dxa"/>
-              <w:bottom w:w="0" w:type="dxa"/>
-              <w:right w:w="70" w:type="dxa"/>
-            </w:tcMar>
-          </w:tcPr>
-          <w:p>
-            <w:pPr>
-              <w:pStyle w:val="Textbody"/>
-              <w:snapToGrid w:val="0"/>
-              <w:spacing w:after="0"/>
-              <w:ind w:left="0"/>
-              <w:jc w:val="center"/>
-              <w:rPr>
-                <w:rFonts w:cs="Arial"/>
-                <w:b/>
-                <w:bCs/>
-              </w:rPr>
-            </w:pPr>
-          </w:p>
-        </w:tc>
-      </w:tr>
-      <w:tr>
-        <w:tc>
-          <w:tcPr>
-            <w:tcW w:w="1285" w:type="dxa"/>
-            <w:tcBorders>
-              <w:left w:val="single" w:sz="4" w:space="0" w:color="000000"/>
-              <w:bottom w:val="single" w:sz="4" w:space="0" w:color="000000"/>
-            </w:tcBorders>
-            <w:shd w:val="clear" w:color="auto" w:fill="auto"/>
-            <w:tcMar>
-              <w:top w:w="0" w:type="dxa"/>
-              <w:left w:w="70" w:type="dxa"/>
-              <w:bottom w:w="0" w:type="dxa"/>
-              <w:right w:w="70" w:type="dxa"/>
-            </w:tcMar>
-            <w:vAlign w:val="center"/>
-          </w:tcPr>
-          <w:p>
-            <w:pPr>
-              <w:pStyle w:val="Textbody"/>
-              <w:snapToGrid w:val="0"/>
-              <w:spacing w:after="60"/>
-              <w:ind w:left="0"/>
-              <w:jc w:val="center"/>
-              <w:rPr>
-                <w:rFonts w:cs="Arial"/>
-                <w:color w:val="0000FF"/>
-              </w:rPr>
-            </w:pPr>
             <w:r>
               <w:rPr>
                 <w:rFonts w:cs="Arial"/>
@@ -469,10 +390,11 @@
           <w:tcPr>
             <w:tcW w:w="1775" w:type="dxa"/>
             <w:tcBorders>
+              <w:top w:val="single" w:sz="4" w:space="0" w:color="000000"/>
               <w:left w:val="single" w:sz="4" w:space="0" w:color="000000"/>
               <w:bottom w:val="single" w:sz="4" w:space="0" w:color="000000"/>
             </w:tcBorders>
-            <w:shd w:val="clear" w:color="auto" w:fill="auto"/>
+            <w:shd w:val="clear" w:color="auto" w:fill="C0C0C0"/>
             <w:tcMar>
               <w:top w:w="0" w:type="dxa"/>
               <w:left w:w="70" w:type="dxa"/>
@@ -513,10 +435,11 @@
           <w:tcPr>
             <w:tcW w:w="3678" w:type="dxa"/>
             <w:tcBorders>
+              <w:top w:val="single" w:sz="4" w:space="0" w:color="000000"/>
               <w:left w:val="single" w:sz="4" w:space="0" w:color="000000"/>
               <w:bottom w:val="single" w:sz="4" w:space="0" w:color="000000"/>
             </w:tcBorders>
-            <w:shd w:val="clear" w:color="auto" w:fill="auto"/>
+            <w:shd w:val="clear" w:color="auto" w:fill="C0C0C0"/>
             <w:tcMar>
               <w:top w:w="0" w:type="dxa"/>
               <w:left w:w="70" w:type="dxa"/>
@@ -550,11 +473,202 @@
           <w:tcPr>
             <w:tcW w:w="2286" w:type="dxa"/>
             <w:tcBorders>
+              <w:top w:val="single" w:sz="4" w:space="0" w:color="000000"/>
               <w:left w:val="single" w:sz="4" w:space="0" w:color="000000"/>
               <w:bottom w:val="single" w:sz="4" w:space="0" w:color="000000"/>
               <w:right w:val="single" w:sz="4" w:space="0" w:color="000000"/>
             </w:tcBorders>
-            <w:shd w:val="clear" w:color="auto" w:fill="auto"/>
+            <w:shd w:val="clear" w:color="auto" w:fill="C0C0C0"/>
+            <w:tcMar>
+              <w:top w:w="0" w:type="dxa"/>
+              <w:left w:w="70" w:type="dxa"/>
+              <w:bottom w:w="0" w:type="dxa"/>
+              <w:right w:w="70" w:type="dxa"/>
+            </w:tcMar>
+            <w:vAlign w:val="center"/>
+          </w:tcPr>
+          <w:p>
+            <w:pPr>
+              <w:pStyle w:val="Textbody"/>
+              <w:snapToGrid w:val="0"/>
+              <w:spacing w:after="60"/>
+              <w:ind w:left="0"/>
+              <w:jc w:val="center"/>
+              <w:rPr>
+                <w:rFonts w:cs="Arial"/>
+                <w:color w:val="0000FF"/>
+              </w:rPr>
+            </w:pPr>
+            <w:r>
+              <w:rPr>
+                <w:rFonts w:cs="Arial"/>
+                <w:color w:val="0000FF"/>
+              </w:rPr>
+              <w:t>Geraldo Granja</w:t>
+            </w:r>
+          </w:p>
+        </w:tc>
+      </w:tr>
+      <w:tr>
+        <w:tc>
+          <w:tcPr>
+            <w:tcW w:w="1285" w:type="dxa"/>
+            <w:tcBorders>
+              <w:top w:val="single" w:sz="4" w:space="0" w:color="000000"/>
+              <w:left w:val="single" w:sz="4" w:space="0" w:color="000000"/>
+              <w:bottom w:val="single" w:sz="4" w:space="0" w:color="000000"/>
+            </w:tcBorders>
+            <w:shd w:val="clear" w:color="auto" w:fill="C0C0C0"/>
+            <w:tcMar>
+              <w:top w:w="0" w:type="dxa"/>
+              <w:left w:w="70" w:type="dxa"/>
+              <w:bottom w:w="0" w:type="dxa"/>
+              <w:right w:w="70" w:type="dxa"/>
+            </w:tcMar>
+          </w:tcPr>
+          <w:p>
+            <w:pPr>
+              <w:pStyle w:val="Textbody"/>
+              <w:snapToGrid w:val="0"/>
+              <w:spacing w:after="0"/>
+              <w:ind w:left="0"/>
+              <w:jc w:val="center"/>
+              <w:rPr>
+                <w:rFonts w:cs="Arial"/>
+                <w:b/>
+                <w:bCs/>
+              </w:rPr>
+            </w:pPr>
+            <w:r>
+              <w:rPr>
+                <w:rFonts w:cs="Arial"/>
+                <w:color w:val="0000FF"/>
+              </w:rPr>
+              <w:t>30/11</w:t>
+            </w:r>
+            <w:r>
+              <w:rPr>
+                <w:rFonts w:cs="Arial"/>
+                <w:color w:val="0000FF"/>
+              </w:rPr>
+              <w:t>/2014</w:t>
+            </w:r>
+          </w:p>
+        </w:tc>
+        <w:tc>
+          <w:tcPr>
+            <w:tcW w:w="1775" w:type="dxa"/>
+            <w:tcBorders>
+              <w:top w:val="single" w:sz="4" w:space="0" w:color="000000"/>
+              <w:left w:val="single" w:sz="4" w:space="0" w:color="000000"/>
+              <w:bottom w:val="single" w:sz="4" w:space="0" w:color="000000"/>
+            </w:tcBorders>
+            <w:shd w:val="clear" w:color="auto" w:fill="C0C0C0"/>
+            <w:tcMar>
+              <w:top w:w="0" w:type="dxa"/>
+              <w:left w:w="70" w:type="dxa"/>
+              <w:bottom w:w="0" w:type="dxa"/>
+              <w:right w:w="70" w:type="dxa"/>
+            </w:tcMar>
+            <w:vAlign w:val="center"/>
+          </w:tcPr>
+          <w:p>
+            <w:pPr>
+              <w:pStyle w:val="Textbody"/>
+              <w:snapToGrid w:val="0"/>
+              <w:spacing w:after="60"/>
+              <w:ind w:left="0"/>
+              <w:jc w:val="center"/>
+              <w:rPr>
+                <w:rFonts w:cs="Arial"/>
+                <w:color w:val="0000FF"/>
+              </w:rPr>
+            </w:pPr>
+            <w:r>
+              <w:rPr>
+                <w:rFonts w:cs="Arial"/>
+                <w:color w:val="0000FF"/>
+              </w:rPr>
+              <w:t>1.1</w:t>
+            </w:r>
+          </w:p>
+        </w:tc>
+        <w:tc>
+          <w:tcPr>
+            <w:tcW w:w="3678" w:type="dxa"/>
+            <w:tcBorders>
+              <w:top w:val="single" w:sz="4" w:space="0" w:color="000000"/>
+              <w:left w:val="single" w:sz="4" w:space="0" w:color="000000"/>
+              <w:bottom w:val="single" w:sz="4" w:space="0" w:color="000000"/>
+            </w:tcBorders>
+            <w:shd w:val="clear" w:color="auto" w:fill="C0C0C0"/>
+            <w:tcMar>
+              <w:top w:w="0" w:type="dxa"/>
+              <w:left w:w="70" w:type="dxa"/>
+              <w:bottom w:w="0" w:type="dxa"/>
+              <w:right w:w="70" w:type="dxa"/>
+            </w:tcMar>
+            <w:vAlign w:val="center"/>
+          </w:tcPr>
+          <w:p>
+            <w:pPr>
+              <w:pStyle w:val="Textbody"/>
+              <w:snapToGrid w:val="0"/>
+              <w:spacing w:after="60"/>
+              <w:ind w:left="0"/>
+              <w:jc w:val="center"/>
+              <w:rPr>
+                <w:rFonts w:cs="Arial"/>
+                <w:color w:val="0000FF"/>
+              </w:rPr>
+            </w:pPr>
+            <w:r>
+              <w:rPr>
+                <w:rFonts w:cs="Arial"/>
+                <w:color w:val="0000FF"/>
+              </w:rPr>
+              <w:t>Criação do Fluxo</w:t>
+            </w:r>
+            <w:r>
+              <w:rPr>
+                <w:rFonts w:cs="Arial"/>
+                <w:color w:val="0000FF"/>
+              </w:rPr>
+              <w:t xml:space="preserve"> </w:t>
+            </w:r>
+            <w:r>
+              <w:rPr>
+                <w:rFonts w:cs="Arial"/>
+                <w:color w:val="0000FF"/>
+              </w:rPr>
+              <w:t xml:space="preserve">Alternativo FA3 e do Fluxo </w:t>
+            </w:r>
+            <w:r>
+              <w:rPr>
+                <w:rFonts w:cs="Arial"/>
+                <w:color w:val="0000FF"/>
+              </w:rPr>
+              <w:t xml:space="preserve">de </w:t>
+            </w:r>
+            <w:r>
+              <w:rPr>
+                <w:rFonts w:cs="Arial"/>
+                <w:color w:val="0000FF"/>
+              </w:rPr>
+              <w:t xml:space="preserve">Exceção FE1 </w:t>
+            </w:r>
+          </w:p>
+        </w:tc>
+        <w:tc>
+          <w:tcPr>
+            <w:tcW w:w="2286" w:type="dxa"/>
+            <w:tcBorders>
+              <w:top w:val="single" w:sz="4" w:space="0" w:color="000000"/>
+              <w:left w:val="single" w:sz="4" w:space="0" w:color="000000"/>
+              <w:bottom w:val="single" w:sz="4" w:space="0" w:color="000000"/>
+              <w:right w:val="single" w:sz="4" w:space="0" w:color="000000"/>
+            </w:tcBorders>
+            <w:shd w:val="clear" w:color="auto" w:fill="C0C0C0"/>
             <w:tcMar>
               <w:top w:w="0" w:type="dxa"/>
               <w:left w:w="70" w:type="dxa"/>
@@ -606,12 +720,28 @@
           <w:rFonts w:cs="Arial"/>
         </w:rPr>
       </w:pPr>
+      <w:proofErr w:type="spellStart"/>
       <w:r>
         <w:rPr>
           <w:rFonts w:cs="Arial"/>
         </w:rPr>
-        <w:t>Descrição Resumida</w:t>
-      </w:r>
+        <w:t>Descrição</w:t>
+      </w:r>
+      <w:proofErr w:type="spellEnd"/>
+      <w:r>
+        <w:rPr>
+          <w:rFonts w:cs="Arial"/>
+        </w:rPr>
+        <w:t xml:space="preserve"> </w:t>
+      </w:r>
+      <w:proofErr w:type="spellStart"/>
+      <w:r>
+        <w:rPr>
+          <w:rFonts w:cs="Arial"/>
+        </w:rPr>
+        <w:t>Resumida</w:t>
+      </w:r>
+      <w:proofErr w:type="spellEnd"/>
     </w:p>
     <w:p>
       <w:pPr>
@@ -640,7 +770,21 @@
           <w:rFonts w:ascii="Arial" w:hAnsi="Arial" w:cs="Arial"/>
           <w:lang w:val="pt-BR"/>
         </w:rPr>
-        <w:t xml:space="preserve"> é responsável por cadastrar um novo semestre </w:t>
+        <w:t xml:space="preserve"> é responsável por </w:t>
+      </w:r>
+      <w:r>
+        <w:rPr>
+          <w:rFonts w:ascii="Arial" w:hAnsi="Arial" w:cs="Arial"/>
+          <w:lang w:val="pt-BR"/>
+        </w:rPr>
+        <w:t>abrir</w:t>
+      </w:r>
+      <w:r>
+        <w:rPr>
+          <w:rFonts w:ascii="Arial" w:hAnsi="Arial" w:cs="Arial"/>
+          <w:lang w:val="pt-BR"/>
+        </w:rPr>
+        <w:t xml:space="preserve"> um novo semestre </w:t>
       </w:r>
       <w:r>
         <w:rPr>
@@ -654,7 +798,23 @@
           <w:rFonts w:ascii="Arial" w:hAnsi="Arial" w:cs="Arial"/>
           <w:lang w:val="pt-BR"/>
         </w:rPr>
-        <w:t>o sistema School Drive</w:t>
+        <w:t xml:space="preserve">o sistema </w:t>
+      </w:r>
+      <w:proofErr w:type="spellStart"/>
+      <w:r>
+        <w:rPr>
+          <w:rFonts w:ascii="Arial" w:hAnsi="Arial" w:cs="Arial"/>
+          <w:lang w:val="pt-BR"/>
+        </w:rPr>
+        <w:t>School</w:t>
+      </w:r>
+      <w:proofErr w:type="spellEnd"/>
+      <w:r>
+        <w:rPr>
+          <w:rFonts w:ascii="Arial" w:hAnsi="Arial" w:cs="Arial"/>
+          <w:lang w:val="pt-BR"/>
+        </w:rPr>
+        <w:t xml:space="preserve"> Drive</w:t>
       </w:r>
       <w:r>
         <w:rPr>
@@ -672,91 +832,116 @@
           <w:lang w:val="pt-BR"/>
         </w:rPr>
       </w:pPr>
-      <w:r>
-        <w:rPr>
-          <w:rFonts w:ascii="Arial" w:hAnsi="Arial" w:cs="Arial"/>
-          <w:lang w:val="pt-BR"/>
+    </w:p>
+    <w:p>
+      <w:pPr>
+        <w:pStyle w:val="Cabealho1"/>
+        <w:rPr>
+          <w:rFonts w:cs="Arial"/>
+        </w:rPr>
+      </w:pPr>
+      <w:proofErr w:type="spellStart"/>
+      <w:r>
+        <w:rPr>
+          <w:rFonts w:cs="Arial"/>
+        </w:rPr>
+        <w:t>Descrição</w:t>
+      </w:r>
+      <w:proofErr w:type="spellEnd"/>
+      <w:r>
+        <w:rPr>
+          <w:rFonts w:cs="Arial"/>
+        </w:rPr>
+        <w:t xml:space="preserve"> dos </w:t>
+      </w:r>
+      <w:proofErr w:type="spellStart"/>
+      <w:r>
+        <w:rPr>
+          <w:rFonts w:cs="Arial"/>
+        </w:rPr>
+        <w:t>Atores</w:t>
+      </w:r>
+      <w:proofErr w:type="spellEnd"/>
+    </w:p>
+    <w:p>
+      <w:pPr>
+        <w:pStyle w:val="Cabealho2"/>
+        <w:rPr>
+          <w:rFonts w:cs="Arial"/>
+          <w:b w:val="0"/>
+        </w:rPr>
+      </w:pPr>
+      <w:proofErr w:type="spellStart"/>
+      <w:r>
+        <w:rPr>
+          <w:rFonts w:cs="Arial"/>
+          <w:b w:val="0"/>
+        </w:rPr>
+        <w:t>Administrador</w:t>
+      </w:r>
+      <w:proofErr w:type="spellEnd"/>
+      <w:r>
+        <w:rPr>
+          <w:rFonts w:cs="Arial"/>
+          <w:b w:val="0"/>
         </w:rPr>
         <w:t>.</w:t>
       </w:r>
     </w:p>
+    <w:p/>
     <w:p>
       <w:pPr>
         <w:pStyle w:val="Cabealho1"/>
         <w:rPr>
           <w:rFonts w:cs="Arial"/>
+          <w:lang w:val="pt-BR"/>
         </w:rPr>
       </w:pPr>
       <w:r>
         <w:rPr>
           <w:rFonts w:cs="Arial"/>
-        </w:rPr>
-        <w:t>Descrição dos Atores</w:t>
+          <w:lang w:val="pt-BR"/>
+        </w:rPr>
+        <w:t>Pré-condições</w:t>
       </w:r>
     </w:p>
     <w:p>
       <w:pPr>
         <w:pStyle w:val="Cabealho2"/>
         <w:rPr>
-          <w:rFonts w:cs="Arial"/>
-          <w:b w:val="0"/>
-        </w:rPr>
-      </w:pPr>
-      <w:r>
-        <w:rPr>
-          <w:rFonts w:cs="Arial"/>
-          <w:b w:val="0"/>
-        </w:rPr>
-        <w:t>Administrador</w:t>
-      </w:r>
-      <w:r>
-        <w:rPr>
-          <w:rFonts w:cs="Arial"/>
-          <w:b w:val="0"/>
-        </w:rPr>
-        <w:t>.</w:t>
-      </w:r>
-    </w:p>
-    <w:p/>
-    <w:p>
-      <w:pPr>
-        <w:pStyle w:val="Cabealho1"/>
-        <w:rPr>
-          <w:rFonts w:cs="Arial"/>
-          <w:lang w:val="pt-BR"/>
-        </w:rPr>
-      </w:pPr>
-      <w:r>
-        <w:rPr>
-          <w:rFonts w:cs="Arial"/>
-          <w:lang w:val="pt-BR"/>
-        </w:rPr>
-        <w:t>Pré-condições</w:t>
-      </w:r>
-    </w:p>
-    <w:p>
-      <w:pPr>
-        <w:pStyle w:val="Cabealho2"/>
-        <w:rPr>
-          <w:b w:val="0"/>
-          <w:lang w:val="pt-BR"/>
-        </w:rPr>
-      </w:pPr>
-      <w:r>
-        <w:rPr>
-          <w:b w:val="0"/>
-          <w:lang w:val="pt-BR"/>
-        </w:rPr>
-        <w:t>O ator está</w:t>
-      </w:r>
-      <w:bookmarkStart w:id="0" w:name="_GoBack"/>
-      <w:bookmarkEnd w:id="0"/>
-      <w:r>
-        <w:rPr>
-          <w:b w:val="0"/>
-          <w:lang w:val="pt-BR"/>
-        </w:rPr>
-        <w:t xml:space="preserve"> logado no sistema</w:t>
+          <w:b w:val="0"/>
+          <w:lang w:val="pt-BR"/>
+        </w:rPr>
+      </w:pPr>
+      <w:r>
+        <w:rPr>
+          <w:b w:val="0"/>
+          <w:lang w:val="pt-BR"/>
+        </w:rPr>
+        <w:t>O ator estar</w:t>
+      </w:r>
+      <w:r>
+        <w:rPr>
+          <w:b w:val="0"/>
+          <w:lang w:val="pt-BR"/>
+        </w:rPr>
+        <w:t xml:space="preserve"> </w:t>
+      </w:r>
+      <w:proofErr w:type="spellStart"/>
+      <w:r>
+        <w:rPr>
+          <w:b w:val="0"/>
+          <w:lang w:val="pt-BR"/>
+        </w:rPr>
+        <w:t>logado</w:t>
+      </w:r>
+      <w:proofErr w:type="spellEnd"/>
+      <w:r>
+        <w:rPr>
+          <w:b w:val="0"/>
+          <w:lang w:val="pt-BR"/>
+        </w:rPr>
+        <w:t xml:space="preserve"> no sistema</w:t>
       </w:r>
       <w:r>
         <w:rPr>
@@ -875,7 +1060,16 @@
           <w:szCs w:val="20"/>
           <w:lang w:val="pt-BR"/>
         </w:rPr>
-        <w:t>criar um novo</w:t>
+        <w:t>abrir</w:t>
+      </w:r>
+      <w:r>
+        <w:rPr>
+          <w:rFonts w:ascii="Arial" w:hAnsi="Arial" w:cs="Arial"/>
+          <w:sz w:val="20"/>
+          <w:szCs w:val="20"/>
+          <w:lang w:val="pt-BR"/>
+        </w:rPr>
+        <w:t xml:space="preserve"> um novo</w:t>
       </w:r>
       <w:r>
         <w:rPr>
@@ -893,7 +1087,27 @@
           <w:szCs w:val="20"/>
           <w:lang w:val="pt-BR"/>
         </w:rPr>
-        <w:t xml:space="preserve"> no sistema School Drive. </w:t>
+        <w:t xml:space="preserve"> no sistema </w:t>
+      </w:r>
+      <w:proofErr w:type="spellStart"/>
+      <w:r>
+        <w:rPr>
+          <w:rFonts w:ascii="Arial" w:hAnsi="Arial" w:cs="Arial"/>
+          <w:sz w:val="20"/>
+          <w:szCs w:val="20"/>
+          <w:lang w:val="pt-BR"/>
+        </w:rPr>
+        <w:t>School</w:t>
+      </w:r>
+      <w:proofErr w:type="spellEnd"/>
+      <w:r>
+        <w:rPr>
+          <w:rFonts w:ascii="Arial" w:hAnsi="Arial" w:cs="Arial"/>
+          <w:sz w:val="20"/>
+          <w:szCs w:val="20"/>
+          <w:lang w:val="pt-BR"/>
+        </w:rPr>
+        <w:t xml:space="preserve"> Drive. </w:t>
       </w:r>
     </w:p>
     <w:p>
@@ -927,13 +1141,6 @@
     </w:p>
     <w:p>
       <w:pPr>
-        <w:rPr>
-          <w:lang w:val="pt-BR"/>
-        </w:rPr>
-      </w:pPr>
-    </w:p>
-    <w:p>
-      <w:pPr>
         <w:pStyle w:val="Cabealho3"/>
         <w:rPr>
           <w:lang w:val="pt-BR"/>
@@ -973,7 +1180,13 @@
         <w:rPr>
           <w:lang w:val="pt-BR"/>
         </w:rPr>
-        <w:t xml:space="preserve"> de semestres.</w:t>
+        <w:t xml:space="preserve"> de S</w:t>
+      </w:r>
+      <w:r>
+        <w:rPr>
+          <w:lang w:val="pt-BR"/>
+        </w:rPr>
+        <w:t>emestres.</w:t>
       </w:r>
     </w:p>
     <w:p>
@@ -1012,14 +1225,44 @@
           <w:b/>
           <w:lang w:val="pt-BR"/>
         </w:rPr>
-        <w:t>[FA1]</w:t>
-      </w:r>
+        <w:t>[FA</w:t>
+      </w:r>
+      <w:proofErr w:type="gramStart"/>
       <w:r>
         <w:rPr>
           <w:b/>
           <w:lang w:val="pt-BR"/>
         </w:rPr>
-        <w:t>[FA2]</w:t>
+        <w:t>1]</w:t>
+      </w:r>
+      <w:r>
+        <w:rPr>
+          <w:b/>
+          <w:lang w:val="pt-BR"/>
+        </w:rPr>
+        <w:t>[</w:t>
+      </w:r>
+      <w:proofErr w:type="gramEnd"/>
+      <w:r>
+        <w:rPr>
+          <w:b/>
+          <w:lang w:val="pt-BR"/>
+        </w:rPr>
+        <w:t>FA2]</w:t>
+      </w:r>
+      <w:r>
+        <w:rPr>
+          <w:b/>
+          <w:lang w:val="pt-BR"/>
+        </w:rPr>
+        <w:t>[FA3]</w:t>
+      </w:r>
+      <w:r>
+        <w:rPr>
+          <w:b/>
+          <w:lang w:val="pt-BR"/>
+        </w:rPr>
+        <w:t>[FE1]</w:t>
       </w:r>
     </w:p>
     <w:p>
@@ -1039,7 +1282,7 @@
         <w:rPr>
           <w:lang w:val="pt-BR"/>
         </w:rPr>
-        <w:t>é cadastrado com sucesso no banco de dados tendo relacionamento com todos os cursos, professores e alunos</w:t>
+        <w:t>é cadastrado com sucesso no banco de dados</w:t>
       </w:r>
       <w:r>
         <w:rPr>
@@ -1116,17 +1359,11 @@
     </w:p>
     <w:p>
       <w:pPr>
-        <w:pStyle w:val="Corpodetexto"/>
-        <w:ind w:left="1440"/>
-        <w:rPr>
-          <w:rFonts w:ascii="Arial" w:hAnsi="Arial" w:cs="Arial"/>
-          <w:lang w:val="pt-BR"/>
-        </w:rPr>
-      </w:pPr>
-    </w:p>
-    <w:p>
-      <w:pPr>
         <w:pStyle w:val="Cabealho1"/>
+        <w:numPr>
+          <w:ilvl w:val="0"/>
+          <w:numId w:val="0"/>
+        </w:numPr>
         <w:rPr>
           <w:rFonts w:cs="Arial"/>
           <w:i/>
@@ -1134,15 +1371,48 @@
           <w:szCs w:val="22"/>
         </w:rPr>
       </w:pPr>
-      <w:r>
+    </w:p>
+    <w:p>
+      <w:pPr>
+        <w:pStyle w:val="Cabealho1"/>
         <w:rPr>
           <w:rFonts w:cs="Arial"/>
           <w:i/>
           <w:sz w:val="22"/>
           <w:szCs w:val="22"/>
         </w:rPr>
-        <w:t>Fluxos Alternativos</w:t>
-      </w:r>
+      </w:pPr>
+      <w:proofErr w:type="spellStart"/>
+      <w:r>
+        <w:rPr>
+          <w:rFonts w:cs="Arial"/>
+          <w:i/>
+          <w:sz w:val="22"/>
+          <w:szCs w:val="22"/>
+        </w:rPr>
+        <w:t>Fluxos</w:t>
+      </w:r>
+      <w:proofErr w:type="spellEnd"/>
+      <w:r>
+        <w:rPr>
+          <w:rFonts w:cs="Arial"/>
+          <w:i/>
+          <w:sz w:val="22"/>
+          <w:szCs w:val="22"/>
+        </w:rPr>
+        <w:t xml:space="preserve"> </w:t>
+      </w:r>
+      <w:proofErr w:type="spellStart"/>
+      <w:r>
+        <w:rPr>
+          <w:rFonts w:cs="Arial"/>
+          <w:i/>
+          <w:sz w:val="22"/>
+          <w:szCs w:val="22"/>
+        </w:rPr>
+        <w:t>Alternativos</w:t>
+      </w:r>
+      <w:proofErr w:type="spellEnd"/>
     </w:p>
     <w:p>
       <w:pPr>
@@ -1174,19 +1444,152 @@
         <w:rPr>
           <w:b w:val="0"/>
         </w:rPr>
-        <w:t>o fluxo principal no passo 4.1.2, caso o ano do novo semestre</w:t>
-      </w:r>
-      <w:r>
-        <w:rPr>
-          <w:b w:val="0"/>
-        </w:rPr>
-        <w:t xml:space="preserve"> seja menor </w:t>
-      </w:r>
-      <w:r>
-        <w:rPr>
-          <w:b w:val="0"/>
-        </w:rPr>
-        <w:t>ou igual aos úl</w:t>
+        <w:t xml:space="preserve">o </w:t>
+      </w:r>
+      <w:proofErr w:type="spellStart"/>
+      <w:r>
+        <w:rPr>
+          <w:b w:val="0"/>
+        </w:rPr>
+        <w:t>fluxo</w:t>
+      </w:r>
+      <w:proofErr w:type="spellEnd"/>
+      <w:r>
+        <w:rPr>
+          <w:b w:val="0"/>
+        </w:rPr>
+        <w:t xml:space="preserve"> principa</w:t>
+      </w:r>
+      <w:r>
+        <w:rPr>
+          <w:b w:val="0"/>
+        </w:rPr>
+        <w:t xml:space="preserve">l no </w:t>
+      </w:r>
+      <w:proofErr w:type="spellStart"/>
+      <w:r>
+        <w:rPr>
+          <w:b w:val="0"/>
+        </w:rPr>
+        <w:t>passo</w:t>
+      </w:r>
+      <w:proofErr w:type="spellEnd"/>
+      <w:r>
+        <w:rPr>
+          <w:b w:val="0"/>
+        </w:rPr>
+        <w:t xml:space="preserve"> 4.1.2, </w:t>
+      </w:r>
+      <w:proofErr w:type="spellStart"/>
+      <w:r>
+        <w:rPr>
+          <w:b w:val="0"/>
+        </w:rPr>
+        <w:t>caso</w:t>
+      </w:r>
+      <w:proofErr w:type="spellEnd"/>
+      <w:r>
+        <w:rPr>
+          <w:b w:val="0"/>
+        </w:rPr>
+        <w:t xml:space="preserve"> o </w:t>
+      </w:r>
+      <w:r>
+        <w:rPr>
+          <w:b w:val="0"/>
+        </w:rPr>
+        <w:t xml:space="preserve">novo </w:t>
+      </w:r>
+      <w:proofErr w:type="spellStart"/>
+      <w:r>
+        <w:rPr>
+          <w:b w:val="0"/>
+        </w:rPr>
+        <w:t>semestre</w:t>
+      </w:r>
+      <w:proofErr w:type="spellEnd"/>
+      <w:r>
+        <w:rPr>
+          <w:b w:val="0"/>
+        </w:rPr>
+        <w:t xml:space="preserve"> </w:t>
+      </w:r>
+      <w:proofErr w:type="spellStart"/>
+      <w:r>
+        <w:rPr>
+          <w:b w:val="0"/>
+        </w:rPr>
+        <w:t>seja</w:t>
+      </w:r>
+      <w:proofErr w:type="spellEnd"/>
+      <w:r>
+        <w:rPr>
+          <w:b w:val="0"/>
+        </w:rPr>
+        <w:t xml:space="preserve"> </w:t>
+      </w:r>
+      <w:proofErr w:type="spellStart"/>
+      <w:r>
+        <w:rPr>
+          <w:b w:val="0"/>
+        </w:rPr>
+        <w:t>menor</w:t>
+      </w:r>
+      <w:proofErr w:type="spellEnd"/>
+      <w:r>
+        <w:rPr>
+          <w:b w:val="0"/>
+        </w:rPr>
+        <w:t xml:space="preserve"> </w:t>
+      </w:r>
+      <w:proofErr w:type="spellStart"/>
+      <w:r>
+        <w:rPr>
+          <w:b w:val="0"/>
+        </w:rPr>
+        <w:t>ou</w:t>
+      </w:r>
+      <w:proofErr w:type="spellEnd"/>
+      <w:r>
+        <w:rPr>
+          <w:b w:val="0"/>
+        </w:rPr>
+        <w:t xml:space="preserve"> </w:t>
+      </w:r>
+      <w:proofErr w:type="spellStart"/>
+      <w:r>
+        <w:rPr>
+          <w:b w:val="0"/>
+        </w:rPr>
+        <w:t>igual</w:t>
+      </w:r>
+      <w:proofErr w:type="spellEnd"/>
+      <w:r>
+        <w:rPr>
+          <w:b w:val="0"/>
+        </w:rPr>
+        <w:t xml:space="preserve"> </w:t>
+      </w:r>
+      <w:proofErr w:type="spellStart"/>
+      <w:r>
+        <w:rPr>
+          <w:b w:val="0"/>
+        </w:rPr>
+        <w:t>aos</w:t>
+      </w:r>
+      <w:proofErr w:type="spellEnd"/>
+      <w:r>
+        <w:rPr>
+          <w:b w:val="0"/>
+        </w:rPr>
+        <w:t xml:space="preserve"> </w:t>
+      </w:r>
+      <w:proofErr w:type="spellStart"/>
+      <w:r>
+        <w:rPr>
+          <w:b w:val="0"/>
+        </w:rPr>
+        <w:t>úl</w:t>
       </w:r>
       <w:r>
         <w:rPr>
@@ -1200,11 +1603,19 @@
         </w:rPr>
         <w:t>s</w:t>
       </w:r>
-      <w:r>
-        <w:rPr>
-          <w:b w:val="0"/>
-        </w:rPr>
-        <w:t xml:space="preserve"> cadastrado</w:t>
+      <w:proofErr w:type="spellEnd"/>
+      <w:r>
+        <w:rPr>
+          <w:b w:val="0"/>
+        </w:rPr>
+        <w:t xml:space="preserve"> </w:t>
+      </w:r>
+      <w:proofErr w:type="spellStart"/>
+      <w:r>
+        <w:rPr>
+          <w:b w:val="0"/>
+        </w:rPr>
+        <w:t>cadastrado</w:t>
       </w:r>
       <w:r>
         <w:rPr>
@@ -1212,6 +1623,7 @@
         </w:rPr>
         <w:t>s</w:t>
       </w:r>
+      <w:proofErr w:type="spellEnd"/>
       <w:r>
         <w:rPr>
           <w:b w:val="0"/>
@@ -1232,6 +1644,7 @@
           <w:szCs w:val="20"/>
         </w:rPr>
       </w:pPr>
+      <w:proofErr w:type="spellStart"/>
       <w:r>
         <w:rPr>
           <w:rFonts w:ascii="Arial" w:hAnsi="Arial" w:cs="Arial"/>
@@ -1240,6 +1653,7 @@
         </w:rPr>
         <w:t>Exibir</w:t>
       </w:r>
+      <w:proofErr w:type="spellEnd"/>
       <w:r>
         <w:rPr>
           <w:rFonts w:ascii="Arial" w:hAnsi="Arial" w:cs="Arial"/>
@@ -1254,8 +1668,18 @@
           <w:sz w:val="20"/>
           <w:szCs w:val="20"/>
         </w:rPr>
-        <w:t>a mensagem</w:t>
-      </w:r>
+        <w:t xml:space="preserve">a </w:t>
+      </w:r>
+      <w:proofErr w:type="spellStart"/>
+      <w:r>
+        <w:rPr>
+          <w:rFonts w:ascii="Arial" w:hAnsi="Arial" w:cs="Arial"/>
+          <w:sz w:val="20"/>
+          <w:szCs w:val="20"/>
+        </w:rPr>
+        <w:t>mensagem</w:t>
+      </w:r>
+      <w:proofErr w:type="spellEnd"/>
       <w:r>
         <w:rPr>
           <w:rFonts w:ascii="Arial" w:hAnsi="Arial" w:cs="Arial"/>
@@ -1264,30 +1688,250 @@
         </w:rPr>
         <w:t>: “</w:t>
       </w:r>
-      <w:r>
-        <w:rPr>
-          <w:rFonts w:ascii="Arial" w:hAnsi="Arial" w:cs="Arial"/>
-          <w:sz w:val="20"/>
-          <w:szCs w:val="20"/>
-        </w:rPr>
-        <w:t xml:space="preserve">Não é possível criar um semestre com </w:t>
-      </w:r>
-      <w:r>
-        <w:rPr>
-          <w:rFonts w:ascii="Arial" w:hAnsi="Arial" w:cs="Arial"/>
-          <w:sz w:val="20"/>
-          <w:szCs w:val="20"/>
-        </w:rPr>
-        <w:t xml:space="preserve">o </w:t>
-      </w:r>
-      <w:r>
-        <w:rPr>
-          <w:rFonts w:ascii="Arial" w:hAnsi="Arial" w:cs="Arial"/>
-          <w:sz w:val="20"/>
-          <w:szCs w:val="20"/>
-        </w:rPr>
-        <w:t>ano e semestre menor ou igual aos últimos listados"</w:t>
-      </w:r>
+      <w:proofErr w:type="spellStart"/>
+      <w:r>
+        <w:rPr>
+          <w:rFonts w:ascii="Arial" w:hAnsi="Arial" w:cs="Arial"/>
+          <w:sz w:val="20"/>
+          <w:szCs w:val="20"/>
+        </w:rPr>
+        <w:t>Não</w:t>
+      </w:r>
+      <w:proofErr w:type="spellEnd"/>
+      <w:r>
+        <w:rPr>
+          <w:rFonts w:ascii="Arial" w:hAnsi="Arial" w:cs="Arial"/>
+          <w:sz w:val="20"/>
+          <w:szCs w:val="20"/>
+        </w:rPr>
+        <w:t xml:space="preserve"> é </w:t>
+      </w:r>
+      <w:proofErr w:type="spellStart"/>
+      <w:r>
+        <w:rPr>
+          <w:rFonts w:ascii="Arial" w:hAnsi="Arial" w:cs="Arial"/>
+          <w:sz w:val="20"/>
+          <w:szCs w:val="20"/>
+        </w:rPr>
+        <w:t>possível</w:t>
+      </w:r>
+      <w:proofErr w:type="spellEnd"/>
+      <w:r>
+        <w:rPr>
+          <w:rFonts w:ascii="Arial" w:hAnsi="Arial" w:cs="Arial"/>
+          <w:sz w:val="20"/>
+          <w:szCs w:val="20"/>
+        </w:rPr>
+        <w:t xml:space="preserve"> </w:t>
+      </w:r>
+      <w:proofErr w:type="spellStart"/>
+      <w:r>
+        <w:rPr>
+          <w:rFonts w:ascii="Arial" w:hAnsi="Arial" w:cs="Arial"/>
+          <w:sz w:val="20"/>
+          <w:szCs w:val="20"/>
+        </w:rPr>
+        <w:t>criar</w:t>
+      </w:r>
+      <w:proofErr w:type="spellEnd"/>
+      <w:r>
+        <w:rPr>
+          <w:rFonts w:ascii="Arial" w:hAnsi="Arial" w:cs="Arial"/>
+          <w:sz w:val="20"/>
+          <w:szCs w:val="20"/>
+        </w:rPr>
+        <w:t xml:space="preserve"> um </w:t>
+      </w:r>
+      <w:proofErr w:type="spellStart"/>
+      <w:r>
+        <w:rPr>
+          <w:rFonts w:ascii="Arial" w:hAnsi="Arial" w:cs="Arial"/>
+          <w:sz w:val="20"/>
+          <w:szCs w:val="20"/>
+        </w:rPr>
+        <w:t>semestre</w:t>
+      </w:r>
+      <w:proofErr w:type="spellEnd"/>
+      <w:r>
+        <w:rPr>
+          <w:rFonts w:ascii="Arial" w:hAnsi="Arial" w:cs="Arial"/>
+          <w:sz w:val="20"/>
+          <w:szCs w:val="20"/>
+        </w:rPr>
+        <w:t xml:space="preserve"> com o </w:t>
+      </w:r>
+      <w:proofErr w:type="spellStart"/>
+      <w:r>
+        <w:rPr>
+          <w:rFonts w:ascii="Arial" w:hAnsi="Arial" w:cs="Arial"/>
+          <w:sz w:val="20"/>
+          <w:szCs w:val="20"/>
+        </w:rPr>
+        <w:t>ano</w:t>
+      </w:r>
+      <w:proofErr w:type="spellEnd"/>
+      <w:r>
+        <w:rPr>
+          <w:rFonts w:ascii="Arial" w:hAnsi="Arial" w:cs="Arial"/>
+          <w:sz w:val="20"/>
+          <w:szCs w:val="20"/>
+        </w:rPr>
+        <w:t xml:space="preserve"> e </w:t>
+      </w:r>
+      <w:proofErr w:type="spellStart"/>
+      <w:r>
+        <w:rPr>
+          <w:rFonts w:ascii="Arial" w:hAnsi="Arial" w:cs="Arial"/>
+          <w:sz w:val="20"/>
+          <w:szCs w:val="20"/>
+        </w:rPr>
+        <w:t>ou</w:t>
+      </w:r>
+      <w:proofErr w:type="spellEnd"/>
+      <w:r>
+        <w:rPr>
+          <w:rFonts w:ascii="Arial" w:hAnsi="Arial" w:cs="Arial"/>
+          <w:sz w:val="20"/>
+          <w:szCs w:val="20"/>
+        </w:rPr>
+        <w:t xml:space="preserve"> </w:t>
+      </w:r>
+      <w:proofErr w:type="spellStart"/>
+      <w:r>
+        <w:rPr>
+          <w:rFonts w:ascii="Arial" w:hAnsi="Arial" w:cs="Arial"/>
+          <w:sz w:val="20"/>
+          <w:szCs w:val="20"/>
+        </w:rPr>
+        <w:t>Periodo</w:t>
+      </w:r>
+      <w:proofErr w:type="spellEnd"/>
+      <w:r>
+        <w:rPr>
+          <w:rFonts w:ascii="Arial" w:hAnsi="Arial" w:cs="Arial"/>
+          <w:sz w:val="20"/>
+          <w:szCs w:val="20"/>
+        </w:rPr>
+        <w:t xml:space="preserve">, </w:t>
+      </w:r>
+      <w:proofErr w:type="spellStart"/>
+      <w:r>
+        <w:rPr>
+          <w:rFonts w:ascii="Arial" w:hAnsi="Arial" w:cs="Arial"/>
+          <w:sz w:val="20"/>
+          <w:szCs w:val="20"/>
+        </w:rPr>
+        <w:t>menor</w:t>
+      </w:r>
+      <w:proofErr w:type="spellEnd"/>
+      <w:r>
+        <w:rPr>
+          <w:rFonts w:ascii="Arial" w:hAnsi="Arial" w:cs="Arial"/>
+          <w:sz w:val="20"/>
+          <w:szCs w:val="20"/>
+        </w:rPr>
+        <w:t xml:space="preserve"> </w:t>
+      </w:r>
+      <w:proofErr w:type="spellStart"/>
+      <w:r>
+        <w:rPr>
+          <w:rFonts w:ascii="Arial" w:hAnsi="Arial" w:cs="Arial"/>
+          <w:sz w:val="20"/>
+          <w:szCs w:val="20"/>
+        </w:rPr>
+        <w:t>ou</w:t>
+      </w:r>
+      <w:proofErr w:type="spellEnd"/>
+      <w:r>
+        <w:rPr>
+          <w:rFonts w:ascii="Arial" w:hAnsi="Arial" w:cs="Arial"/>
+          <w:sz w:val="20"/>
+          <w:szCs w:val="20"/>
+        </w:rPr>
+        <w:t xml:space="preserve"> </w:t>
+      </w:r>
+      <w:proofErr w:type="spellStart"/>
+      <w:r>
+        <w:rPr>
+          <w:rFonts w:ascii="Arial" w:hAnsi="Arial" w:cs="Arial"/>
+          <w:sz w:val="20"/>
+          <w:szCs w:val="20"/>
+        </w:rPr>
+        <w:t>igual</w:t>
+      </w:r>
+      <w:proofErr w:type="spellEnd"/>
+      <w:r>
+        <w:rPr>
+          <w:rFonts w:ascii="Arial" w:hAnsi="Arial" w:cs="Arial"/>
+          <w:sz w:val="20"/>
+          <w:szCs w:val="20"/>
+        </w:rPr>
+        <w:t xml:space="preserve"> </w:t>
+      </w:r>
+      <w:proofErr w:type="spellStart"/>
+      <w:r>
+        <w:rPr>
+          <w:rFonts w:ascii="Arial" w:hAnsi="Arial" w:cs="Arial"/>
+          <w:sz w:val="20"/>
+          <w:szCs w:val="20"/>
+        </w:rPr>
+        <w:t>aos</w:t>
+      </w:r>
+      <w:proofErr w:type="spellEnd"/>
+      <w:r>
+        <w:rPr>
+          <w:rFonts w:ascii="Arial" w:hAnsi="Arial" w:cs="Arial"/>
+          <w:sz w:val="20"/>
+          <w:szCs w:val="20"/>
+        </w:rPr>
+        <w:t xml:space="preserve"> </w:t>
+      </w:r>
+      <w:proofErr w:type="spellStart"/>
+      <w:r>
+        <w:rPr>
+          <w:rFonts w:ascii="Arial" w:hAnsi="Arial" w:cs="Arial"/>
+          <w:sz w:val="20"/>
+          <w:szCs w:val="20"/>
+        </w:rPr>
+        <w:t>últimos</w:t>
+      </w:r>
+      <w:proofErr w:type="spellEnd"/>
+      <w:r>
+        <w:rPr>
+          <w:rFonts w:ascii="Arial" w:hAnsi="Arial" w:cs="Arial"/>
+          <w:sz w:val="20"/>
+          <w:szCs w:val="20"/>
+        </w:rPr>
+        <w:t xml:space="preserve"> </w:t>
+      </w:r>
+      <w:proofErr w:type="spellStart"/>
+      <w:r>
+        <w:rPr>
+          <w:rFonts w:ascii="Arial" w:hAnsi="Arial" w:cs="Arial"/>
+          <w:sz w:val="20"/>
+          <w:szCs w:val="20"/>
+        </w:rPr>
+        <w:t>listados</w:t>
+      </w:r>
+      <w:proofErr w:type="spellEnd"/>
+      <w:proofErr w:type="gramStart"/>
+      <w:r>
+        <w:rPr>
+          <w:rFonts w:ascii="Arial" w:hAnsi="Arial" w:cs="Arial"/>
+          <w:sz w:val="20"/>
+          <w:szCs w:val="20"/>
+        </w:rPr>
+        <w:t>!!</w:t>
+      </w:r>
+      <w:r>
+        <w:rPr>
+          <w:rFonts w:ascii="Arial" w:hAnsi="Arial" w:cs="Arial"/>
+          <w:sz w:val="20"/>
+          <w:szCs w:val="20"/>
+        </w:rPr>
+        <w:t>"</w:t>
+      </w:r>
+      <w:proofErr w:type="gramEnd"/>
       <w:r>
         <w:rPr>
           <w:rFonts w:ascii="Arial" w:hAnsi="Arial" w:cs="Arial"/>
@@ -1313,7 +1957,57 @@
           <w:rFonts w:cs="Arial"/>
           <w:b w:val="0"/>
         </w:rPr>
-        <w:t>caso de uso é encerrado.</w:t>
+        <w:t xml:space="preserve">O </w:t>
+      </w:r>
+      <w:proofErr w:type="spellStart"/>
+      <w:r>
+        <w:rPr>
+          <w:rFonts w:cs="Arial"/>
+          <w:b w:val="0"/>
+        </w:rPr>
+        <w:t>caso</w:t>
+      </w:r>
+      <w:proofErr w:type="spellEnd"/>
+      <w:r>
+        <w:rPr>
+          <w:rFonts w:cs="Arial"/>
+          <w:b w:val="0"/>
+        </w:rPr>
+        <w:t xml:space="preserve"> de </w:t>
+      </w:r>
+      <w:proofErr w:type="spellStart"/>
+      <w:proofErr w:type="gramStart"/>
+      <w:r>
+        <w:rPr>
+          <w:rFonts w:cs="Arial"/>
+          <w:b w:val="0"/>
+        </w:rPr>
+        <w:t>uso</w:t>
+      </w:r>
+      <w:proofErr w:type="spellEnd"/>
+      <w:proofErr w:type="gramEnd"/>
+      <w:r>
+        <w:rPr>
+          <w:rFonts w:cs="Arial"/>
+          <w:b w:val="0"/>
+        </w:rPr>
+        <w:t xml:space="preserve"> é </w:t>
+      </w:r>
+      <w:proofErr w:type="spellStart"/>
+      <w:r>
+        <w:rPr>
+          <w:rFonts w:cs="Arial"/>
+          <w:b w:val="0"/>
+        </w:rPr>
+        <w:t>encerrado</w:t>
+      </w:r>
+      <w:proofErr w:type="spellEnd"/>
+      <w:r>
+        <w:rPr>
+          <w:rFonts w:cs="Arial"/>
+          <w:b w:val="0"/>
+        </w:rPr>
+        <w:t>.</w:t>
       </w:r>
     </w:p>
     <w:p>
@@ -1321,10 +2015,7 @@
         <w:pStyle w:val="Cabealho2"/>
       </w:pPr>
       <w:r>
-        <w:t>[FA2</w:t>
-      </w:r>
-      <w:r>
-        <w:t>]</w:t>
+        <w:t>[FA2]</w:t>
       </w:r>
     </w:p>
     <w:p>
@@ -1349,7 +2040,488 @@
         <w:rPr>
           <w:b w:val="0"/>
         </w:rPr>
-        <w:t>o fluxo principal no passo 4.1.2</w:t>
+        <w:t xml:space="preserve">o </w:t>
+      </w:r>
+      <w:proofErr w:type="spellStart"/>
+      <w:r>
+        <w:rPr>
+          <w:b w:val="0"/>
+        </w:rPr>
+        <w:t>fluxo</w:t>
+      </w:r>
+      <w:proofErr w:type="spellEnd"/>
+      <w:r>
+        <w:rPr>
+          <w:b w:val="0"/>
+        </w:rPr>
+        <w:t xml:space="preserve"> principa</w:t>
+      </w:r>
+      <w:r>
+        <w:rPr>
+          <w:b w:val="0"/>
+        </w:rPr>
+        <w:t xml:space="preserve">l no </w:t>
+      </w:r>
+      <w:proofErr w:type="spellStart"/>
+      <w:r>
+        <w:rPr>
+          <w:b w:val="0"/>
+        </w:rPr>
+        <w:t>passo</w:t>
+      </w:r>
+      <w:proofErr w:type="spellEnd"/>
+      <w:r>
+        <w:rPr>
+          <w:b w:val="0"/>
+        </w:rPr>
+        <w:t xml:space="preserve"> 4.1.2, </w:t>
+      </w:r>
+      <w:proofErr w:type="spellStart"/>
+      <w:r>
+        <w:rPr>
+          <w:b w:val="0"/>
+        </w:rPr>
+        <w:t>caso</w:t>
+      </w:r>
+      <w:proofErr w:type="spellEnd"/>
+      <w:r>
+        <w:rPr>
+          <w:b w:val="0"/>
+        </w:rPr>
+        <w:t xml:space="preserve"> o </w:t>
+      </w:r>
+      <w:proofErr w:type="spellStart"/>
+      <w:r>
+        <w:rPr>
+          <w:b w:val="0"/>
+        </w:rPr>
+        <w:t>ano</w:t>
+      </w:r>
+      <w:proofErr w:type="spellEnd"/>
+      <w:r>
+        <w:rPr>
+          <w:b w:val="0"/>
+        </w:rPr>
+        <w:t xml:space="preserve"> </w:t>
+      </w:r>
+      <w:proofErr w:type="gramStart"/>
+      <w:r>
+        <w:rPr>
+          <w:b w:val="0"/>
+        </w:rPr>
+        <w:t>do  novo</w:t>
+      </w:r>
+      <w:proofErr w:type="gramEnd"/>
+      <w:r>
+        <w:rPr>
+          <w:b w:val="0"/>
+        </w:rPr>
+        <w:t xml:space="preserve"> </w:t>
+      </w:r>
+      <w:proofErr w:type="spellStart"/>
+      <w:r>
+        <w:rPr>
+          <w:b w:val="0"/>
+        </w:rPr>
+        <w:t>semestre</w:t>
+      </w:r>
+      <w:proofErr w:type="spellEnd"/>
+      <w:r>
+        <w:rPr>
+          <w:b w:val="0"/>
+        </w:rPr>
+        <w:t xml:space="preserve"> </w:t>
+      </w:r>
+      <w:proofErr w:type="spellStart"/>
+      <w:r>
+        <w:rPr>
+          <w:b w:val="0"/>
+        </w:rPr>
+        <w:t>seja</w:t>
+      </w:r>
+      <w:proofErr w:type="spellEnd"/>
+      <w:r>
+        <w:rPr>
+          <w:b w:val="0"/>
+        </w:rPr>
+        <w:t xml:space="preserve"> </w:t>
+      </w:r>
+      <w:proofErr w:type="spellStart"/>
+      <w:r>
+        <w:rPr>
+          <w:b w:val="0"/>
+        </w:rPr>
+        <w:t>menor</w:t>
+      </w:r>
+      <w:proofErr w:type="spellEnd"/>
+      <w:r>
+        <w:rPr>
+          <w:b w:val="0"/>
+        </w:rPr>
+        <w:t xml:space="preserve"> </w:t>
+      </w:r>
+      <w:proofErr w:type="spellStart"/>
+      <w:r>
+        <w:rPr>
+          <w:b w:val="0"/>
+        </w:rPr>
+        <w:t>ou</w:t>
+      </w:r>
+      <w:proofErr w:type="spellEnd"/>
+      <w:r>
+        <w:rPr>
+          <w:b w:val="0"/>
+        </w:rPr>
+        <w:t xml:space="preserve"> </w:t>
+      </w:r>
+      <w:proofErr w:type="spellStart"/>
+      <w:r>
+        <w:rPr>
+          <w:b w:val="0"/>
+        </w:rPr>
+        <w:t>maior</w:t>
+      </w:r>
+      <w:proofErr w:type="spellEnd"/>
+      <w:r>
+        <w:rPr>
+          <w:b w:val="0"/>
+        </w:rPr>
+        <w:t xml:space="preserve"> </w:t>
+      </w:r>
+      <w:proofErr w:type="spellStart"/>
+      <w:r>
+        <w:rPr>
+          <w:b w:val="0"/>
+        </w:rPr>
+        <w:t>que</w:t>
+      </w:r>
+      <w:proofErr w:type="spellEnd"/>
+      <w:r>
+        <w:rPr>
+          <w:b w:val="0"/>
+        </w:rPr>
+        <w:t xml:space="preserve"> o </w:t>
+      </w:r>
+      <w:proofErr w:type="spellStart"/>
+      <w:r>
+        <w:rPr>
+          <w:b w:val="0"/>
+        </w:rPr>
+        <w:t>ano</w:t>
+      </w:r>
+      <w:proofErr w:type="spellEnd"/>
+      <w:r>
+        <w:rPr>
+          <w:b w:val="0"/>
+        </w:rPr>
+        <w:t xml:space="preserve"> </w:t>
+      </w:r>
+      <w:proofErr w:type="spellStart"/>
+      <w:r>
+        <w:rPr>
+          <w:b w:val="0"/>
+        </w:rPr>
+        <w:t>atual</w:t>
+      </w:r>
+      <w:proofErr w:type="spellEnd"/>
+      <w:r>
+        <w:rPr>
+          <w:b w:val="0"/>
+        </w:rPr>
+        <w:t>:</w:t>
+      </w:r>
+    </w:p>
+    <w:p>
+      <w:pPr>
+        <w:pStyle w:val="PargrafodaLista"/>
+        <w:numPr>
+          <w:ilvl w:val="0"/>
+          <w:numId w:val="26"/>
+        </w:numPr>
+        <w:rPr>
+          <w:rFonts w:ascii="Arial" w:hAnsi="Arial" w:cs="Arial"/>
+          <w:sz w:val="20"/>
+          <w:szCs w:val="20"/>
+        </w:rPr>
+      </w:pPr>
+      <w:proofErr w:type="spellStart"/>
+      <w:r>
+        <w:rPr>
+          <w:rFonts w:ascii="Arial" w:hAnsi="Arial" w:cs="Arial"/>
+          <w:sz w:val="20"/>
+          <w:szCs w:val="20"/>
+        </w:rPr>
+        <w:t>Exibir</w:t>
+      </w:r>
+      <w:proofErr w:type="spellEnd"/>
+      <w:r>
+        <w:rPr>
+          <w:rFonts w:ascii="Arial" w:hAnsi="Arial" w:cs="Arial"/>
+          <w:sz w:val="20"/>
+          <w:szCs w:val="20"/>
+        </w:rPr>
+        <w:t xml:space="preserve"> a </w:t>
+      </w:r>
+      <w:proofErr w:type="spellStart"/>
+      <w:r>
+        <w:rPr>
+          <w:rFonts w:ascii="Arial" w:hAnsi="Arial" w:cs="Arial"/>
+          <w:sz w:val="20"/>
+          <w:szCs w:val="20"/>
+        </w:rPr>
+        <w:t>mensagem</w:t>
+      </w:r>
+      <w:proofErr w:type="spellEnd"/>
+      <w:r>
+        <w:rPr>
+          <w:rFonts w:ascii="Arial" w:hAnsi="Arial" w:cs="Arial"/>
+          <w:sz w:val="20"/>
+          <w:szCs w:val="20"/>
+        </w:rPr>
+        <w:t>: “</w:t>
+      </w:r>
+      <w:r>
+        <w:rPr>
+          <w:rFonts w:ascii="Arial" w:hAnsi="Arial" w:cs="Arial"/>
+          <w:sz w:val="20"/>
+          <w:szCs w:val="20"/>
+        </w:rPr>
+        <w:t xml:space="preserve">Data de </w:t>
+      </w:r>
+      <w:proofErr w:type="spellStart"/>
+      <w:r>
+        <w:rPr>
+          <w:rFonts w:ascii="Arial" w:hAnsi="Arial" w:cs="Arial"/>
+          <w:sz w:val="20"/>
+          <w:szCs w:val="20"/>
+        </w:rPr>
+        <w:t>abertura</w:t>
+      </w:r>
+      <w:proofErr w:type="spellEnd"/>
+      <w:r>
+        <w:rPr>
+          <w:rFonts w:ascii="Arial" w:hAnsi="Arial" w:cs="Arial"/>
+          <w:sz w:val="20"/>
+          <w:szCs w:val="20"/>
+        </w:rPr>
+        <w:t xml:space="preserve"> do </w:t>
+      </w:r>
+      <w:proofErr w:type="spellStart"/>
+      <w:r>
+        <w:rPr>
+          <w:rFonts w:ascii="Arial" w:hAnsi="Arial" w:cs="Arial"/>
+          <w:sz w:val="20"/>
+          <w:szCs w:val="20"/>
+        </w:rPr>
+        <w:t>Semestre</w:t>
+      </w:r>
+      <w:proofErr w:type="spellEnd"/>
+      <w:r>
+        <w:rPr>
+          <w:rFonts w:ascii="Arial" w:hAnsi="Arial" w:cs="Arial"/>
+          <w:sz w:val="20"/>
+          <w:szCs w:val="20"/>
+        </w:rPr>
+        <w:t xml:space="preserve"> </w:t>
+      </w:r>
+      <w:proofErr w:type="spellStart"/>
+      <w:r>
+        <w:rPr>
+          <w:rFonts w:ascii="Arial" w:hAnsi="Arial" w:cs="Arial"/>
+          <w:sz w:val="20"/>
+          <w:szCs w:val="20"/>
+        </w:rPr>
+        <w:t>diferente</w:t>
+      </w:r>
+      <w:proofErr w:type="spellEnd"/>
+      <w:r>
+        <w:rPr>
+          <w:rFonts w:ascii="Arial" w:hAnsi="Arial" w:cs="Arial"/>
+          <w:sz w:val="20"/>
+          <w:szCs w:val="20"/>
+        </w:rPr>
+        <w:t xml:space="preserve"> do </w:t>
+      </w:r>
+      <w:proofErr w:type="spellStart"/>
+      <w:r>
+        <w:rPr>
+          <w:rFonts w:ascii="Arial" w:hAnsi="Arial" w:cs="Arial"/>
+          <w:sz w:val="20"/>
+          <w:szCs w:val="20"/>
+        </w:rPr>
+        <w:t>ano</w:t>
+      </w:r>
+      <w:proofErr w:type="spellEnd"/>
+      <w:r>
+        <w:rPr>
+          <w:rFonts w:ascii="Arial" w:hAnsi="Arial" w:cs="Arial"/>
+          <w:sz w:val="20"/>
+          <w:szCs w:val="20"/>
+        </w:rPr>
+        <w:t xml:space="preserve"> </w:t>
+      </w:r>
+      <w:proofErr w:type="spellStart"/>
+      <w:proofErr w:type="gramStart"/>
+      <w:r>
+        <w:rPr>
+          <w:rFonts w:ascii="Arial" w:hAnsi="Arial" w:cs="Arial"/>
+          <w:sz w:val="20"/>
+          <w:szCs w:val="20"/>
+        </w:rPr>
+        <w:t>Atual</w:t>
+      </w:r>
+      <w:proofErr w:type="spellEnd"/>
+      <w:r>
+        <w:rPr>
+          <w:rFonts w:ascii="Arial" w:hAnsi="Arial" w:cs="Arial"/>
+          <w:sz w:val="20"/>
+          <w:szCs w:val="20"/>
+        </w:rPr>
+        <w:t xml:space="preserve"> !!”</w:t>
+      </w:r>
+      <w:proofErr w:type="gramEnd"/>
+    </w:p>
+    <w:p>
+      <w:pPr>
+        <w:pStyle w:val="PargrafodaLista"/>
+        <w:numPr>
+          <w:ilvl w:val="0"/>
+          <w:numId w:val="26"/>
+        </w:numPr>
+        <w:rPr>
+          <w:rFonts w:ascii="Arial" w:hAnsi="Arial" w:cs="Arial"/>
+          <w:sz w:val="20"/>
+          <w:szCs w:val="20"/>
+        </w:rPr>
+      </w:pPr>
+      <w:r>
+        <w:rPr>
+          <w:rFonts w:ascii="Arial" w:hAnsi="Arial" w:cs="Arial"/>
+          <w:sz w:val="20"/>
+          <w:szCs w:val="20"/>
+        </w:rPr>
+        <w:t xml:space="preserve">O </w:t>
+      </w:r>
+      <w:proofErr w:type="spellStart"/>
+      <w:r>
+        <w:rPr>
+          <w:rFonts w:ascii="Arial" w:hAnsi="Arial" w:cs="Arial"/>
+          <w:sz w:val="20"/>
+          <w:szCs w:val="20"/>
+        </w:rPr>
+        <w:t>caso</w:t>
+      </w:r>
+      <w:proofErr w:type="spellEnd"/>
+      <w:r>
+        <w:rPr>
+          <w:rFonts w:ascii="Arial" w:hAnsi="Arial" w:cs="Arial"/>
+          <w:sz w:val="20"/>
+          <w:szCs w:val="20"/>
+        </w:rPr>
+        <w:t xml:space="preserve"> de </w:t>
+      </w:r>
+      <w:proofErr w:type="spellStart"/>
+      <w:proofErr w:type="gramStart"/>
+      <w:r>
+        <w:rPr>
+          <w:rFonts w:ascii="Arial" w:hAnsi="Arial" w:cs="Arial"/>
+          <w:sz w:val="20"/>
+          <w:szCs w:val="20"/>
+        </w:rPr>
+        <w:t>uso</w:t>
+      </w:r>
+      <w:proofErr w:type="spellEnd"/>
+      <w:proofErr w:type="gramEnd"/>
+      <w:r>
+        <w:rPr>
+          <w:rFonts w:ascii="Arial" w:hAnsi="Arial" w:cs="Arial"/>
+          <w:sz w:val="20"/>
+          <w:szCs w:val="20"/>
+        </w:rPr>
+        <w:t xml:space="preserve"> é </w:t>
+      </w:r>
+      <w:proofErr w:type="spellStart"/>
+      <w:r>
+        <w:rPr>
+          <w:rFonts w:ascii="Arial" w:hAnsi="Arial" w:cs="Arial"/>
+          <w:sz w:val="20"/>
+          <w:szCs w:val="20"/>
+        </w:rPr>
+        <w:t>encerrado</w:t>
+      </w:r>
+      <w:proofErr w:type="spellEnd"/>
+      <w:r>
+        <w:rPr>
+          <w:rFonts w:ascii="Arial" w:hAnsi="Arial" w:cs="Arial"/>
+          <w:sz w:val="20"/>
+          <w:szCs w:val="20"/>
+        </w:rPr>
+        <w:t>.</w:t>
+      </w:r>
+    </w:p>
+    <w:p/>
+    <w:p>
+      <w:pPr>
+        <w:pStyle w:val="Cabealho2"/>
+      </w:pPr>
+      <w:r>
+        <w:t>[FA3</w:t>
+      </w:r>
+      <w:r>
+        <w:t>]</w:t>
+      </w:r>
+    </w:p>
+    <w:p>
+      <w:pPr>
+        <w:pStyle w:val="Cabealho2"/>
+        <w:numPr>
+          <w:ilvl w:val="0"/>
+          <w:numId w:val="0"/>
+        </w:numPr>
+        <w:ind w:left="576"/>
+        <w:rPr>
+          <w:b w:val="0"/>
+        </w:rPr>
+      </w:pPr>
+      <w:r>
+        <w:rPr>
+          <w:b w:val="0"/>
+        </w:rPr>
+        <w:t>N</w:t>
+      </w:r>
+      <w:r>
+        <w:rPr>
+          <w:b w:val="0"/>
+        </w:rPr>
+        <w:t xml:space="preserve">o </w:t>
+      </w:r>
+      <w:proofErr w:type="spellStart"/>
+      <w:r>
+        <w:rPr>
+          <w:b w:val="0"/>
+        </w:rPr>
+        <w:t>fluxo</w:t>
+      </w:r>
+      <w:proofErr w:type="spellEnd"/>
+      <w:r>
+        <w:rPr>
+          <w:b w:val="0"/>
+        </w:rPr>
+        <w:t xml:space="preserve"> principal no </w:t>
+      </w:r>
+      <w:proofErr w:type="spellStart"/>
+      <w:r>
+        <w:rPr>
+          <w:b w:val="0"/>
+        </w:rPr>
+        <w:t>passo</w:t>
+      </w:r>
+      <w:proofErr w:type="spellEnd"/>
+      <w:r>
+        <w:rPr>
+          <w:b w:val="0"/>
+        </w:rPr>
+        <w:t xml:space="preserve"> 4.1.2</w:t>
       </w:r>
       <w:r>
         <w:rPr>
@@ -1357,18 +2529,34 @@
         </w:rPr>
         <w:t xml:space="preserve">, </w:t>
       </w:r>
-      <w:r>
-        <w:rPr>
-          <w:b w:val="0"/>
-        </w:rPr>
-        <w:t xml:space="preserve">digitando um ano maior que o atual e clicar em “Cadastrar” </w:t>
-      </w:r>
-      <w:r>
-        <w:rPr>
-          <w:b w:val="0"/>
-        </w:rPr>
-        <w:t>contend um semester aberto</w:t>
-      </w:r>
+      <w:proofErr w:type="spellStart"/>
+      <w:r>
+        <w:rPr>
+          <w:b w:val="0"/>
+        </w:rPr>
+        <w:t>cadastrar</w:t>
+      </w:r>
+      <w:proofErr w:type="spellEnd"/>
+      <w:r>
+        <w:rPr>
+          <w:b w:val="0"/>
+        </w:rPr>
+        <w:t xml:space="preserve"> um novo semester com um </w:t>
+      </w:r>
+      <w:r>
+        <w:rPr>
+          <w:b w:val="0"/>
+        </w:rPr>
+        <w:t xml:space="preserve">semester </w:t>
+      </w:r>
+      <w:proofErr w:type="spellStart"/>
+      <w:r>
+        <w:rPr>
+          <w:b w:val="0"/>
+        </w:rPr>
+        <w:t>aberto</w:t>
+      </w:r>
+      <w:proofErr w:type="spellEnd"/>
       <w:r>
         <w:rPr>
           <w:b w:val="0"/>
@@ -1389,6 +2577,7 @@
           <w:szCs w:val="20"/>
         </w:rPr>
       </w:pPr>
+      <w:proofErr w:type="spellStart"/>
       <w:r>
         <w:rPr>
           <w:rFonts w:ascii="Arial" w:hAnsi="Arial" w:cs="Arial"/>
@@ -1397,6 +2586,7 @@
         </w:rPr>
         <w:t>Exibir</w:t>
       </w:r>
+      <w:proofErr w:type="spellEnd"/>
       <w:r>
         <w:rPr>
           <w:rFonts w:ascii="Arial" w:hAnsi="Arial" w:cs="Arial"/>
@@ -1411,8 +2601,18 @@
           <w:sz w:val="20"/>
           <w:szCs w:val="20"/>
         </w:rPr>
-        <w:t xml:space="preserve"> mensagem</w:t>
-      </w:r>
+        <w:t xml:space="preserve"> </w:t>
+      </w:r>
+      <w:proofErr w:type="spellStart"/>
+      <w:r>
+        <w:rPr>
+          <w:rFonts w:ascii="Arial" w:hAnsi="Arial" w:cs="Arial"/>
+          <w:sz w:val="20"/>
+          <w:szCs w:val="20"/>
+        </w:rPr>
+        <w:t>mensagem</w:t>
+      </w:r>
+      <w:proofErr w:type="spellEnd"/>
       <w:r>
         <w:rPr>
           <w:rFonts w:ascii="Arial" w:hAnsi="Arial" w:cs="Arial"/>
@@ -1427,8 +2627,126 @@
           <w:sz w:val="20"/>
           <w:szCs w:val="20"/>
         </w:rPr>
-        <w:t>"Não é possível criar um novo semestre com um semestre aberto"</w:t>
-      </w:r>
+        <w:t>"</w:t>
+      </w:r>
+      <w:proofErr w:type="spellStart"/>
+      <w:r>
+        <w:rPr>
+          <w:rFonts w:ascii="Arial" w:hAnsi="Arial" w:cs="Arial"/>
+          <w:sz w:val="20"/>
+          <w:szCs w:val="20"/>
+        </w:rPr>
+        <w:t>Não</w:t>
+      </w:r>
+      <w:proofErr w:type="spellEnd"/>
+      <w:r>
+        <w:rPr>
+          <w:rFonts w:ascii="Arial" w:hAnsi="Arial" w:cs="Arial"/>
+          <w:sz w:val="20"/>
+          <w:szCs w:val="20"/>
+        </w:rPr>
+        <w:t xml:space="preserve"> é </w:t>
+      </w:r>
+      <w:proofErr w:type="spellStart"/>
+      <w:r>
+        <w:rPr>
+          <w:rFonts w:ascii="Arial" w:hAnsi="Arial" w:cs="Arial"/>
+          <w:sz w:val="20"/>
+          <w:szCs w:val="20"/>
+        </w:rPr>
+        <w:t>possível</w:t>
+      </w:r>
+      <w:proofErr w:type="spellEnd"/>
+      <w:r>
+        <w:rPr>
+          <w:rFonts w:ascii="Arial" w:hAnsi="Arial" w:cs="Arial"/>
+          <w:sz w:val="20"/>
+          <w:szCs w:val="20"/>
+        </w:rPr>
+        <w:t xml:space="preserve"> </w:t>
+      </w:r>
+      <w:proofErr w:type="spellStart"/>
+      <w:r>
+        <w:rPr>
+          <w:rFonts w:ascii="Arial" w:hAnsi="Arial" w:cs="Arial"/>
+          <w:sz w:val="20"/>
+          <w:szCs w:val="20"/>
+        </w:rPr>
+        <w:t>criar</w:t>
+      </w:r>
+      <w:proofErr w:type="spellEnd"/>
+      <w:r>
+        <w:rPr>
+          <w:rFonts w:ascii="Arial" w:hAnsi="Arial" w:cs="Arial"/>
+          <w:sz w:val="20"/>
+          <w:szCs w:val="20"/>
+        </w:rPr>
+        <w:t xml:space="preserve"> um novo </w:t>
+      </w:r>
+      <w:proofErr w:type="spellStart"/>
+      <w:r>
+        <w:rPr>
+          <w:rFonts w:ascii="Arial" w:hAnsi="Arial" w:cs="Arial"/>
+          <w:sz w:val="20"/>
+          <w:szCs w:val="20"/>
+        </w:rPr>
+        <w:t>semestre</w:t>
+      </w:r>
+      <w:proofErr w:type="spellEnd"/>
+      <w:r>
+        <w:rPr>
+          <w:rFonts w:ascii="Arial" w:hAnsi="Arial" w:cs="Arial"/>
+          <w:sz w:val="20"/>
+          <w:szCs w:val="20"/>
+        </w:rPr>
+        <w:t xml:space="preserve"> com um </w:t>
+      </w:r>
+      <w:proofErr w:type="spellStart"/>
+      <w:r>
+        <w:rPr>
+          <w:rFonts w:ascii="Arial" w:hAnsi="Arial" w:cs="Arial"/>
+          <w:sz w:val="20"/>
+          <w:szCs w:val="20"/>
+        </w:rPr>
+        <w:t>semestre</w:t>
+      </w:r>
+      <w:proofErr w:type="spellEnd"/>
+      <w:r>
+        <w:rPr>
+          <w:rFonts w:ascii="Arial" w:hAnsi="Arial" w:cs="Arial"/>
+          <w:sz w:val="20"/>
+          <w:szCs w:val="20"/>
+        </w:rPr>
+        <w:t xml:space="preserve"> </w:t>
+      </w:r>
+      <w:proofErr w:type="spellStart"/>
+      <w:r>
+        <w:rPr>
+          <w:rFonts w:ascii="Arial" w:hAnsi="Arial" w:cs="Arial"/>
+          <w:sz w:val="20"/>
+          <w:szCs w:val="20"/>
+        </w:rPr>
+        <w:t>aberto</w:t>
+      </w:r>
+      <w:proofErr w:type="spellEnd"/>
+      <w:proofErr w:type="gramStart"/>
+      <w:r>
+        <w:rPr>
+          <w:rFonts w:ascii="Arial" w:hAnsi="Arial" w:cs="Arial"/>
+          <w:sz w:val="20"/>
+          <w:szCs w:val="20"/>
+        </w:rPr>
+        <w:t>!!</w:t>
+      </w:r>
+      <w:r>
+        <w:rPr>
+          <w:rFonts w:ascii="Arial" w:hAnsi="Arial" w:cs="Arial"/>
+          <w:sz w:val="20"/>
+          <w:szCs w:val="20"/>
+        </w:rPr>
+        <w:t>"</w:t>
+      </w:r>
+      <w:proofErr w:type="gramEnd"/>
     </w:p>
     <w:p>
       <w:pPr>
@@ -1449,8 +2767,191 @@
           <w:sz w:val="20"/>
           <w:szCs w:val="20"/>
         </w:rPr>
-        <w:t>caso de uso é encerrado.</w:t>
-      </w:r>
+        <w:t xml:space="preserve">O </w:t>
+      </w:r>
+      <w:proofErr w:type="spellStart"/>
+      <w:r>
+        <w:rPr>
+          <w:rFonts w:ascii="Arial" w:hAnsi="Arial" w:cs="Arial"/>
+          <w:sz w:val="20"/>
+          <w:szCs w:val="20"/>
+        </w:rPr>
+        <w:t>caso</w:t>
+      </w:r>
+      <w:proofErr w:type="spellEnd"/>
+      <w:r>
+        <w:rPr>
+          <w:rFonts w:ascii="Arial" w:hAnsi="Arial" w:cs="Arial"/>
+          <w:sz w:val="20"/>
+          <w:szCs w:val="20"/>
+        </w:rPr>
+        <w:t xml:space="preserve"> de </w:t>
+      </w:r>
+      <w:proofErr w:type="spellStart"/>
+      <w:proofErr w:type="gramStart"/>
+      <w:r>
+        <w:rPr>
+          <w:rFonts w:ascii="Arial" w:hAnsi="Arial" w:cs="Arial"/>
+          <w:sz w:val="20"/>
+          <w:szCs w:val="20"/>
+        </w:rPr>
+        <w:t>uso</w:t>
+      </w:r>
+      <w:proofErr w:type="spellEnd"/>
+      <w:proofErr w:type="gramEnd"/>
+      <w:r>
+        <w:rPr>
+          <w:rFonts w:ascii="Arial" w:hAnsi="Arial" w:cs="Arial"/>
+          <w:sz w:val="20"/>
+          <w:szCs w:val="20"/>
+        </w:rPr>
+        <w:t xml:space="preserve"> é </w:t>
+      </w:r>
+      <w:proofErr w:type="spellStart"/>
+      <w:r>
+        <w:rPr>
+          <w:rFonts w:ascii="Arial" w:hAnsi="Arial" w:cs="Arial"/>
+          <w:sz w:val="20"/>
+          <w:szCs w:val="20"/>
+        </w:rPr>
+        <w:t>encerrado</w:t>
+      </w:r>
+      <w:proofErr w:type="spellEnd"/>
+      <w:r>
+        <w:rPr>
+          <w:rFonts w:ascii="Arial" w:hAnsi="Arial" w:cs="Arial"/>
+          <w:sz w:val="20"/>
+          <w:szCs w:val="20"/>
+        </w:rPr>
+        <w:t>.</w:t>
+      </w:r>
+    </w:p>
+    <w:p>
+      <w:pPr>
+        <w:rPr>
+          <w:lang w:val="pt-BR"/>
+        </w:rPr>
+      </w:pPr>
+    </w:p>
+    <w:p>
+      <w:pPr>
+        <w:pStyle w:val="Cabealho1"/>
+        <w:rPr>
+          <w:rFonts w:cs="Arial"/>
+          <w:i/>
+          <w:sz w:val="22"/>
+          <w:szCs w:val="22"/>
+          <w:lang w:val="pt-BR"/>
+        </w:rPr>
+      </w:pPr>
+      <w:r>
+        <w:rPr>
+          <w:rFonts w:cs="Arial"/>
+          <w:i/>
+          <w:sz w:val="22"/>
+          <w:szCs w:val="22"/>
+          <w:lang w:val="pt-BR"/>
+        </w:rPr>
+        <w:t>Fluxos de Exceção</w:t>
+      </w:r>
+    </w:p>
+    <w:p>
+      <w:pPr>
+        <w:pStyle w:val="Cabealho2"/>
+        <w:rPr>
+          <w:lang w:val="pt-BR"/>
+        </w:rPr>
+      </w:pPr>
+      <w:r>
+        <w:rPr>
+          <w:lang w:val="pt-BR"/>
+        </w:rPr>
+        <w:t>[FE1]</w:t>
+      </w:r>
+    </w:p>
+    <w:p>
+      <w:pPr>
+        <w:ind w:left="576"/>
+        <w:rPr>
+          <w:rFonts w:ascii="Arial" w:hAnsi="Arial" w:cs="Arial"/>
+          <w:sz w:val="20"/>
+          <w:szCs w:val="20"/>
+          <w:lang w:val="pt-BR"/>
+        </w:rPr>
+      </w:pPr>
+      <w:r>
+        <w:rPr>
+          <w:rFonts w:ascii="Arial" w:hAnsi="Arial" w:cs="Arial"/>
+          <w:sz w:val="20"/>
+          <w:szCs w:val="20"/>
+          <w:lang w:val="pt-BR"/>
+        </w:rPr>
+        <w:t xml:space="preserve">No </w:t>
+      </w:r>
+      <w:r>
+        <w:rPr>
+          <w:rFonts w:ascii="Arial" w:hAnsi="Arial" w:cs="Arial"/>
+          <w:sz w:val="20"/>
+          <w:szCs w:val="20"/>
+          <w:lang w:val="pt-BR"/>
+        </w:rPr>
+        <w:t>fluxo principal no passo 4.1.2, cadastrar um novo semestre com um semestre inválido.</w:t>
+      </w:r>
+    </w:p>
+    <w:p>
+      <w:pPr>
+        <w:pStyle w:val="PargrafodaLista"/>
+        <w:numPr>
+          <w:ilvl w:val="0"/>
+          <w:numId w:val="24"/>
+        </w:numPr>
+        <w:rPr>
+          <w:rFonts w:ascii="Arial" w:hAnsi="Arial" w:cs="Arial"/>
+          <w:sz w:val="20"/>
+          <w:szCs w:val="20"/>
+          <w:lang w:val="pt-BR"/>
+        </w:rPr>
+      </w:pPr>
+      <w:r>
+        <w:rPr>
+          <w:rFonts w:ascii="Arial" w:hAnsi="Arial" w:cs="Arial"/>
+          <w:sz w:val="20"/>
+          <w:szCs w:val="20"/>
+          <w:lang w:val="pt-BR"/>
+        </w:rPr>
+        <w:t>Exibir a mensagem: “Semestre inválido!”.</w:t>
+      </w:r>
+    </w:p>
+    <w:p>
+      <w:pPr>
+        <w:pStyle w:val="PargrafodaLista"/>
+        <w:numPr>
+          <w:ilvl w:val="0"/>
+          <w:numId w:val="24"/>
+        </w:numPr>
+        <w:rPr>
+          <w:rFonts w:ascii="Arial" w:hAnsi="Arial" w:cs="Arial"/>
+          <w:sz w:val="20"/>
+          <w:szCs w:val="20"/>
+          <w:lang w:val="pt-BR"/>
+        </w:rPr>
+      </w:pPr>
+      <w:r>
+        <w:rPr>
+          <w:rFonts w:ascii="Arial" w:hAnsi="Arial" w:cs="Arial"/>
+          <w:sz w:val="20"/>
+          <w:szCs w:val="20"/>
+          <w:lang w:val="pt-BR"/>
+        </w:rPr>
+        <w:t>O caso de uso é encerrado.</w:t>
+      </w:r>
+    </w:p>
+    <w:p>
+      <w:pPr>
+        <w:rPr>
+          <w:lang w:val="pt-BR"/>
+        </w:rPr>
+      </w:pPr>
     </w:p>
     <w:p>
       <w:pPr>
@@ -1524,6 +3025,7 @@
           <w:rFonts w:cs="Arial"/>
           <w:lang w:val="pt-BR"/>
         </w:rPr>
+        <w:lastRenderedPageBreak/>
         <w:t>Cenário 2</w:t>
       </w:r>
     </w:p>
@@ -1540,6 +3042,7 @@
           <w:lang w:val="pt-BR"/>
         </w:rPr>
       </w:pPr>
+      <w:proofErr w:type="spellStart"/>
       <w:r>
         <w:rPr>
           <w:rFonts w:ascii="Arial" w:hAnsi="Arial" w:cs="Arial"/>
@@ -1556,13 +3059,32 @@
         </w:rPr>
         <w:t>s</w:t>
       </w:r>
-      <w:r>
-        <w:rPr>
-          <w:rFonts w:ascii="Arial" w:hAnsi="Arial" w:cs="Arial"/>
-          <w:sz w:val="20"/>
-          <w:szCs w:val="20"/>
-        </w:rPr>
-        <w:t xml:space="preserve"> do Fluxo Principal</w:t>
+      <w:proofErr w:type="spellEnd"/>
+      <w:r>
+        <w:rPr>
+          <w:rFonts w:ascii="Arial" w:hAnsi="Arial" w:cs="Arial"/>
+          <w:sz w:val="20"/>
+          <w:szCs w:val="20"/>
+        </w:rPr>
+        <w:t xml:space="preserve"> do </w:t>
+      </w:r>
+      <w:proofErr w:type="spellStart"/>
+      <w:r>
+        <w:rPr>
+          <w:rFonts w:ascii="Arial" w:hAnsi="Arial" w:cs="Arial"/>
+          <w:sz w:val="20"/>
+          <w:szCs w:val="20"/>
+        </w:rPr>
+        <w:t>Fluxo</w:t>
+      </w:r>
+      <w:proofErr w:type="spellEnd"/>
+      <w:r>
+        <w:rPr>
+          <w:rFonts w:ascii="Arial" w:hAnsi="Arial" w:cs="Arial"/>
+          <w:sz w:val="20"/>
+          <w:szCs w:val="20"/>
+        </w:rPr>
+        <w:t xml:space="preserve"> Principal</w:t>
       </w:r>
     </w:p>
     <w:p>
@@ -1578,13 +3100,41 @@
           <w:lang w:val="pt-BR"/>
         </w:rPr>
       </w:pPr>
-      <w:r>
-        <w:rPr>
-          <w:rFonts w:ascii="Arial" w:hAnsi="Arial" w:cs="Arial"/>
-          <w:sz w:val="20"/>
-          <w:szCs w:val="20"/>
-        </w:rPr>
-        <w:t>Fluxo Alternativo 1</w:t>
+      <w:proofErr w:type="spellStart"/>
+      <w:r>
+        <w:rPr>
+          <w:rFonts w:ascii="Arial" w:hAnsi="Arial" w:cs="Arial"/>
+          <w:sz w:val="20"/>
+          <w:szCs w:val="20"/>
+        </w:rPr>
+        <w:t>Fluxo</w:t>
+      </w:r>
+      <w:proofErr w:type="spellEnd"/>
+      <w:r>
+        <w:rPr>
+          <w:rFonts w:ascii="Arial" w:hAnsi="Arial" w:cs="Arial"/>
+          <w:sz w:val="20"/>
+          <w:szCs w:val="20"/>
+        </w:rPr>
+        <w:t xml:space="preserve"> </w:t>
+      </w:r>
+      <w:proofErr w:type="spellStart"/>
+      <w:r>
+        <w:rPr>
+          <w:rFonts w:ascii="Arial" w:hAnsi="Arial" w:cs="Arial"/>
+          <w:sz w:val="20"/>
+          <w:szCs w:val="20"/>
+        </w:rPr>
+        <w:t>Alternativo</w:t>
+      </w:r>
+      <w:proofErr w:type="spellEnd"/>
+      <w:r>
+        <w:rPr>
+          <w:rFonts w:ascii="Arial" w:hAnsi="Arial" w:cs="Arial"/>
+          <w:sz w:val="20"/>
+          <w:szCs w:val="20"/>
+        </w:rPr>
+        <w:t xml:space="preserve"> 1</w:t>
       </w:r>
     </w:p>
     <w:p>
@@ -1615,7 +3165,7 @@
         <w:pStyle w:val="PargrafodaLista"/>
         <w:numPr>
           <w:ilvl w:val="0"/>
-          <w:numId w:val="17"/>
+          <w:numId w:val="22"/>
         </w:numPr>
         <w:rPr>
           <w:sz w:val="20"/>
@@ -1623,29 +3173,41 @@
           <w:lang w:val="pt-BR"/>
         </w:rPr>
       </w:pPr>
-      <w:r>
-        <w:rPr>
-          <w:rFonts w:ascii="Arial" w:hAnsi="Arial" w:cs="Arial"/>
-          <w:sz w:val="20"/>
-          <w:szCs w:val="20"/>
-        </w:rPr>
-        <w:t>Passo</w:t>
-      </w:r>
-      <w:r>
-        <w:rPr>
-          <w:rFonts w:ascii="Arial" w:hAnsi="Arial" w:cs="Arial"/>
-          <w:sz w:val="20"/>
-          <w:szCs w:val="20"/>
-        </w:rPr>
-        <w:t>s</w:t>
-      </w:r>
-      <w:r>
-        <w:rPr>
-          <w:rFonts w:ascii="Arial" w:hAnsi="Arial" w:cs="Arial"/>
-          <w:sz w:val="20"/>
-          <w:szCs w:val="20"/>
-        </w:rPr>
-        <w:t xml:space="preserve"> do Fluxo Principal</w:t>
+      <w:proofErr w:type="spellStart"/>
+      <w:r>
+        <w:rPr>
+          <w:rFonts w:ascii="Arial" w:hAnsi="Arial" w:cs="Arial"/>
+          <w:sz w:val="20"/>
+          <w:szCs w:val="20"/>
+        </w:rPr>
+        <w:t>Passos</w:t>
+      </w:r>
+      <w:proofErr w:type="spellEnd"/>
+      <w:r>
+        <w:rPr>
+          <w:rFonts w:ascii="Arial" w:hAnsi="Arial" w:cs="Arial"/>
+          <w:sz w:val="20"/>
+          <w:szCs w:val="20"/>
+        </w:rPr>
+        <w:t xml:space="preserve"> do </w:t>
+      </w:r>
+      <w:proofErr w:type="spellStart"/>
+      <w:r>
+        <w:rPr>
+          <w:rFonts w:ascii="Arial" w:hAnsi="Arial" w:cs="Arial"/>
+          <w:sz w:val="20"/>
+          <w:szCs w:val="20"/>
+        </w:rPr>
+        <w:t>Fluxo</w:t>
+      </w:r>
+      <w:proofErr w:type="spellEnd"/>
+      <w:r>
+        <w:rPr>
+          <w:rFonts w:ascii="Arial" w:hAnsi="Arial" w:cs="Arial"/>
+          <w:sz w:val="20"/>
+          <w:szCs w:val="20"/>
+        </w:rPr>
+        <w:t xml:space="preserve"> Principal</w:t>
       </w:r>
     </w:p>
     <w:p>
@@ -1653,7 +3215,7 @@
         <w:pStyle w:val="PargrafodaLista"/>
         <w:numPr>
           <w:ilvl w:val="0"/>
-          <w:numId w:val="17"/>
+          <w:numId w:val="22"/>
         </w:numPr>
         <w:rPr>
           <w:sz w:val="20"/>
@@ -1661,13 +3223,251 @@
           <w:lang w:val="pt-BR"/>
         </w:rPr>
       </w:pPr>
-      <w:r>
-        <w:rPr>
-          <w:rFonts w:ascii="Arial" w:hAnsi="Arial" w:cs="Arial"/>
-          <w:sz w:val="20"/>
-          <w:szCs w:val="20"/>
-        </w:rPr>
-        <w:t>Fluxo Alternativo 2</w:t>
+      <w:proofErr w:type="spellStart"/>
+      <w:r>
+        <w:rPr>
+          <w:rFonts w:ascii="Arial" w:hAnsi="Arial" w:cs="Arial"/>
+          <w:sz w:val="20"/>
+          <w:szCs w:val="20"/>
+        </w:rPr>
+        <w:t>Fluxo</w:t>
+      </w:r>
+      <w:proofErr w:type="spellEnd"/>
+      <w:r>
+        <w:rPr>
+          <w:rFonts w:ascii="Arial" w:hAnsi="Arial" w:cs="Arial"/>
+          <w:sz w:val="20"/>
+          <w:szCs w:val="20"/>
+        </w:rPr>
+        <w:t xml:space="preserve"> </w:t>
+      </w:r>
+      <w:proofErr w:type="spellStart"/>
+      <w:r>
+        <w:rPr>
+          <w:rFonts w:ascii="Arial" w:hAnsi="Arial" w:cs="Arial"/>
+          <w:sz w:val="20"/>
+          <w:szCs w:val="20"/>
+        </w:rPr>
+        <w:t>Alternativo</w:t>
+      </w:r>
+      <w:proofErr w:type="spellEnd"/>
+      <w:r>
+        <w:rPr>
+          <w:rFonts w:ascii="Arial" w:hAnsi="Arial" w:cs="Arial"/>
+          <w:sz w:val="20"/>
+          <w:szCs w:val="20"/>
+        </w:rPr>
+        <w:t xml:space="preserve"> 2</w:t>
+      </w:r>
+    </w:p>
+    <w:p>
+      <w:pPr>
+        <w:pStyle w:val="Cabealho2"/>
+        <w:numPr>
+          <w:ilvl w:val="0"/>
+          <w:numId w:val="0"/>
+        </w:numPr>
+        <w:ind w:left="576" w:hanging="576"/>
+        <w:rPr>
+          <w:rFonts w:cs="Arial"/>
+          <w:lang w:val="pt-BR"/>
+        </w:rPr>
+      </w:pPr>
+    </w:p>
+    <w:p>
+      <w:pPr>
+        <w:pStyle w:val="Cabealho2"/>
+        <w:rPr>
+          <w:rFonts w:cs="Arial"/>
+          <w:lang w:val="pt-BR"/>
+        </w:rPr>
+      </w:pPr>
+      <w:r>
+        <w:rPr>
+          <w:rFonts w:cs="Arial"/>
+          <w:lang w:val="pt-BR"/>
+        </w:rPr>
+        <w:t>Cenário 3</w:t>
+      </w:r>
+    </w:p>
+    <w:p>
+      <w:pPr>
+        <w:pStyle w:val="PargrafodaLista"/>
+        <w:numPr>
+          <w:ilvl w:val="0"/>
+          <w:numId w:val="27"/>
+        </w:numPr>
+        <w:rPr>
+          <w:rFonts w:ascii="Arial" w:hAnsi="Arial" w:cs="Arial"/>
+          <w:sz w:val="20"/>
+          <w:szCs w:val="20"/>
+          <w:lang w:val="pt-BR"/>
+        </w:rPr>
+      </w:pPr>
+      <w:r>
+        <w:rPr>
+          <w:rFonts w:ascii="Arial" w:hAnsi="Arial" w:cs="Arial"/>
+          <w:sz w:val="20"/>
+          <w:szCs w:val="20"/>
+          <w:lang w:val="pt-BR"/>
+        </w:rPr>
+        <w:t>Passos do Fluxo Principal</w:t>
+      </w:r>
+    </w:p>
+    <w:p>
+      <w:pPr>
+        <w:pStyle w:val="PargrafodaLista"/>
+        <w:numPr>
+          <w:ilvl w:val="0"/>
+          <w:numId w:val="27"/>
+        </w:numPr>
+        <w:rPr>
+          <w:rFonts w:ascii="Arial" w:hAnsi="Arial" w:cs="Arial"/>
+          <w:sz w:val="20"/>
+          <w:szCs w:val="20"/>
+          <w:lang w:val="pt-BR"/>
+        </w:rPr>
+      </w:pPr>
+      <w:r>
+        <w:rPr>
+          <w:rFonts w:ascii="Arial" w:hAnsi="Arial" w:cs="Arial"/>
+          <w:sz w:val="20"/>
+          <w:szCs w:val="20"/>
+          <w:lang w:val="pt-BR"/>
+        </w:rPr>
+        <w:t>Fluxo Alternativo 3.</w:t>
+      </w:r>
+    </w:p>
+    <w:p>
+      <w:pPr>
+        <w:pStyle w:val="Cabealho2"/>
+        <w:rPr>
+          <w:rFonts w:cs="Arial"/>
+          <w:lang w:val="pt-BR"/>
+        </w:rPr>
+      </w:pPr>
+      <w:r>
+        <w:rPr>
+          <w:rFonts w:cs="Arial"/>
+          <w:lang w:val="pt-BR"/>
+        </w:rPr>
+        <w:t>Cenário 4</w:t>
+      </w:r>
+    </w:p>
+    <w:p>
+      <w:pPr>
+        <w:pStyle w:val="PargrafodaLista"/>
+        <w:numPr>
+          <w:ilvl w:val="0"/>
+          <w:numId w:val="23"/>
+        </w:numPr>
+        <w:rPr>
+          <w:rFonts w:ascii="Arial" w:hAnsi="Arial" w:cs="Arial"/>
+          <w:sz w:val="20"/>
+          <w:szCs w:val="20"/>
+        </w:rPr>
+      </w:pPr>
+      <w:proofErr w:type="spellStart"/>
+      <w:r>
+        <w:rPr>
+          <w:rFonts w:ascii="Arial" w:hAnsi="Arial" w:cs="Arial"/>
+          <w:sz w:val="20"/>
+          <w:szCs w:val="20"/>
+        </w:rPr>
+        <w:t>Passos</w:t>
+      </w:r>
+      <w:proofErr w:type="spellEnd"/>
+      <w:r>
+        <w:rPr>
+          <w:rFonts w:ascii="Arial" w:hAnsi="Arial" w:cs="Arial"/>
+          <w:sz w:val="20"/>
+          <w:szCs w:val="20"/>
+        </w:rPr>
+        <w:t xml:space="preserve"> do </w:t>
+      </w:r>
+      <w:proofErr w:type="spellStart"/>
+      <w:r>
+        <w:rPr>
+          <w:rFonts w:ascii="Arial" w:hAnsi="Arial" w:cs="Arial"/>
+          <w:sz w:val="20"/>
+          <w:szCs w:val="20"/>
+        </w:rPr>
+        <w:t>Fluxo</w:t>
+      </w:r>
+      <w:proofErr w:type="spellEnd"/>
+      <w:r>
+        <w:rPr>
+          <w:rFonts w:ascii="Arial" w:hAnsi="Arial" w:cs="Arial"/>
+          <w:sz w:val="20"/>
+          <w:szCs w:val="20"/>
+        </w:rPr>
+        <w:t xml:space="preserve"> Principal</w:t>
+      </w:r>
+    </w:p>
+    <w:p>
+      <w:pPr>
+        <w:pStyle w:val="PargrafodaLista"/>
+        <w:numPr>
+          <w:ilvl w:val="0"/>
+          <w:numId w:val="23"/>
+        </w:numPr>
+        <w:rPr>
+          <w:sz w:val="20"/>
+          <w:szCs w:val="20"/>
+          <w:lang w:val="pt-BR"/>
+        </w:rPr>
+      </w:pPr>
+      <w:proofErr w:type="spellStart"/>
+      <w:r>
+        <w:rPr>
+          <w:rFonts w:ascii="Arial" w:hAnsi="Arial" w:cs="Arial"/>
+          <w:sz w:val="20"/>
+          <w:szCs w:val="20"/>
+        </w:rPr>
+        <w:t>Fluxo</w:t>
+      </w:r>
+      <w:proofErr w:type="spellEnd"/>
+      <w:r>
+        <w:rPr>
+          <w:rFonts w:ascii="Arial" w:hAnsi="Arial" w:cs="Arial"/>
+          <w:sz w:val="20"/>
+          <w:szCs w:val="20"/>
+        </w:rPr>
+        <w:t xml:space="preserve"> </w:t>
+      </w:r>
+      <w:r>
+        <w:rPr>
+          <w:rFonts w:ascii="Arial" w:hAnsi="Arial" w:cs="Arial"/>
+          <w:sz w:val="20"/>
+          <w:szCs w:val="20"/>
+        </w:rPr>
+        <w:t xml:space="preserve">de </w:t>
+      </w:r>
+      <w:proofErr w:type="spellStart"/>
+      <w:r>
+        <w:rPr>
+          <w:rFonts w:ascii="Arial" w:hAnsi="Arial" w:cs="Arial"/>
+          <w:sz w:val="20"/>
+          <w:szCs w:val="20"/>
+        </w:rPr>
+        <w:t>Exceção</w:t>
+      </w:r>
+      <w:proofErr w:type="spellEnd"/>
+      <w:r>
+        <w:rPr>
+          <w:rFonts w:ascii="Arial" w:hAnsi="Arial" w:cs="Arial"/>
+          <w:sz w:val="20"/>
+          <w:szCs w:val="20"/>
+        </w:rPr>
+        <w:t xml:space="preserve"> </w:t>
+      </w:r>
+      <w:r>
+        <w:rPr>
+          <w:rFonts w:ascii="Arial" w:hAnsi="Arial" w:cs="Arial"/>
+          <w:sz w:val="20"/>
+          <w:szCs w:val="20"/>
+        </w:rPr>
+        <w:t>1</w:t>
       </w:r>
     </w:p>
     <w:p>
@@ -1729,7 +3529,6 @@
           <w:szCs w:val="20"/>
           <w:lang w:val="pt-BR"/>
         </w:rPr>
-        <w:lastRenderedPageBreak/>
         <w:t xml:space="preserve">Ao final da </w:t>
       </w:r>
       <w:r>
@@ -1821,21 +3620,6 @@
           <w:lang w:val="pt-BR"/>
         </w:rPr>
         <w:t>”</w:t>
-      </w:r>
-      <w:r>
-        <w:rPr>
-          <w:rFonts w:ascii="Arial" w:hAnsi="Arial" w:cs="Arial"/>
-          <w:sz w:val="20"/>
-          <w:szCs w:val="20"/>
-          <w:lang w:val="pt-BR"/>
-        </w:rPr>
-        <w:t xml:space="preserve">, tendo relacionamento com </w:t>
-      </w:r>
-      <w:r>
-        <w:rPr>
-          <w:lang w:val="pt-BR"/>
-        </w:rPr>
-        <w:t>todos os cursos, professores e alunos</w:t>
       </w:r>
       <w:r>
         <w:rPr>
@@ -2001,53 +3785,71 @@
           <w:szCs w:val="20"/>
           <w:lang w:val="pt-BR"/>
         </w:rPr>
-        <w:t xml:space="preserve">O ano do novo semestre deve ser </w:t>
-      </w:r>
-      <w:r>
-        <w:rPr>
-          <w:rFonts w:ascii="Arial" w:hAnsi="Arial" w:cs="Arial"/>
-          <w:sz w:val="20"/>
-          <w:szCs w:val="20"/>
-          <w:lang w:val="pt-BR"/>
-        </w:rPr>
-        <w:t xml:space="preserve">igual ao ano atual e </w:t>
-      </w:r>
-      <w:r>
-        <w:rPr>
-          <w:rFonts w:ascii="Arial" w:hAnsi="Arial" w:cs="Arial"/>
-          <w:sz w:val="20"/>
-          <w:szCs w:val="20"/>
-          <w:lang w:val="pt-BR"/>
-        </w:rPr>
-        <w:t>maior que o</w:t>
-      </w:r>
-      <w:r>
-        <w:rPr>
-          <w:rFonts w:ascii="Arial" w:hAnsi="Arial" w:cs="Arial"/>
-          <w:sz w:val="20"/>
-          <w:szCs w:val="20"/>
-          <w:lang w:val="pt-BR"/>
-        </w:rPr>
-        <w:t>s</w:t>
-      </w:r>
-      <w:r>
-        <w:rPr>
-          <w:rFonts w:ascii="Arial" w:hAnsi="Arial" w:cs="Arial"/>
-          <w:sz w:val="20"/>
-          <w:szCs w:val="20"/>
-          <w:lang w:val="pt-BR"/>
-        </w:rPr>
-        <w:t xml:space="preserve"> anterior</w:t>
-      </w:r>
-      <w:r>
-        <w:rPr>
-          <w:rFonts w:ascii="Arial" w:hAnsi="Arial" w:cs="Arial"/>
-          <w:sz w:val="20"/>
-          <w:szCs w:val="20"/>
-          <w:lang w:val="pt-BR"/>
-        </w:rPr>
-        <w:t>es</w:t>
-      </w:r>
+        <w:t xml:space="preserve">O </w:t>
+      </w:r>
+      <w:r>
+        <w:rPr>
+          <w:rFonts w:ascii="Arial" w:hAnsi="Arial" w:cs="Arial"/>
+          <w:sz w:val="20"/>
+          <w:szCs w:val="20"/>
+          <w:lang w:val="pt-BR"/>
+        </w:rPr>
+        <w:t xml:space="preserve">novo </w:t>
+      </w:r>
+      <w:r>
+        <w:rPr>
+          <w:rFonts w:ascii="Arial" w:hAnsi="Arial" w:cs="Arial"/>
+          <w:sz w:val="20"/>
+          <w:szCs w:val="20"/>
+          <w:lang w:val="pt-BR"/>
+        </w:rPr>
+        <w:t xml:space="preserve">semestre deve </w:t>
+      </w:r>
+      <w:r>
+        <w:rPr>
+          <w:rFonts w:ascii="Arial" w:hAnsi="Arial" w:cs="Arial"/>
+          <w:sz w:val="20"/>
+          <w:szCs w:val="20"/>
+          <w:lang w:val="pt-BR"/>
+        </w:rPr>
+        <w:t>ser maior que os semestres anteriores</w:t>
+      </w:r>
+      <w:r>
+        <w:rPr>
+          <w:rFonts w:ascii="Arial" w:hAnsi="Arial" w:cs="Arial"/>
+          <w:sz w:val="20"/>
+          <w:szCs w:val="20"/>
+          <w:lang w:val="pt-BR"/>
+        </w:rPr>
+        <w:t>.</w:t>
+      </w:r>
+    </w:p>
+    <w:p>
+      <w:pPr>
+        <w:pStyle w:val="PargrafodaLista"/>
+        <w:numPr>
+          <w:ilvl w:val="0"/>
+          <w:numId w:val="11"/>
+        </w:numPr>
+        <w:rPr>
+          <w:rFonts w:ascii="Arial" w:hAnsi="Arial" w:cs="Arial"/>
+          <w:b/>
+          <w:sz w:val="20"/>
+          <w:szCs w:val="20"/>
+          <w:lang w:val="pt-BR"/>
+        </w:rPr>
+      </w:pPr>
+      <w:r>
+        <w:rPr>
+          <w:rFonts w:ascii="Arial" w:hAnsi="Arial" w:cs="Arial"/>
+          <w:sz w:val="20"/>
+          <w:szCs w:val="20"/>
+          <w:lang w:val="pt-BR"/>
+        </w:rPr>
+        <w:t>O ano do novo semestre tem que ser igual ao do ano atual</w:t>
+      </w:r>
+      <w:bookmarkStart w:id="0" w:name="_GoBack"/>
+      <w:bookmarkEnd w:id="0"/>
       <w:r>
         <w:rPr>
           <w:rFonts w:ascii="Arial" w:hAnsi="Arial" w:cs="Arial"/>
@@ -2242,11 +4044,19 @@
               <w:sz w:val="20"/>
             </w:rPr>
           </w:pPr>
+          <w:proofErr w:type="spellStart"/>
           <w:r>
             <w:rPr>
               <w:sz w:val="20"/>
             </w:rPr>
-            <w:t xml:space="preserve">Página </w:t>
+            <w:t>Página</w:t>
+          </w:r>
+          <w:proofErr w:type="spellEnd"/>
+          <w:r>
+            <w:rPr>
+              <w:sz w:val="20"/>
+            </w:rPr>
+            <w:t xml:space="preserve"> </w:t>
           </w:r>
           <w:r>
             <w:rPr>
@@ -2275,7 +4085,7 @@
               <w:noProof/>
               <w:sz w:val="20"/>
             </w:rPr>
-            <w:t>1</w:t>
+            <w:t>3</w:t>
           </w:r>
           <w:r>
             <w:rPr>
@@ -2939,6 +4749,95 @@
     </w:lvl>
   </w:abstractNum>
   <w:abstractNum w:abstractNumId="4">
+    <w:nsid w:val="091341F4"/>
+    <w:multiLevelType w:val="hybridMultilevel"/>
+    <w:tmpl w:val="E3C804DA"/>
+    <w:lvl w:ilvl="0" w:tplc="0416000F">
+      <w:start w:val="1"/>
+      <w:numFmt w:val="decimal"/>
+      <w:lvlText w:val="%1."/>
+      <w:lvlJc w:val="left"/>
+      <w:pPr>
+        <w:ind w:left="1440" w:hanging="360"/>
+      </w:pPr>
+      <w:rPr>
+        <w:rFonts w:hint="default"/>
+      </w:rPr>
+    </w:lvl>
+    <w:lvl w:ilvl="1" w:tplc="04160019">
+      <w:start w:val="1"/>
+      <w:numFmt w:val="lowerLetter"/>
+      <w:lvlText w:val="%2."/>
+      <w:lvlJc w:val="left"/>
+      <w:pPr>
+        <w:ind w:left="2160" w:hanging="360"/>
+      </w:pPr>
+    </w:lvl>
+    <w:lvl w:ilvl="2" w:tplc="0416001B" w:tentative="1">
+      <w:start w:val="1"/>
+      <w:numFmt w:val="lowerRoman"/>
+      <w:lvlText w:val="%3."/>
+      <w:lvlJc w:val="right"/>
+      <w:pPr>
+        <w:ind w:left="2880" w:hanging="180"/>
+      </w:pPr>
+    </w:lvl>
+    <w:lvl w:ilvl="3" w:tplc="0416000F" w:tentative="1">
+      <w:start w:val="1"/>
+      <w:numFmt w:val="decimal"/>
+      <w:lvlText w:val="%4."/>
+      <w:lvlJc w:val="left"/>
+      <w:pPr>
+        <w:ind w:left="3600" w:hanging="360"/>
+      </w:pPr>
+    </w:lvl>
+    <w:lvl w:ilvl="4" w:tplc="04160019" w:tentative="1">
+      <w:start w:val="1"/>
+      <w:numFmt w:val="lowerLetter"/>
+      <w:lvlText w:val="%5."/>
+      <w:lvlJc w:val="left"/>
+      <w:pPr>
+        <w:ind w:left="4320" w:hanging="360"/>
+      </w:pPr>
+    </w:lvl>
+    <w:lvl w:ilvl="5" w:tplc="0416001B" w:tentative="1">
+      <w:start w:val="1"/>
+      <w:numFmt w:val="lowerRoman"/>
+      <w:lvlText w:val="%6."/>
+      <w:lvlJc w:val="right"/>
+      <w:pPr>
+        <w:ind w:left="5040" w:hanging="180"/>
+      </w:pPr>
+    </w:lvl>
+    <w:lvl w:ilvl="6" w:tplc="0416000F" w:tentative="1">
+      <w:start w:val="1"/>
+      <w:numFmt w:val="decimal"/>
+      <w:lvlText w:val="%7."/>
+      <w:lvlJc w:val="left"/>
+      <w:pPr>
+        <w:ind w:left="5760" w:hanging="360"/>
+      </w:pPr>
+    </w:lvl>
+    <w:lvl w:ilvl="7" w:tplc="04160019" w:tentative="1">
+      <w:start w:val="1"/>
+      <w:numFmt w:val="lowerLetter"/>
+      <w:lvlText w:val="%8."/>
+      <w:lvlJc w:val="left"/>
+      <w:pPr>
+        <w:ind w:left="6480" w:hanging="360"/>
+      </w:pPr>
+    </w:lvl>
+    <w:lvl w:ilvl="8" w:tplc="0416001B" w:tentative="1">
+      <w:start w:val="1"/>
+      <w:numFmt w:val="lowerRoman"/>
+      <w:lvlText w:val="%9."/>
+      <w:lvlJc w:val="right"/>
+      <w:pPr>
+        <w:ind w:left="7200" w:hanging="180"/>
+      </w:pPr>
+    </w:lvl>
+  </w:abstractNum>
+  <w:abstractNum w:abstractNumId="5">
     <w:nsid w:val="0BCC3C42"/>
     <w:multiLevelType w:val="multilevel"/>
     <w:tmpl w:val="C48CDC3E"/>
@@ -3033,7 +4932,96 @@
       </w:pPr>
     </w:lvl>
   </w:abstractNum>
-  <w:abstractNum w:abstractNumId="5">
+  <w:abstractNum w:abstractNumId="6">
+    <w:nsid w:val="12877266"/>
+    <w:multiLevelType w:val="hybridMultilevel"/>
+    <w:tmpl w:val="BE4851B0"/>
+    <w:lvl w:ilvl="0" w:tplc="0416000F">
+      <w:start w:val="1"/>
+      <w:numFmt w:val="decimal"/>
+      <w:lvlText w:val="%1."/>
+      <w:lvlJc w:val="left"/>
+      <w:pPr>
+        <w:ind w:left="1440" w:hanging="360"/>
+      </w:pPr>
+      <w:rPr>
+        <w:rFonts w:hint="default"/>
+      </w:rPr>
+    </w:lvl>
+    <w:lvl w:ilvl="1" w:tplc="04160019" w:tentative="1">
+      <w:start w:val="1"/>
+      <w:numFmt w:val="lowerLetter"/>
+      <w:lvlText w:val="%2."/>
+      <w:lvlJc w:val="left"/>
+      <w:pPr>
+        <w:ind w:left="2160" w:hanging="360"/>
+      </w:pPr>
+    </w:lvl>
+    <w:lvl w:ilvl="2" w:tplc="0416001B" w:tentative="1">
+      <w:start w:val="1"/>
+      <w:numFmt w:val="lowerRoman"/>
+      <w:lvlText w:val="%3."/>
+      <w:lvlJc w:val="right"/>
+      <w:pPr>
+        <w:ind w:left="2880" w:hanging="180"/>
+      </w:pPr>
+    </w:lvl>
+    <w:lvl w:ilvl="3" w:tplc="0416000F" w:tentative="1">
+      <w:start w:val="1"/>
+      <w:numFmt w:val="decimal"/>
+      <w:lvlText w:val="%4."/>
+      <w:lvlJc w:val="left"/>
+      <w:pPr>
+        <w:ind w:left="3600" w:hanging="360"/>
+      </w:pPr>
+    </w:lvl>
+    <w:lvl w:ilvl="4" w:tplc="04160019" w:tentative="1">
+      <w:start w:val="1"/>
+      <w:numFmt w:val="lowerLetter"/>
+      <w:lvlText w:val="%5."/>
+      <w:lvlJc w:val="left"/>
+      <w:pPr>
+        <w:ind w:left="4320" w:hanging="360"/>
+      </w:pPr>
+    </w:lvl>
+    <w:lvl w:ilvl="5" w:tplc="0416001B" w:tentative="1">
+      <w:start w:val="1"/>
+      <w:numFmt w:val="lowerRoman"/>
+      <w:lvlText w:val="%6."/>
+      <w:lvlJc w:val="right"/>
+      <w:pPr>
+        <w:ind w:left="5040" w:hanging="180"/>
+      </w:pPr>
+    </w:lvl>
+    <w:lvl w:ilvl="6" w:tplc="0416000F" w:tentative="1">
+      <w:start w:val="1"/>
+      <w:numFmt w:val="decimal"/>
+      <w:lvlText w:val="%7."/>
+      <w:lvlJc w:val="left"/>
+      <w:pPr>
+        <w:ind w:left="5760" w:hanging="360"/>
+      </w:pPr>
+    </w:lvl>
+    <w:lvl w:ilvl="7" w:tplc="04160019" w:tentative="1">
+      <w:start w:val="1"/>
+      <w:numFmt w:val="lowerLetter"/>
+      <w:lvlText w:val="%8."/>
+      <w:lvlJc w:val="left"/>
+      <w:pPr>
+        <w:ind w:left="6480" w:hanging="360"/>
+      </w:pPr>
+    </w:lvl>
+    <w:lvl w:ilvl="8" w:tplc="0416001B" w:tentative="1">
+      <w:start w:val="1"/>
+      <w:numFmt w:val="lowerRoman"/>
+      <w:lvlText w:val="%9."/>
+      <w:lvlJc w:val="right"/>
+      <w:pPr>
+        <w:ind w:left="7200" w:hanging="180"/>
+      </w:pPr>
+    </w:lvl>
+  </w:abstractNum>
+  <w:abstractNum w:abstractNumId="7">
     <w:nsid w:val="134023D4"/>
     <w:multiLevelType w:val="hybridMultilevel"/>
     <w:tmpl w:val="49C44EC4"/>
@@ -3119,7 +5107,7 @@
       </w:pPr>
     </w:lvl>
   </w:abstractNum>
-  <w:abstractNum w:abstractNumId="6">
+  <w:abstractNum w:abstractNumId="8">
     <w:nsid w:val="15534B4B"/>
     <w:multiLevelType w:val="hybridMultilevel"/>
     <w:tmpl w:val="83E43142"/>
@@ -3205,7 +5193,7 @@
       </w:pPr>
     </w:lvl>
   </w:abstractNum>
-  <w:abstractNum w:abstractNumId="7">
+  <w:abstractNum w:abstractNumId="9">
     <w:nsid w:val="16591175"/>
     <w:multiLevelType w:val="hybridMultilevel"/>
     <w:tmpl w:val="FD08C2BC"/>
@@ -3291,7 +5279,7 @@
       </w:pPr>
     </w:lvl>
   </w:abstractNum>
-  <w:abstractNum w:abstractNumId="8">
+  <w:abstractNum w:abstractNumId="10">
     <w:nsid w:val="218E768C"/>
     <w:multiLevelType w:val="hybridMultilevel"/>
     <w:tmpl w:val="C8A261FE"/>
@@ -3380,7 +5368,7 @@
       </w:pPr>
     </w:lvl>
   </w:abstractNum>
-  <w:abstractNum w:abstractNumId="9">
+  <w:abstractNum w:abstractNumId="11">
     <w:nsid w:val="2F7551C6"/>
     <w:multiLevelType w:val="hybridMultilevel"/>
     <w:tmpl w:val="1D104520"/>
@@ -3466,7 +5454,7 @@
       </w:pPr>
     </w:lvl>
   </w:abstractNum>
-  <w:abstractNum w:abstractNumId="10">
+  <w:abstractNum w:abstractNumId="12">
     <w:nsid w:val="318E60BF"/>
     <w:multiLevelType w:val="hybridMultilevel"/>
     <w:tmpl w:val="8E56102C"/>
@@ -3579,7 +5567,7 @@
       </w:pPr>
     </w:lvl>
   </w:abstractNum>
-  <w:abstractNum w:abstractNumId="11">
+  <w:abstractNum w:abstractNumId="13">
     <w:nsid w:val="32981FB8"/>
     <w:multiLevelType w:val="hybridMultilevel"/>
     <w:tmpl w:val="3FEA4396"/>
@@ -3665,7 +5653,7 @@
       </w:pPr>
     </w:lvl>
   </w:abstractNum>
-  <w:abstractNum w:abstractNumId="12">
+  <w:abstractNum w:abstractNumId="14">
     <w:nsid w:val="3A05194F"/>
     <w:multiLevelType w:val="hybridMultilevel"/>
     <w:tmpl w:val="964AFB80"/>
@@ -3754,7 +5742,7 @@
       </w:pPr>
     </w:lvl>
   </w:abstractNum>
-  <w:abstractNum w:abstractNumId="13">
+  <w:abstractNum w:abstractNumId="15">
     <w:nsid w:val="3AD67191"/>
     <w:multiLevelType w:val="hybridMultilevel"/>
     <w:tmpl w:val="14CC398A"/>
@@ -3867,7 +5855,96 @@
       </w:pPr>
     </w:lvl>
   </w:abstractNum>
-  <w:abstractNum w:abstractNumId="14">
+  <w:abstractNum w:abstractNumId="16">
+    <w:nsid w:val="410F1798"/>
+    <w:multiLevelType w:val="hybridMultilevel"/>
+    <w:tmpl w:val="3362AE4A"/>
+    <w:lvl w:ilvl="0" w:tplc="0416000F">
+      <w:start w:val="1"/>
+      <w:numFmt w:val="decimal"/>
+      <w:lvlText w:val="%1."/>
+      <w:lvlJc w:val="left"/>
+      <w:pPr>
+        <w:ind w:left="1440" w:hanging="360"/>
+      </w:pPr>
+      <w:rPr>
+        <w:rFonts w:hint="default"/>
+      </w:rPr>
+    </w:lvl>
+    <w:lvl w:ilvl="1" w:tplc="04160019" w:tentative="1">
+      <w:start w:val="1"/>
+      <w:numFmt w:val="lowerLetter"/>
+      <w:lvlText w:val="%2."/>
+      <w:lvlJc w:val="left"/>
+      <w:pPr>
+        <w:ind w:left="2160" w:hanging="360"/>
+      </w:pPr>
+    </w:lvl>
+    <w:lvl w:ilvl="2" w:tplc="0416001B" w:tentative="1">
+      <w:start w:val="1"/>
+      <w:numFmt w:val="lowerRoman"/>
+      <w:lvlText w:val="%3."/>
+      <w:lvlJc w:val="right"/>
+      <w:pPr>
+        <w:ind w:left="2880" w:hanging="180"/>
+      </w:pPr>
+    </w:lvl>
+    <w:lvl w:ilvl="3" w:tplc="0416000F" w:tentative="1">
+      <w:start w:val="1"/>
+      <w:numFmt w:val="decimal"/>
+      <w:lvlText w:val="%4."/>
+      <w:lvlJc w:val="left"/>
+      <w:pPr>
+        <w:ind w:left="3600" w:hanging="360"/>
+      </w:pPr>
+    </w:lvl>
+    <w:lvl w:ilvl="4" w:tplc="04160019" w:tentative="1">
+      <w:start w:val="1"/>
+      <w:numFmt w:val="lowerLetter"/>
+      <w:lvlText w:val="%5."/>
+      <w:lvlJc w:val="left"/>
+      <w:pPr>
+        <w:ind w:left="4320" w:hanging="360"/>
+      </w:pPr>
+    </w:lvl>
+    <w:lvl w:ilvl="5" w:tplc="0416001B" w:tentative="1">
+      <w:start w:val="1"/>
+      <w:numFmt w:val="lowerRoman"/>
+      <w:lvlText w:val="%6."/>
+      <w:lvlJc w:val="right"/>
+      <w:pPr>
+        <w:ind w:left="5040" w:hanging="180"/>
+      </w:pPr>
+    </w:lvl>
+    <w:lvl w:ilvl="6" w:tplc="0416000F" w:tentative="1">
+      <w:start w:val="1"/>
+      <w:numFmt w:val="decimal"/>
+      <w:lvlText w:val="%7."/>
+      <w:lvlJc w:val="left"/>
+      <w:pPr>
+        <w:ind w:left="5760" w:hanging="360"/>
+      </w:pPr>
+    </w:lvl>
+    <w:lvl w:ilvl="7" w:tplc="04160019" w:tentative="1">
+      <w:start w:val="1"/>
+      <w:numFmt w:val="lowerLetter"/>
+      <w:lvlText w:val="%8."/>
+      <w:lvlJc w:val="left"/>
+      <w:pPr>
+        <w:ind w:left="6480" w:hanging="360"/>
+      </w:pPr>
+    </w:lvl>
+    <w:lvl w:ilvl="8" w:tplc="0416001B" w:tentative="1">
+      <w:start w:val="1"/>
+      <w:numFmt w:val="lowerRoman"/>
+      <w:lvlText w:val="%9."/>
+      <w:lvlJc w:val="right"/>
+      <w:pPr>
+        <w:ind w:left="7200" w:hanging="180"/>
+      </w:pPr>
+    </w:lvl>
+  </w:abstractNum>
+  <w:abstractNum w:abstractNumId="17">
     <w:nsid w:val="41E817AF"/>
     <w:multiLevelType w:val="hybridMultilevel"/>
     <w:tmpl w:val="9FF63F06"/>
@@ -3953,7 +6030,7 @@
       </w:pPr>
     </w:lvl>
   </w:abstractNum>
-  <w:abstractNum w:abstractNumId="15">
+  <w:abstractNum w:abstractNumId="18">
     <w:nsid w:val="4BAD7F4E"/>
     <w:multiLevelType w:val="hybridMultilevel"/>
     <w:tmpl w:val="0F90801C"/>
@@ -4039,7 +6116,96 @@
       </w:pPr>
     </w:lvl>
   </w:abstractNum>
-  <w:abstractNum w:abstractNumId="16">
+  <w:abstractNum w:abstractNumId="19">
+    <w:nsid w:val="4DFC014D"/>
+    <w:multiLevelType w:val="hybridMultilevel"/>
+    <w:tmpl w:val="1C00AC1E"/>
+    <w:lvl w:ilvl="0" w:tplc="6EEA6E20">
+      <w:start w:val="1"/>
+      <w:numFmt w:val="decimal"/>
+      <w:lvlText w:val="%1."/>
+      <w:lvlJc w:val="left"/>
+      <w:pPr>
+        <w:ind w:left="1440" w:hanging="360"/>
+      </w:pPr>
+      <w:rPr>
+        <w:rFonts w:hint="default"/>
+      </w:rPr>
+    </w:lvl>
+    <w:lvl w:ilvl="1" w:tplc="04160019" w:tentative="1">
+      <w:start w:val="1"/>
+      <w:numFmt w:val="lowerLetter"/>
+      <w:lvlText w:val="%2."/>
+      <w:lvlJc w:val="left"/>
+      <w:pPr>
+        <w:ind w:left="2160" w:hanging="360"/>
+      </w:pPr>
+    </w:lvl>
+    <w:lvl w:ilvl="2" w:tplc="0416001B" w:tentative="1">
+      <w:start w:val="1"/>
+      <w:numFmt w:val="lowerRoman"/>
+      <w:lvlText w:val="%3."/>
+      <w:lvlJc w:val="right"/>
+      <w:pPr>
+        <w:ind w:left="2880" w:hanging="180"/>
+      </w:pPr>
+    </w:lvl>
+    <w:lvl w:ilvl="3" w:tplc="0416000F" w:tentative="1">
+      <w:start w:val="1"/>
+      <w:numFmt w:val="decimal"/>
+      <w:lvlText w:val="%4."/>
+      <w:lvlJc w:val="left"/>
+      <w:pPr>
+        <w:ind w:left="3600" w:hanging="360"/>
+      </w:pPr>
+    </w:lvl>
+    <w:lvl w:ilvl="4" w:tplc="04160019" w:tentative="1">
+      <w:start w:val="1"/>
+      <w:numFmt w:val="lowerLetter"/>
+      <w:lvlText w:val="%5."/>
+      <w:lvlJc w:val="left"/>
+      <w:pPr>
+        <w:ind w:left="4320" w:hanging="360"/>
+      </w:pPr>
+    </w:lvl>
+    <w:lvl w:ilvl="5" w:tplc="0416001B" w:tentative="1">
+      <w:start w:val="1"/>
+      <w:numFmt w:val="lowerRoman"/>
+      <w:lvlText w:val="%6."/>
+      <w:lvlJc w:val="right"/>
+      <w:pPr>
+        <w:ind w:left="5040" w:hanging="180"/>
+      </w:pPr>
+    </w:lvl>
+    <w:lvl w:ilvl="6" w:tplc="0416000F" w:tentative="1">
+      <w:start w:val="1"/>
+      <w:numFmt w:val="decimal"/>
+      <w:lvlText w:val="%7."/>
+      <w:lvlJc w:val="left"/>
+      <w:pPr>
+        <w:ind w:left="5760" w:hanging="360"/>
+      </w:pPr>
+    </w:lvl>
+    <w:lvl w:ilvl="7" w:tplc="04160019" w:tentative="1">
+      <w:start w:val="1"/>
+      <w:numFmt w:val="lowerLetter"/>
+      <w:lvlText w:val="%8."/>
+      <w:lvlJc w:val="left"/>
+      <w:pPr>
+        <w:ind w:left="6480" w:hanging="360"/>
+      </w:pPr>
+    </w:lvl>
+    <w:lvl w:ilvl="8" w:tplc="0416001B" w:tentative="1">
+      <w:start w:val="1"/>
+      <w:numFmt w:val="lowerRoman"/>
+      <w:lvlText w:val="%9."/>
+      <w:lvlJc w:val="right"/>
+      <w:pPr>
+        <w:ind w:left="7200" w:hanging="180"/>
+      </w:pPr>
+    </w:lvl>
+  </w:abstractNum>
+  <w:abstractNum w:abstractNumId="20">
     <w:nsid w:val="5BD37CDA"/>
     <w:multiLevelType w:val="hybridMultilevel"/>
     <w:tmpl w:val="2AC89B4A"/>
@@ -4152,7 +6318,7 @@
       </w:pPr>
     </w:lvl>
   </w:abstractNum>
-  <w:abstractNum w:abstractNumId="17">
+  <w:abstractNum w:abstractNumId="21">
     <w:nsid w:val="68ED12F1"/>
     <w:multiLevelType w:val="hybridMultilevel"/>
     <w:tmpl w:val="3182A35E"/>
@@ -4241,7 +6407,7 @@
       </w:pPr>
     </w:lvl>
   </w:abstractNum>
-  <w:abstractNum w:abstractNumId="18">
+  <w:abstractNum w:abstractNumId="22">
     <w:nsid w:val="6A9C26F6"/>
     <w:multiLevelType w:val="hybridMultilevel"/>
     <w:tmpl w:val="4B40300A"/>
@@ -4353,7 +6519,96 @@
       </w:rPr>
     </w:lvl>
   </w:abstractNum>
-  <w:abstractNum w:abstractNumId="19">
+  <w:abstractNum w:abstractNumId="23">
+    <w:nsid w:val="6BB30400"/>
+    <w:multiLevelType w:val="hybridMultilevel"/>
+    <w:tmpl w:val="B3425A8C"/>
+    <w:lvl w:ilvl="0" w:tplc="2C0E95A0">
+      <w:start w:val="1"/>
+      <w:numFmt w:val="decimal"/>
+      <w:lvlText w:val="%1."/>
+      <w:lvlJc w:val="left"/>
+      <w:pPr>
+        <w:ind w:left="1440" w:hanging="360"/>
+      </w:pPr>
+      <w:rPr>
+        <w:rFonts w:ascii="Arial" w:hAnsi="Arial" w:cs="Arial" w:hint="default"/>
+      </w:rPr>
+    </w:lvl>
+    <w:lvl w:ilvl="1" w:tplc="04160019" w:tentative="1">
+      <w:start w:val="1"/>
+      <w:numFmt w:val="lowerLetter"/>
+      <w:lvlText w:val="%2."/>
+      <w:lvlJc w:val="left"/>
+      <w:pPr>
+        <w:ind w:left="2160" w:hanging="360"/>
+      </w:pPr>
+    </w:lvl>
+    <w:lvl w:ilvl="2" w:tplc="0416001B" w:tentative="1">
+      <w:start w:val="1"/>
+      <w:numFmt w:val="lowerRoman"/>
+      <w:lvlText w:val="%3."/>
+      <w:lvlJc w:val="right"/>
+      <w:pPr>
+        <w:ind w:left="2880" w:hanging="180"/>
+      </w:pPr>
+    </w:lvl>
+    <w:lvl w:ilvl="3" w:tplc="0416000F" w:tentative="1">
+      <w:start w:val="1"/>
+      <w:numFmt w:val="decimal"/>
+      <w:lvlText w:val="%4."/>
+      <w:lvlJc w:val="left"/>
+      <w:pPr>
+        <w:ind w:left="3600" w:hanging="360"/>
+      </w:pPr>
+    </w:lvl>
+    <w:lvl w:ilvl="4" w:tplc="04160019" w:tentative="1">
+      <w:start w:val="1"/>
+      <w:numFmt w:val="lowerLetter"/>
+      <w:lvlText w:val="%5."/>
+      <w:lvlJc w:val="left"/>
+      <w:pPr>
+        <w:ind w:left="4320" w:hanging="360"/>
+      </w:pPr>
+    </w:lvl>
+    <w:lvl w:ilvl="5" w:tplc="0416001B" w:tentative="1">
+      <w:start w:val="1"/>
+      <w:numFmt w:val="lowerRoman"/>
+      <w:lvlText w:val="%6."/>
+      <w:lvlJc w:val="right"/>
+      <w:pPr>
+        <w:ind w:left="5040" w:hanging="180"/>
+      </w:pPr>
+    </w:lvl>
+    <w:lvl w:ilvl="6" w:tplc="0416000F" w:tentative="1">
+      <w:start w:val="1"/>
+      <w:numFmt w:val="decimal"/>
+      <w:lvlText w:val="%7."/>
+      <w:lvlJc w:val="left"/>
+      <w:pPr>
+        <w:ind w:left="5760" w:hanging="360"/>
+      </w:pPr>
+    </w:lvl>
+    <w:lvl w:ilvl="7" w:tplc="04160019" w:tentative="1">
+      <w:start w:val="1"/>
+      <w:numFmt w:val="lowerLetter"/>
+      <w:lvlText w:val="%8."/>
+      <w:lvlJc w:val="left"/>
+      <w:pPr>
+        <w:ind w:left="6480" w:hanging="360"/>
+      </w:pPr>
+    </w:lvl>
+    <w:lvl w:ilvl="8" w:tplc="0416001B" w:tentative="1">
+      <w:start w:val="1"/>
+      <w:numFmt w:val="lowerRoman"/>
+      <w:lvlText w:val="%9."/>
+      <w:lvlJc w:val="right"/>
+      <w:pPr>
+        <w:ind w:left="7200" w:hanging="180"/>
+      </w:pPr>
+    </w:lvl>
+  </w:abstractNum>
+  <w:abstractNum w:abstractNumId="24">
     <w:nsid w:val="78AB0F85"/>
     <w:multiLevelType w:val="hybridMultilevel"/>
     <w:tmpl w:val="F8A8FD5C"/>
@@ -4472,61 +6727,85 @@
     <w:abstractNumId w:val="0"/>
   </w:num>
   <w:num w:numId="3">
-    <w:abstractNumId w:val="4"/>
+    <w:abstractNumId w:val="5"/>
   </w:num>
   <w:num w:numId="4">
     <w:abstractNumId w:val="3"/>
   </w:num>
   <w:num w:numId="5">
-    <w:abstractNumId w:val="16"/>
+    <w:abstractNumId w:val="20"/>
   </w:num>
   <w:num w:numId="6">
-    <w:abstractNumId w:val="10"/>
+    <w:abstractNumId w:val="12"/>
   </w:num>
   <w:num w:numId="7">
-    <w:abstractNumId w:val="13"/>
+    <w:abstractNumId w:val="15"/>
   </w:num>
   <w:num w:numId="8">
     <w:abstractNumId w:val="1"/>
   </w:num>
   <w:num w:numId="9">
-    <w:abstractNumId w:val="8"/>
+    <w:abstractNumId w:val="10"/>
   </w:num>
   <w:num w:numId="10">
-    <w:abstractNumId w:val="11"/>
+    <w:abstractNumId w:val="13"/>
   </w:num>
   <w:num w:numId="11">
-    <w:abstractNumId w:val="5"/>
+    <w:abstractNumId w:val="7"/>
   </w:num>
   <w:num w:numId="12">
     <w:abstractNumId w:val="2"/>
   </w:num>
   <w:num w:numId="13">
-    <w:abstractNumId w:val="7"/>
+    <w:abstractNumId w:val="9"/>
   </w:num>
   <w:num w:numId="14">
+    <w:abstractNumId w:val="17"/>
+  </w:num>
+  <w:num w:numId="15">
+    <w:abstractNumId w:val="8"/>
+  </w:num>
+  <w:num w:numId="16">
+    <w:abstractNumId w:val="11"/>
+  </w:num>
+  <w:num w:numId="17">
+    <w:abstractNumId w:val="18"/>
+  </w:num>
+  <w:num w:numId="18">
+    <w:abstractNumId w:val="21"/>
+  </w:num>
+  <w:num w:numId="19">
+    <w:abstractNumId w:val="22"/>
+  </w:num>
+  <w:num w:numId="20">
     <w:abstractNumId w:val="14"/>
   </w:num>
-  <w:num w:numId="15">
+  <w:num w:numId="21">
+    <w:abstractNumId w:val="24"/>
+  </w:num>
+  <w:num w:numId="22">
+    <w:abstractNumId w:val="23"/>
+  </w:num>
+  <w:num w:numId="23">
+    <w:abstractNumId w:val="4"/>
+  </w:num>
+  <w:num w:numId="24">
+    <w:abstractNumId w:val="19"/>
+  </w:num>
+  <w:num w:numId="25">
+    <w:abstractNumId w:val="0"/>
+    <w:lvlOverride w:ilvl="0">
+      <w:startOverride w:val="5"/>
+    </w:lvlOverride>
+    <w:lvlOverride w:ilvl="1">
+      <w:startOverride w:val="1"/>
+    </w:lvlOverride>
+  </w:num>
+  <w:num w:numId="26">
     <w:abstractNumId w:val="6"/>
   </w:num>
-  <w:num w:numId="16">
-    <w:abstractNumId w:val="9"/>
-  </w:num>
-  <w:num w:numId="17">
-    <w:abstractNumId w:val="15"/>
-  </w:num>
-  <w:num w:numId="18">
-    <w:abstractNumId w:val="17"/>
-  </w:num>
-  <w:num w:numId="19">
-    <w:abstractNumId w:val="18"/>
-  </w:num>
-  <w:num w:numId="20">
-    <w:abstractNumId w:val="12"/>
-  </w:num>
-  <w:num w:numId="21">
-    <w:abstractNumId w:val="19"/>
+  <w:num w:numId="27">
+    <w:abstractNumId w:val="16"/>
   </w:num>
 </w:numbering>
 </file>

</xml_diff>